<commit_message>
Stem Indexer built and Documentation started
</commit_message>
<xml_diff>
--- a/AAkhtarLPathakTGupta.docx
+++ b/AAkhtarLPathakTGupta.docx
@@ -5,6 +5,7 @@
     <w:p>
       <w:pPr>
         <w:pStyle w:val="NoSpacing"/>
+        <w:jc w:val="both"/>
         <w:rPr>
           <w:rFonts w:ascii="TYPOGRAPH PRO" w:hAnsi="TYPOGRAPH PRO"/>
           <w:sz w:val="36"/>
@@ -13,22 +14,105 @@
       <w:r>
         <w:rPr>
           <w:rFonts w:ascii="TYPOGRAPH PRO" w:hAnsi="TYPOGRAPH PRO"/>
+          <w:noProof/>
+          <w:color w:val="FFFFFF" w:themeColor="background1"/>
           <w:sz w:val="36"/>
         </w:rPr>
+        <w:drawing>
+          <wp:anchor distT="0" distB="0" distL="114300" distR="114300" simplePos="0" relativeHeight="251658240" behindDoc="1" locked="0" layoutInCell="1" allowOverlap="1" wp14:anchorId="09819C25" wp14:editId="4C4FDCE8">
+            <wp:simplePos x="0" y="0"/>
+            <wp:positionH relativeFrom="margin">
+              <wp:align>center</wp:align>
+            </wp:positionH>
+            <wp:positionV relativeFrom="paragraph">
+              <wp:posOffset>-914029</wp:posOffset>
+            </wp:positionV>
+            <wp:extent cx="15889184" cy="10452652"/>
+            <wp:effectExtent l="0" t="0" r="0" b="6350"/>
+            <wp:wrapNone/>
+            <wp:docPr id="1" name="Picture 1" descr="C:\Users\tusha\Desktop\41887865-coding-wallpapers.png"/>
+            <wp:cNvGraphicFramePr>
+              <a:graphicFrameLocks xmlns:a="http://schemas.openxmlformats.org/drawingml/2006/main" noChangeAspect="1"/>
+            </wp:cNvGraphicFramePr>
+            <a:graphic xmlns:a="http://schemas.openxmlformats.org/drawingml/2006/main">
+              <a:graphicData uri="http://schemas.openxmlformats.org/drawingml/2006/picture">
+                <pic:pic xmlns:pic="http://schemas.openxmlformats.org/drawingml/2006/picture">
+                  <pic:nvPicPr>
+                    <pic:cNvPr id="0" name="Picture 1" descr="C:\Users\tusha\Desktop\41887865-coding-wallpapers.png"/>
+                    <pic:cNvPicPr>
+                      <a:picLocks noChangeAspect="1" noChangeArrowheads="1"/>
+                    </pic:cNvPicPr>
+                  </pic:nvPicPr>
+                  <pic:blipFill>
+                    <a:blip r:embed="rId6">
+                      <a:extLst>
+                        <a:ext uri="{BEBA8EAE-BF5A-486C-A8C5-ECC9F3942E4B}">
+                          <a14:imgProps xmlns:a14="http://schemas.microsoft.com/office/drawing/2010/main">
+                            <a14:imgLayer r:embed="rId7">
+                              <a14:imgEffect>
+                                <a14:brightnessContrast bright="40000" contrast="40000"/>
+                              </a14:imgEffect>
+                            </a14:imgLayer>
+                          </a14:imgProps>
+                        </a:ext>
+                        <a:ext uri="{28A0092B-C50C-407E-A947-70E740481C1C}">
+                          <a14:useLocalDpi xmlns:a14="http://schemas.microsoft.com/office/drawing/2010/main" val="0"/>
+                        </a:ext>
+                      </a:extLst>
+                    </a:blip>
+                    <a:srcRect/>
+                    <a:stretch>
+                      <a:fillRect/>
+                    </a:stretch>
+                  </pic:blipFill>
+                  <pic:spPr bwMode="auto">
+                    <a:xfrm>
+                      <a:off x="0" y="0"/>
+                      <a:ext cx="15889184" cy="10452652"/>
+                    </a:xfrm>
+                    <a:prstGeom prst="rect">
+                      <a:avLst/>
+                    </a:prstGeom>
+                    <a:noFill/>
+                    <a:ln>
+                      <a:noFill/>
+                    </a:ln>
+                  </pic:spPr>
+                </pic:pic>
+              </a:graphicData>
+            </a:graphic>
+            <wp14:sizeRelH relativeFrom="page">
+              <wp14:pctWidth>0</wp14:pctWidth>
+            </wp14:sizeRelH>
+            <wp14:sizeRelV relativeFrom="page">
+              <wp14:pctHeight>0</wp14:pctHeight>
+            </wp14:sizeRelV>
+          </wp:anchor>
+        </w:drawing>
+      </w:r>
+      <w:r>
+        <w:rPr>
+          <w:rFonts w:ascii="TYPOGRAPH PRO" w:hAnsi="TYPOGRAPH PRO"/>
+          <w:color w:val="FFFFFF" w:themeColor="background1"/>
+          <w:sz w:val="36"/>
+        </w:rPr>
         <w:t>Information retrieval</w:t>
       </w:r>
     </w:p>
     <w:p>
       <w:pPr>
         <w:pStyle w:val="NoSpacing"/>
-        <w:rPr>
-          <w:rFonts w:ascii="TYPOGRAPH PRO" w:hAnsi="TYPOGRAPH PRO"/>
+        <w:jc w:val="both"/>
+        <w:rPr>
+          <w:rFonts w:ascii="TYPOGRAPH PRO" w:hAnsi="TYPOGRAPH PRO"/>
+          <w:color w:val="FFFFFF" w:themeColor="background1"/>
           <w:sz w:val="24"/>
         </w:rPr>
       </w:pPr>
       <w:r>
         <w:rPr>
           <w:rFonts w:ascii="TYPOGRAPH PRO" w:hAnsi="TYPOGRAPH PRO"/>
+          <w:color w:val="FFFFFF" w:themeColor="background1"/>
           <w:sz w:val="24"/>
         </w:rPr>
         <w:t>Project</w:t>
@@ -37,6 +121,7 @@
     <w:p>
       <w:pPr>
         <w:pStyle w:val="NoSpacing"/>
+        <w:jc w:val="both"/>
         <w:rPr>
           <w:rFonts w:ascii="TYPOGRAPH PRO" w:hAnsi="TYPOGRAPH PRO"/>
           <w:sz w:val="24"/>
@@ -46,6 +131,7 @@
     <w:p>
       <w:pPr>
         <w:pStyle w:val="NoSpacing"/>
+        <w:jc w:val="both"/>
         <w:rPr>
           <w:rFonts w:ascii="TYPOGRAPH PRO" w:hAnsi="TYPOGRAPH PRO"/>
           <w:sz w:val="24"/>
@@ -55,8 +141,10 @@
     <w:p>
       <w:pPr>
         <w:pStyle w:val="NoSpacing"/>
-        <w:rPr>
-          <w:rFonts w:ascii="TYPOGRAPH PRO" w:hAnsi="TYPOGRAPH PRO"/>
+        <w:jc w:val="both"/>
+        <w:rPr>
+          <w:rFonts w:ascii="TYPOGRAPH PRO" w:hAnsi="TYPOGRAPH PRO"/>
+          <w:color w:val="FFFFFF" w:themeColor="background1"/>
           <w:sz w:val="120"/>
           <w:szCs w:val="120"/>
         </w:rPr>
@@ -64,6 +152,7 @@
       <w:r>
         <w:rPr>
           <w:rFonts w:ascii="TYPOGRAPH PRO" w:hAnsi="TYPOGRAPH PRO"/>
+          <w:color w:val="FFFFFF" w:themeColor="background1"/>
           <w:sz w:val="120"/>
           <w:szCs w:val="120"/>
         </w:rPr>
@@ -73,8 +162,10 @@
     <w:p>
       <w:pPr>
         <w:pStyle w:val="NoSpacing"/>
-        <w:rPr>
-          <w:rFonts w:ascii="TYPOGRAPH PRO" w:hAnsi="TYPOGRAPH PRO"/>
+        <w:jc w:val="both"/>
+        <w:rPr>
+          <w:rFonts w:ascii="TYPOGRAPH PRO" w:hAnsi="TYPOGRAPH PRO"/>
+          <w:color w:val="FFFFFF" w:themeColor="background1"/>
           <w:sz w:val="32"/>
           <w:szCs w:val="120"/>
         </w:rPr>
@@ -82,25 +173,28 @@
       <w:r>
         <w:rPr>
           <w:rFonts w:ascii="TYPOGRAPH PRO" w:hAnsi="TYPOGRAPH PRO"/>
+          <w:color w:val="FFFFFF" w:themeColor="background1"/>
           <w:sz w:val="32"/>
           <w:szCs w:val="120"/>
         </w:rPr>
-        <w:t xml:space="preserve">Dr. Nada J. </w:t>
-      </w:r>
-      <w:proofErr w:type="spellStart"/>
-      <w:r>
+        <w:t>Dr. Nada J. Naji</w:t>
+      </w:r>
+    </w:p>
+    <w:p>
+      <w:pPr>
+        <w:pStyle w:val="NoSpacing"/>
+        <w:jc w:val="both"/>
         <w:rPr>
           <w:rFonts w:ascii="TYPOGRAPH PRO" w:hAnsi="TYPOGRAPH PRO"/>
           <w:sz w:val="32"/>
           <w:szCs w:val="120"/>
         </w:rPr>
-        <w:t>Naji</w:t>
-      </w:r>
-      <w:proofErr w:type="spellEnd"/>
+      </w:pPr>
     </w:p>
     <w:p>
       <w:pPr>
         <w:pStyle w:val="NoSpacing"/>
+        <w:jc w:val="both"/>
         <w:rPr>
           <w:rFonts w:ascii="TYPOGRAPH PRO" w:hAnsi="TYPOGRAPH PRO"/>
           <w:sz w:val="32"/>
@@ -111,6 +205,7 @@
     <w:p>
       <w:pPr>
         <w:pStyle w:val="NoSpacing"/>
+        <w:jc w:val="both"/>
         <w:rPr>
           <w:rFonts w:ascii="TYPOGRAPH PRO" w:hAnsi="TYPOGRAPH PRO"/>
           <w:sz w:val="32"/>
@@ -121,18 +216,18 @@
     <w:p>
       <w:pPr>
         <w:pStyle w:val="NoSpacing"/>
+        <w:jc w:val="both"/>
         <w:rPr>
           <w:rFonts w:ascii="TYPOGRAPH PRO" w:hAnsi="TYPOGRAPH PRO"/>
           <w:sz w:val="32"/>
           <w:szCs w:val="120"/>
         </w:rPr>
       </w:pPr>
-      <w:bookmarkStart w:id="0" w:name="_GoBack"/>
-      <w:bookmarkEnd w:id="0"/>
     </w:p>
     <w:p>
       <w:pPr>
         <w:pStyle w:val="NoSpacing"/>
+        <w:jc w:val="both"/>
         <w:rPr>
           <w:rFonts w:ascii="TYPOGRAPH PRO" w:hAnsi="TYPOGRAPH PRO"/>
           <w:sz w:val="32"/>
@@ -143,6 +238,7 @@
     <w:p>
       <w:pPr>
         <w:pStyle w:val="NoSpacing"/>
+        <w:jc w:val="both"/>
         <w:rPr>
           <w:rFonts w:ascii="TYPOGRAPH PRO" w:hAnsi="TYPOGRAPH PRO"/>
           <w:sz w:val="32"/>
@@ -153,6 +249,7 @@
     <w:p>
       <w:pPr>
         <w:pStyle w:val="NoSpacing"/>
+        <w:jc w:val="both"/>
         <w:rPr>
           <w:rFonts w:ascii="TYPOGRAPH PRO" w:hAnsi="TYPOGRAPH PRO"/>
           <w:sz w:val="32"/>
@@ -163,6 +260,7 @@
     <w:p>
       <w:pPr>
         <w:pStyle w:val="NoSpacing"/>
+        <w:jc w:val="both"/>
         <w:rPr>
           <w:rFonts w:ascii="TYPOGRAPH PRO" w:hAnsi="TYPOGRAPH PRO"/>
           <w:sz w:val="32"/>
@@ -173,6 +271,7 @@
     <w:p>
       <w:pPr>
         <w:pStyle w:val="NoSpacing"/>
+        <w:jc w:val="both"/>
         <w:rPr>
           <w:rFonts w:ascii="TYPOGRAPH PRO" w:hAnsi="TYPOGRAPH PRO"/>
           <w:sz w:val="32"/>
@@ -183,6 +282,7 @@
     <w:p>
       <w:pPr>
         <w:pStyle w:val="NoSpacing"/>
+        <w:jc w:val="both"/>
         <w:rPr>
           <w:rFonts w:ascii="TYPOGRAPH PRO" w:hAnsi="TYPOGRAPH PRO"/>
           <w:sz w:val="32"/>
@@ -193,16 +293,7 @@
     <w:p>
       <w:pPr>
         <w:pStyle w:val="NoSpacing"/>
-        <w:rPr>
-          <w:rFonts w:ascii="TYPOGRAPH PRO" w:hAnsi="TYPOGRAPH PRO"/>
-          <w:sz w:val="32"/>
-          <w:szCs w:val="120"/>
-        </w:rPr>
-      </w:pPr>
-    </w:p>
-    <w:p>
-      <w:pPr>
-        <w:pStyle w:val="NoSpacing"/>
+        <w:jc w:val="both"/>
         <w:rPr>
           <w:rFonts w:ascii="TYPOGRAPH PRO" w:hAnsi="TYPOGRAPH PRO"/>
           <w:sz w:val="32"/>
@@ -216,6 +307,7 @@
         <w:jc w:val="right"/>
         <w:rPr>
           <w:rFonts w:ascii="TYPOGRAPH PRO" w:hAnsi="TYPOGRAPH PRO"/>
+          <w:color w:val="FFFFFF" w:themeColor="background1"/>
           <w:sz w:val="32"/>
           <w:szCs w:val="120"/>
         </w:rPr>
@@ -223,6 +315,7 @@
       <w:r>
         <w:rPr>
           <w:rFonts w:ascii="TYPOGRAPH PRO" w:hAnsi="TYPOGRAPH PRO"/>
+          <w:color w:val="FFFFFF" w:themeColor="background1"/>
           <w:sz w:val="32"/>
           <w:szCs w:val="120"/>
         </w:rPr>
@@ -235,6 +328,7 @@
         <w:jc w:val="right"/>
         <w:rPr>
           <w:rFonts w:ascii="TYPOGRAPH PRO" w:hAnsi="TYPOGRAPH PRO"/>
+          <w:color w:val="FFFFFF" w:themeColor="background1"/>
           <w:sz w:val="52"/>
           <w:szCs w:val="120"/>
         </w:rPr>
@@ -242,6 +336,7 @@
       <w:r>
         <w:rPr>
           <w:rFonts w:ascii="TYPOGRAPH PRO" w:hAnsi="TYPOGRAPH PRO"/>
+          <w:color w:val="FFFFFF" w:themeColor="background1"/>
           <w:sz w:val="52"/>
           <w:szCs w:val="120"/>
         </w:rPr>
@@ -254,6 +349,7 @@
         <w:jc w:val="right"/>
         <w:rPr>
           <w:rFonts w:ascii="TYPOGRAPH PRO" w:hAnsi="TYPOGRAPH PRO"/>
+          <w:color w:val="FFFFFF" w:themeColor="background1"/>
           <w:sz w:val="32"/>
           <w:szCs w:val="120"/>
         </w:rPr>
@@ -265,20 +361,20 @@
         <w:jc w:val="right"/>
         <w:rPr>
           <w:rFonts w:ascii="TYPOGRAPH PRO" w:hAnsi="TYPOGRAPH PRO"/>
+          <w:color w:val="FFFFFF" w:themeColor="background1"/>
           <w:sz w:val="32"/>
           <w:szCs w:val="120"/>
         </w:rPr>
       </w:pPr>
-      <w:proofErr w:type="spellStart"/>
-      <w:r>
-        <w:rPr>
-          <w:rFonts w:ascii="TYPOGRAPH PRO" w:hAnsi="TYPOGRAPH PRO"/>
+      <w:r>
+        <w:rPr>
+          <w:rFonts w:ascii="TYPOGRAPH PRO" w:hAnsi="TYPOGRAPH PRO"/>
+          <w:color w:val="FFFFFF" w:themeColor="background1"/>
           <w:sz w:val="32"/>
           <w:szCs w:val="120"/>
         </w:rPr>
         <w:t>Lalit</w:t>
       </w:r>
-      <w:proofErr w:type="spellEnd"/>
     </w:p>
     <w:p>
       <w:pPr>
@@ -286,6 +382,7 @@
         <w:jc w:val="right"/>
         <w:rPr>
           <w:rFonts w:ascii="TYPOGRAPH PRO" w:hAnsi="TYPOGRAPH PRO"/>
+          <w:color w:val="FFFFFF" w:themeColor="background1"/>
           <w:sz w:val="52"/>
           <w:szCs w:val="120"/>
         </w:rPr>
@@ -293,6 +390,7 @@
       <w:r>
         <w:rPr>
           <w:rFonts w:ascii="TYPOGRAPH PRO" w:hAnsi="TYPOGRAPH PRO"/>
+          <w:color w:val="FFFFFF" w:themeColor="background1"/>
           <w:sz w:val="52"/>
           <w:szCs w:val="120"/>
         </w:rPr>
@@ -305,6 +403,7 @@
         <w:jc w:val="right"/>
         <w:rPr>
           <w:rFonts w:ascii="TYPOGRAPH PRO" w:hAnsi="TYPOGRAPH PRO"/>
+          <w:color w:val="FFFFFF" w:themeColor="background1"/>
           <w:sz w:val="32"/>
           <w:szCs w:val="120"/>
         </w:rPr>
@@ -316,6 +415,7 @@
         <w:jc w:val="right"/>
         <w:rPr>
           <w:rFonts w:ascii="TYPOGRAPH PRO" w:hAnsi="TYPOGRAPH PRO"/>
+          <w:color w:val="FFFFFF" w:themeColor="background1"/>
           <w:sz w:val="32"/>
           <w:szCs w:val="120"/>
         </w:rPr>
@@ -323,6 +423,7 @@
       <w:r>
         <w:rPr>
           <w:rFonts w:ascii="TYPOGRAPH PRO" w:hAnsi="TYPOGRAPH PRO"/>
+          <w:color w:val="FFFFFF" w:themeColor="background1"/>
           <w:sz w:val="32"/>
           <w:szCs w:val="120"/>
         </w:rPr>
@@ -331,6 +432,7 @@
       <w:r>
         <w:rPr>
           <w:rFonts w:ascii="TYPOGRAPH PRO" w:hAnsi="TYPOGRAPH PRO"/>
+          <w:color w:val="FFFFFF" w:themeColor="background1"/>
           <w:sz w:val="32"/>
           <w:szCs w:val="120"/>
         </w:rPr>
@@ -350,32 +452,1267 @@
       <w:r>
         <w:rPr>
           <w:rFonts w:ascii="TYPOGRAPH PRO" w:hAnsi="TYPOGRAPH PRO"/>
+          <w:color w:val="FFFFFF" w:themeColor="background1"/>
           <w:sz w:val="52"/>
           <w:szCs w:val="120"/>
         </w:rPr>
         <w:t>Gupta</w:t>
       </w:r>
     </w:p>
+    <w:sdt>
+      <w:sdtPr>
+        <w:id w:val="72548174"/>
+        <w:docPartObj>
+          <w:docPartGallery w:val="Table of Contents"/>
+          <w:docPartUnique/>
+        </w:docPartObj>
+      </w:sdtPr>
+      <w:sdtEndPr>
+        <w:rPr>
+          <w:rFonts w:asciiTheme="minorHAnsi" w:eastAsiaTheme="minorHAnsi" w:hAnsiTheme="minorHAnsi" w:cstheme="minorBidi"/>
+          <w:b/>
+          <w:bCs/>
+          <w:noProof/>
+          <w:color w:val="auto"/>
+          <w:sz w:val="22"/>
+          <w:szCs w:val="22"/>
+        </w:rPr>
+      </w:sdtEndPr>
+      <w:sdtContent>
+        <w:p>
+          <w:pPr>
+            <w:pStyle w:val="TOCHeading"/>
+            <w:jc w:val="both"/>
+          </w:pPr>
+          <w:r>
+            <w:t>Contents</w:t>
+          </w:r>
+        </w:p>
+        <w:p>
+          <w:pPr>
+            <w:pStyle w:val="TOC1"/>
+            <w:tabs>
+              <w:tab w:val="right" w:leader="dot" w:pos="9350"/>
+            </w:tabs>
+            <w:rPr>
+              <w:rFonts w:eastAsiaTheme="minorEastAsia"/>
+              <w:noProof/>
+            </w:rPr>
+          </w:pPr>
+          <w:r>
+            <w:fldChar w:fldCharType="begin"/>
+          </w:r>
+          <w:r>
+            <w:instrText xml:space="preserve"> TOC \o "1-3" \h \z \u </w:instrText>
+          </w:r>
+          <w:r>
+            <w:fldChar w:fldCharType="separate"/>
+          </w:r>
+          <w:hyperlink w:anchor="_Toc468892691" w:history="1">
+            <w:r>
+              <w:rPr>
+                <w:rStyle w:val="Hyperlink"/>
+                <w:noProof/>
+              </w:rPr>
+              <w:t>INTRODUCTION</w:t>
+            </w:r>
+            <w:r>
+              <w:rPr>
+                <w:noProof/>
+                <w:webHidden/>
+              </w:rPr>
+              <w:tab/>
+            </w:r>
+            <w:r>
+              <w:rPr>
+                <w:noProof/>
+                <w:webHidden/>
+              </w:rPr>
+              <w:fldChar w:fldCharType="begin"/>
+            </w:r>
+            <w:r>
+              <w:rPr>
+                <w:noProof/>
+                <w:webHidden/>
+              </w:rPr>
+              <w:instrText xml:space="preserve"> PAGEREF _Toc468892691 \h </w:instrText>
+            </w:r>
+            <w:r>
+              <w:rPr>
+                <w:noProof/>
+                <w:webHidden/>
+              </w:rPr>
+            </w:r>
+            <w:r>
+              <w:rPr>
+                <w:noProof/>
+                <w:webHidden/>
+              </w:rPr>
+              <w:fldChar w:fldCharType="separate"/>
+            </w:r>
+            <w:r>
+              <w:rPr>
+                <w:noProof/>
+                <w:webHidden/>
+              </w:rPr>
+              <w:t>3</w:t>
+            </w:r>
+            <w:r>
+              <w:rPr>
+                <w:noProof/>
+                <w:webHidden/>
+              </w:rPr>
+              <w:fldChar w:fldCharType="end"/>
+            </w:r>
+          </w:hyperlink>
+        </w:p>
+        <w:p>
+          <w:pPr>
+            <w:pStyle w:val="TOC1"/>
+            <w:tabs>
+              <w:tab w:val="right" w:leader="dot" w:pos="9350"/>
+            </w:tabs>
+            <w:rPr>
+              <w:rFonts w:eastAsiaTheme="minorEastAsia"/>
+              <w:noProof/>
+            </w:rPr>
+          </w:pPr>
+          <w:hyperlink w:anchor="_Toc468892692" w:history="1">
+            <w:r>
+              <w:rPr>
+                <w:rStyle w:val="Hyperlink"/>
+                <w:noProof/>
+              </w:rPr>
+              <w:t>LITERATURE AND RESOURCES</w:t>
+            </w:r>
+            <w:r>
+              <w:rPr>
+                <w:noProof/>
+                <w:webHidden/>
+              </w:rPr>
+              <w:tab/>
+            </w:r>
+            <w:r>
+              <w:rPr>
+                <w:noProof/>
+                <w:webHidden/>
+              </w:rPr>
+              <w:fldChar w:fldCharType="begin"/>
+            </w:r>
+            <w:r>
+              <w:rPr>
+                <w:noProof/>
+                <w:webHidden/>
+              </w:rPr>
+              <w:instrText xml:space="preserve"> PAGEREF _Toc468892692 \h </w:instrText>
+            </w:r>
+            <w:r>
+              <w:rPr>
+                <w:noProof/>
+                <w:webHidden/>
+              </w:rPr>
+            </w:r>
+            <w:r>
+              <w:rPr>
+                <w:noProof/>
+                <w:webHidden/>
+              </w:rPr>
+              <w:fldChar w:fldCharType="separate"/>
+            </w:r>
+            <w:r>
+              <w:rPr>
+                <w:noProof/>
+                <w:webHidden/>
+              </w:rPr>
+              <w:t>4</w:t>
+            </w:r>
+            <w:r>
+              <w:rPr>
+                <w:noProof/>
+                <w:webHidden/>
+              </w:rPr>
+              <w:fldChar w:fldCharType="end"/>
+            </w:r>
+          </w:hyperlink>
+        </w:p>
+        <w:p>
+          <w:pPr>
+            <w:pStyle w:val="TOC1"/>
+            <w:tabs>
+              <w:tab w:val="right" w:leader="dot" w:pos="9350"/>
+            </w:tabs>
+            <w:rPr>
+              <w:rFonts w:eastAsiaTheme="minorEastAsia"/>
+              <w:noProof/>
+            </w:rPr>
+          </w:pPr>
+          <w:hyperlink w:anchor="_Toc468892693" w:history="1">
+            <w:r>
+              <w:rPr>
+                <w:rStyle w:val="Hyperlink"/>
+                <w:noProof/>
+              </w:rPr>
+              <w:t>IMPLEMENTATION AND DISCUSSION</w:t>
+            </w:r>
+            <w:r>
+              <w:rPr>
+                <w:noProof/>
+                <w:webHidden/>
+              </w:rPr>
+              <w:tab/>
+            </w:r>
+            <w:r>
+              <w:rPr>
+                <w:noProof/>
+                <w:webHidden/>
+              </w:rPr>
+              <w:fldChar w:fldCharType="begin"/>
+            </w:r>
+            <w:r>
+              <w:rPr>
+                <w:noProof/>
+                <w:webHidden/>
+              </w:rPr>
+              <w:instrText xml:space="preserve"> PAGEREF _Toc468892693 \h </w:instrText>
+            </w:r>
+            <w:r>
+              <w:rPr>
+                <w:noProof/>
+                <w:webHidden/>
+              </w:rPr>
+            </w:r>
+            <w:r>
+              <w:rPr>
+                <w:noProof/>
+                <w:webHidden/>
+              </w:rPr>
+              <w:fldChar w:fldCharType="separate"/>
+            </w:r>
+            <w:r>
+              <w:rPr>
+                <w:noProof/>
+                <w:webHidden/>
+              </w:rPr>
+              <w:t>5</w:t>
+            </w:r>
+            <w:r>
+              <w:rPr>
+                <w:noProof/>
+                <w:webHidden/>
+              </w:rPr>
+              <w:fldChar w:fldCharType="end"/>
+            </w:r>
+          </w:hyperlink>
+        </w:p>
+        <w:p>
+          <w:pPr>
+            <w:pStyle w:val="TOC2"/>
+            <w:tabs>
+              <w:tab w:val="right" w:leader="dot" w:pos="9350"/>
+            </w:tabs>
+            <w:rPr>
+              <w:rFonts w:eastAsiaTheme="minorEastAsia"/>
+              <w:noProof/>
+            </w:rPr>
+          </w:pPr>
+          <w:hyperlink w:anchor="_Toc468892694" w:history="1">
+            <w:r>
+              <w:rPr>
+                <w:rStyle w:val="Hyperlink"/>
+                <w:noProof/>
+              </w:rPr>
+              <w:t>Phase 1: Introduction and Initial Setup</w:t>
+            </w:r>
+            <w:r>
+              <w:rPr>
+                <w:noProof/>
+                <w:webHidden/>
+              </w:rPr>
+              <w:tab/>
+            </w:r>
+            <w:r>
+              <w:rPr>
+                <w:noProof/>
+                <w:webHidden/>
+              </w:rPr>
+              <w:fldChar w:fldCharType="begin"/>
+            </w:r>
+            <w:r>
+              <w:rPr>
+                <w:noProof/>
+                <w:webHidden/>
+              </w:rPr>
+              <w:instrText xml:space="preserve"> PAGEREF _Toc468892694 \h </w:instrText>
+            </w:r>
+            <w:r>
+              <w:rPr>
+                <w:noProof/>
+                <w:webHidden/>
+              </w:rPr>
+            </w:r>
+            <w:r>
+              <w:rPr>
+                <w:noProof/>
+                <w:webHidden/>
+              </w:rPr>
+              <w:fldChar w:fldCharType="separate"/>
+            </w:r>
+            <w:r>
+              <w:rPr>
+                <w:noProof/>
+                <w:webHidden/>
+              </w:rPr>
+              <w:t>5</w:t>
+            </w:r>
+            <w:r>
+              <w:rPr>
+                <w:noProof/>
+                <w:webHidden/>
+              </w:rPr>
+              <w:fldChar w:fldCharType="end"/>
+            </w:r>
+          </w:hyperlink>
+        </w:p>
+        <w:p>
+          <w:pPr>
+            <w:pStyle w:val="TOC3"/>
+            <w:tabs>
+              <w:tab w:val="right" w:leader="dot" w:pos="9350"/>
+            </w:tabs>
+            <w:rPr>
+              <w:rFonts w:eastAsiaTheme="minorEastAsia"/>
+              <w:noProof/>
+            </w:rPr>
+          </w:pPr>
+          <w:hyperlink w:anchor="_Toc468892695" w:history="1">
+            <w:r>
+              <w:rPr>
+                <w:rStyle w:val="Hyperlink"/>
+                <w:noProof/>
+              </w:rPr>
+              <w:t>On Your Marks!</w:t>
+            </w:r>
+            <w:r>
+              <w:rPr>
+                <w:noProof/>
+                <w:webHidden/>
+              </w:rPr>
+              <w:tab/>
+            </w:r>
+            <w:r>
+              <w:rPr>
+                <w:noProof/>
+                <w:webHidden/>
+              </w:rPr>
+              <w:fldChar w:fldCharType="begin"/>
+            </w:r>
+            <w:r>
+              <w:rPr>
+                <w:noProof/>
+                <w:webHidden/>
+              </w:rPr>
+              <w:instrText xml:space="preserve"> PAGEREF _Toc468892695 \h </w:instrText>
+            </w:r>
+            <w:r>
+              <w:rPr>
+                <w:noProof/>
+                <w:webHidden/>
+              </w:rPr>
+            </w:r>
+            <w:r>
+              <w:rPr>
+                <w:noProof/>
+                <w:webHidden/>
+              </w:rPr>
+              <w:fldChar w:fldCharType="separate"/>
+            </w:r>
+            <w:r>
+              <w:rPr>
+                <w:noProof/>
+                <w:webHidden/>
+              </w:rPr>
+              <w:t>5</w:t>
+            </w:r>
+            <w:r>
+              <w:rPr>
+                <w:noProof/>
+                <w:webHidden/>
+              </w:rPr>
+              <w:fldChar w:fldCharType="end"/>
+            </w:r>
+          </w:hyperlink>
+        </w:p>
+        <w:p>
+          <w:pPr>
+            <w:pStyle w:val="TOC3"/>
+            <w:tabs>
+              <w:tab w:val="right" w:leader="dot" w:pos="9350"/>
+            </w:tabs>
+            <w:rPr>
+              <w:rFonts w:eastAsiaTheme="minorEastAsia"/>
+              <w:noProof/>
+            </w:rPr>
+          </w:pPr>
+          <w:hyperlink w:anchor="_Toc468892696" w:history="1">
+            <w:r>
+              <w:rPr>
+                <w:rStyle w:val="Hyperlink"/>
+                <w:noProof/>
+              </w:rPr>
+              <w:t>Get Set Go!</w:t>
+            </w:r>
+            <w:r>
+              <w:rPr>
+                <w:noProof/>
+                <w:webHidden/>
+              </w:rPr>
+              <w:tab/>
+            </w:r>
+            <w:r>
+              <w:rPr>
+                <w:noProof/>
+                <w:webHidden/>
+              </w:rPr>
+              <w:fldChar w:fldCharType="begin"/>
+            </w:r>
+            <w:r>
+              <w:rPr>
+                <w:noProof/>
+                <w:webHidden/>
+              </w:rPr>
+              <w:instrText xml:space="preserve"> PAGEREF _Toc468892696 \h </w:instrText>
+            </w:r>
+            <w:r>
+              <w:rPr>
+                <w:noProof/>
+                <w:webHidden/>
+              </w:rPr>
+            </w:r>
+            <w:r>
+              <w:rPr>
+                <w:noProof/>
+                <w:webHidden/>
+              </w:rPr>
+              <w:fldChar w:fldCharType="separate"/>
+            </w:r>
+            <w:r>
+              <w:rPr>
+                <w:noProof/>
+                <w:webHidden/>
+              </w:rPr>
+              <w:t>5</w:t>
+            </w:r>
+            <w:r>
+              <w:rPr>
+                <w:noProof/>
+                <w:webHidden/>
+              </w:rPr>
+              <w:fldChar w:fldCharType="end"/>
+            </w:r>
+          </w:hyperlink>
+        </w:p>
+        <w:p>
+          <w:pPr>
+            <w:pStyle w:val="TOC2"/>
+            <w:tabs>
+              <w:tab w:val="right" w:leader="dot" w:pos="9350"/>
+            </w:tabs>
+            <w:rPr>
+              <w:rFonts w:eastAsiaTheme="minorEastAsia"/>
+              <w:noProof/>
+            </w:rPr>
+          </w:pPr>
+          <w:hyperlink w:anchor="_Toc468892697" w:history="1">
+            <w:r>
+              <w:rPr>
+                <w:rStyle w:val="Hyperlink"/>
+                <w:noProof/>
+              </w:rPr>
+              <w:t>Phase 1: Task-1</w:t>
+            </w:r>
+            <w:r>
+              <w:rPr>
+                <w:noProof/>
+                <w:webHidden/>
+              </w:rPr>
+              <w:tab/>
+            </w:r>
+            <w:r>
+              <w:rPr>
+                <w:noProof/>
+                <w:webHidden/>
+              </w:rPr>
+              <w:fldChar w:fldCharType="begin"/>
+            </w:r>
+            <w:r>
+              <w:rPr>
+                <w:noProof/>
+                <w:webHidden/>
+              </w:rPr>
+              <w:instrText xml:space="preserve"> PAGEREF _Toc468892697 \h </w:instrText>
+            </w:r>
+            <w:r>
+              <w:rPr>
+                <w:noProof/>
+                <w:webHidden/>
+              </w:rPr>
+            </w:r>
+            <w:r>
+              <w:rPr>
+                <w:noProof/>
+                <w:webHidden/>
+              </w:rPr>
+              <w:fldChar w:fldCharType="separate"/>
+            </w:r>
+            <w:r>
+              <w:rPr>
+                <w:noProof/>
+                <w:webHidden/>
+              </w:rPr>
+              <w:t>6</w:t>
+            </w:r>
+            <w:r>
+              <w:rPr>
+                <w:noProof/>
+                <w:webHidden/>
+              </w:rPr>
+              <w:fldChar w:fldCharType="end"/>
+            </w:r>
+          </w:hyperlink>
+        </w:p>
+        <w:p>
+          <w:pPr>
+            <w:pStyle w:val="TOC3"/>
+            <w:tabs>
+              <w:tab w:val="right" w:leader="dot" w:pos="9350"/>
+            </w:tabs>
+            <w:rPr>
+              <w:rFonts w:eastAsiaTheme="minorEastAsia"/>
+              <w:noProof/>
+            </w:rPr>
+          </w:pPr>
+          <w:hyperlink w:anchor="_Toc468892698" w:history="1">
+            <w:r>
+              <w:rPr>
+                <w:rStyle w:val="Hyperlink"/>
+                <w:noProof/>
+              </w:rPr>
+              <w:t>Vector Space-Cosine Similarity Model</w:t>
+            </w:r>
+            <w:r>
+              <w:rPr>
+                <w:noProof/>
+                <w:webHidden/>
+              </w:rPr>
+              <w:tab/>
+            </w:r>
+            <w:r>
+              <w:rPr>
+                <w:noProof/>
+                <w:webHidden/>
+              </w:rPr>
+              <w:fldChar w:fldCharType="begin"/>
+            </w:r>
+            <w:r>
+              <w:rPr>
+                <w:noProof/>
+                <w:webHidden/>
+              </w:rPr>
+              <w:instrText xml:space="preserve"> PAGEREF _Toc468892698 \h </w:instrText>
+            </w:r>
+            <w:r>
+              <w:rPr>
+                <w:noProof/>
+                <w:webHidden/>
+              </w:rPr>
+            </w:r>
+            <w:r>
+              <w:rPr>
+                <w:noProof/>
+                <w:webHidden/>
+              </w:rPr>
+              <w:fldChar w:fldCharType="separate"/>
+            </w:r>
+            <w:r>
+              <w:rPr>
+                <w:noProof/>
+                <w:webHidden/>
+              </w:rPr>
+              <w:t>6</w:t>
+            </w:r>
+            <w:r>
+              <w:rPr>
+                <w:noProof/>
+                <w:webHidden/>
+              </w:rPr>
+              <w:fldChar w:fldCharType="end"/>
+            </w:r>
+          </w:hyperlink>
+        </w:p>
+        <w:p>
+          <w:pPr>
+            <w:jc w:val="both"/>
+          </w:pPr>
+          <w:r>
+            <w:rPr>
+              <w:b/>
+              <w:bCs/>
+              <w:noProof/>
+            </w:rPr>
+            <w:fldChar w:fldCharType="end"/>
+          </w:r>
+        </w:p>
+      </w:sdtContent>
+    </w:sdt>
+    <w:p>
+      <w:pPr>
+        <w:jc w:val="both"/>
+        <w:rPr>
+          <w:rFonts w:ascii="TYPOGRAPH PRO" w:hAnsi="TYPOGRAPH PRO"/>
+          <w:sz w:val="52"/>
+          <w:szCs w:val="120"/>
+        </w:rPr>
+      </w:pPr>
+    </w:p>
+    <w:p>
+      <w:pPr>
+        <w:jc w:val="both"/>
+        <w:rPr>
+          <w:rFonts w:ascii="TYPOGRAPH PRO" w:hAnsi="TYPOGRAPH PRO"/>
+          <w:sz w:val="52"/>
+          <w:szCs w:val="120"/>
+        </w:rPr>
+      </w:pPr>
+    </w:p>
+    <w:p>
+      <w:pPr>
+        <w:jc w:val="both"/>
+        <w:rPr>
+          <w:rFonts w:ascii="TYPOGRAPH PRO" w:hAnsi="TYPOGRAPH PRO"/>
+          <w:sz w:val="52"/>
+          <w:szCs w:val="120"/>
+        </w:rPr>
+      </w:pPr>
+    </w:p>
+    <w:p>
+      <w:pPr>
+        <w:jc w:val="both"/>
+        <w:rPr>
+          <w:rFonts w:ascii="TYPOGRAPH PRO" w:hAnsi="TYPOGRAPH PRO"/>
+          <w:sz w:val="52"/>
+          <w:szCs w:val="120"/>
+        </w:rPr>
+      </w:pPr>
+    </w:p>
+    <w:p>
+      <w:pPr>
+        <w:jc w:val="both"/>
+        <w:rPr>
+          <w:rFonts w:ascii="TYPOGRAPH PRO" w:hAnsi="TYPOGRAPH PRO"/>
+          <w:sz w:val="52"/>
+          <w:szCs w:val="120"/>
+        </w:rPr>
+      </w:pPr>
+    </w:p>
+    <w:p>
+      <w:pPr>
+        <w:jc w:val="both"/>
+        <w:rPr>
+          <w:rFonts w:ascii="TYPOGRAPH PRO" w:hAnsi="TYPOGRAPH PRO"/>
+          <w:sz w:val="52"/>
+          <w:szCs w:val="120"/>
+        </w:rPr>
+      </w:pPr>
+    </w:p>
+    <w:p>
+      <w:pPr>
+        <w:jc w:val="both"/>
+        <w:rPr>
+          <w:rFonts w:ascii="TYPOGRAPH PRO" w:hAnsi="TYPOGRAPH PRO"/>
+          <w:sz w:val="52"/>
+          <w:szCs w:val="120"/>
+        </w:rPr>
+      </w:pPr>
+    </w:p>
     <w:p>
       <w:pPr>
         <w:pStyle w:val="NoSpacing"/>
-        <w:rPr>
-          <w:rFonts w:ascii="Arial" w:hAnsi="Arial" w:cs="Arial"/>
-          <w:b/>
-          <w:sz w:val="32"/>
-          <w:szCs w:val="120"/>
-        </w:rPr>
-      </w:pPr>
-      <w:r>
-        <w:rPr>
-          <w:rFonts w:ascii="Arial" w:hAnsi="Arial" w:cs="Arial"/>
-          <w:b/>
-          <w:sz w:val="32"/>
-          <w:szCs w:val="120"/>
-        </w:rPr>
+        <w:jc w:val="both"/>
+        <w:rPr>
+          <w:rFonts w:ascii="TYPOGRAPH PRO" w:hAnsi="TYPOGRAPH PRO"/>
+          <w:sz w:val="52"/>
+          <w:szCs w:val="120"/>
+        </w:rPr>
+      </w:pPr>
+    </w:p>
+    <w:p>
+      <w:pPr>
+        <w:pStyle w:val="Heading1"/>
+        <w:jc w:val="both"/>
+      </w:pPr>
+      <w:bookmarkStart w:id="0" w:name="_Toc468892691"/>
+      <w:r>
         <w:lastRenderedPageBreak/>
         <w:t>INTRODUCTION</w:t>
       </w:r>
+      <w:bookmarkEnd w:id="0"/>
+    </w:p>
+    <w:p>
+      <w:pPr>
+        <w:jc w:val="both"/>
+      </w:pPr>
+    </w:p>
+    <w:p>
+      <w:pPr>
+        <w:jc w:val="both"/>
+      </w:pPr>
+    </w:p>
+    <w:p>
+      <w:pPr>
+        <w:jc w:val="both"/>
+      </w:pPr>
+    </w:p>
+    <w:p>
+      <w:pPr>
+        <w:jc w:val="both"/>
+      </w:pPr>
+    </w:p>
+    <w:p>
+      <w:pPr>
+        <w:jc w:val="both"/>
+      </w:pPr>
+    </w:p>
+    <w:p>
+      <w:pPr>
+        <w:jc w:val="both"/>
+      </w:pPr>
+    </w:p>
+    <w:p>
+      <w:pPr>
+        <w:jc w:val="both"/>
+      </w:pPr>
+    </w:p>
+    <w:p>
+      <w:pPr>
+        <w:jc w:val="both"/>
+      </w:pPr>
+    </w:p>
+    <w:p>
+      <w:pPr>
+        <w:jc w:val="both"/>
+      </w:pPr>
+    </w:p>
+    <w:p>
+      <w:pPr>
+        <w:jc w:val="both"/>
+      </w:pPr>
+    </w:p>
+    <w:p>
+      <w:pPr>
+        <w:jc w:val="both"/>
+      </w:pPr>
+    </w:p>
+    <w:p>
+      <w:pPr>
+        <w:jc w:val="both"/>
+      </w:pPr>
+    </w:p>
+    <w:p>
+      <w:pPr>
+        <w:jc w:val="both"/>
+      </w:pPr>
+    </w:p>
+    <w:p>
+      <w:pPr>
+        <w:jc w:val="both"/>
+      </w:pPr>
+    </w:p>
+    <w:p>
+      <w:pPr>
+        <w:jc w:val="both"/>
+      </w:pPr>
+    </w:p>
+    <w:p>
+      <w:pPr>
+        <w:jc w:val="both"/>
+      </w:pPr>
+    </w:p>
+    <w:p>
+      <w:pPr>
+        <w:jc w:val="both"/>
+      </w:pPr>
+    </w:p>
+    <w:p>
+      <w:pPr>
+        <w:jc w:val="both"/>
+      </w:pPr>
+    </w:p>
+    <w:p>
+      <w:pPr>
+        <w:jc w:val="both"/>
+      </w:pPr>
+    </w:p>
+    <w:p>
+      <w:pPr>
+        <w:jc w:val="both"/>
+      </w:pPr>
+    </w:p>
+    <w:p>
+      <w:pPr>
+        <w:jc w:val="both"/>
+      </w:pPr>
+    </w:p>
+    <w:p>
+      <w:pPr>
+        <w:jc w:val="both"/>
+      </w:pPr>
+    </w:p>
+    <w:p>
+      <w:pPr>
+        <w:jc w:val="both"/>
+      </w:pPr>
+    </w:p>
+    <w:p>
+      <w:pPr>
+        <w:jc w:val="both"/>
+      </w:pPr>
+    </w:p>
+    <w:p>
+      <w:pPr>
+        <w:jc w:val="both"/>
+      </w:pPr>
+    </w:p>
+    <w:p>
+      <w:pPr>
+        <w:pStyle w:val="Heading1"/>
+      </w:pPr>
+      <w:bookmarkStart w:id="1" w:name="_Toc468892692"/>
+      <w:r>
+        <w:lastRenderedPageBreak/>
+        <w:t>LITERATURE AND RESOURCES</w:t>
+      </w:r>
+      <w:bookmarkEnd w:id="1"/>
+    </w:p>
+    <w:p/>
+    <w:p/>
+    <w:p/>
+    <w:p/>
+    <w:p/>
+    <w:p/>
+    <w:p/>
+    <w:p/>
+    <w:p/>
+    <w:p/>
+    <w:p/>
+    <w:p/>
+    <w:p/>
+    <w:p/>
+    <w:p/>
+    <w:p/>
+    <w:p/>
+    <w:p/>
+    <w:p/>
+    <w:p/>
+    <w:p/>
+    <w:p/>
+    <w:p/>
+    <w:p/>
+    <w:p>
+      <w:pPr>
+        <w:pStyle w:val="Heading1"/>
+        <w:jc w:val="both"/>
+      </w:pPr>
+      <w:bookmarkStart w:id="2" w:name="_Toc468892693"/>
+      <w:r>
+        <w:lastRenderedPageBreak/>
+        <w:t>IMPLEMENTATION AND DISCUSSION</w:t>
+      </w:r>
+      <w:bookmarkEnd w:id="2"/>
+    </w:p>
+    <w:p>
+      <w:pPr>
+        <w:jc w:val="both"/>
+      </w:pPr>
+    </w:p>
+    <w:p>
+      <w:pPr>
+        <w:pStyle w:val="Heading2"/>
+        <w:jc w:val="both"/>
+      </w:pPr>
+      <w:bookmarkStart w:id="3" w:name="_Toc468892694"/>
+      <w:r>
+        <w:t>Phase 1: Introduction and Initial Setup</w:t>
+      </w:r>
+      <w:bookmarkEnd w:id="3"/>
+    </w:p>
+    <w:p/>
+    <w:p>
+      <w:pPr>
+        <w:pStyle w:val="Heading3"/>
+        <w:jc w:val="both"/>
+      </w:pPr>
+      <w:bookmarkStart w:id="4" w:name="_Toc468892695"/>
+      <w:r>
+        <w:t>On Your Marks!</w:t>
+      </w:r>
+      <w:bookmarkEnd w:id="4"/>
+    </w:p>
+    <w:p>
+      <w:pPr>
+        <w:jc w:val="both"/>
+      </w:pPr>
+      <w:r>
+        <w:t>In the first phase, we perform indexing and retrieval. We use the CACM dataset. This phase is divided into three tasks-</w:t>
+      </w:r>
+    </w:p>
+    <w:p>
+      <w:pPr>
+        <w:pStyle w:val="ListParagraph"/>
+        <w:numPr>
+          <w:ilvl w:val="0"/>
+          <w:numId w:val="3"/>
+        </w:numPr>
+        <w:jc w:val="both"/>
+      </w:pPr>
+      <w:r>
+        <w:t>Task 1: Build search engines using four different retrieval models.</w:t>
+      </w:r>
+    </w:p>
+    <w:p>
+      <w:pPr>
+        <w:pStyle w:val="ListParagraph"/>
+        <w:numPr>
+          <w:ilvl w:val="0"/>
+          <w:numId w:val="3"/>
+        </w:numPr>
+        <w:jc w:val="both"/>
+      </w:pPr>
+      <w:r>
+        <w:t xml:space="preserve">Task 2: Perform query expansion using </w:t>
+      </w:r>
+      <w:proofErr w:type="spellStart"/>
+      <w:r>
+        <w:t>Rocchio’s</w:t>
+      </w:r>
+      <w:proofErr w:type="spellEnd"/>
+      <w:r>
+        <w:t xml:space="preserve"> Algorithm.</w:t>
+      </w:r>
+    </w:p>
+    <w:p>
+      <w:pPr>
+        <w:pStyle w:val="ListParagraph"/>
+        <w:numPr>
+          <w:ilvl w:val="0"/>
+          <w:numId w:val="3"/>
+        </w:numPr>
+        <w:jc w:val="both"/>
+      </w:pPr>
+      <w:r>
+        <w:t xml:space="preserve">Task 3: </w:t>
+      </w:r>
+      <w:r>
+        <w:t>Perform stopping and stemming.</w:t>
+      </w:r>
+    </w:p>
+    <w:p>
+      <w:pPr>
+        <w:pStyle w:val="ListParagraph"/>
+        <w:jc w:val="both"/>
+      </w:pPr>
+    </w:p>
+    <w:p>
+      <w:pPr>
+        <w:pStyle w:val="Heading3"/>
+        <w:jc w:val="both"/>
+      </w:pPr>
+      <w:bookmarkStart w:id="5" w:name="_Toc468892696"/>
+      <w:r>
+        <w:t>Get Set Go!</w:t>
+      </w:r>
+      <w:bookmarkEnd w:id="5"/>
+    </w:p>
+    <w:p>
+      <w:pPr>
+        <w:jc w:val="both"/>
+      </w:pPr>
+      <w:r>
+        <w:t>The following tasks were done in order to prepare the system, and get relevant initial files-</w:t>
+      </w:r>
+    </w:p>
+    <w:p>
+      <w:pPr>
+        <w:pStyle w:val="Heading4"/>
+        <w:numPr>
+          <w:ilvl w:val="0"/>
+          <w:numId w:val="8"/>
+        </w:numPr>
+      </w:pPr>
+      <w:r>
+        <w:t>Extract quer</w:t>
+      </w:r>
+      <w:r>
+        <w:t>ies to a simple readable format</w:t>
+      </w:r>
+    </w:p>
+    <w:p>
+      <w:pPr>
+        <w:pStyle w:val="ListParagraph"/>
+        <w:numPr>
+          <w:ilvl w:val="0"/>
+          <w:numId w:val="5"/>
+        </w:numPr>
+        <w:jc w:val="both"/>
+      </w:pPr>
+      <w:r>
+        <w:t>“extract_queries.py” is a python program which takes the “</w:t>
+      </w:r>
+      <w:proofErr w:type="spellStart"/>
+      <w:proofErr w:type="gramStart"/>
+      <w:r>
+        <w:t>cacm.queries</w:t>
+      </w:r>
+      <w:proofErr w:type="spellEnd"/>
+      <w:proofErr w:type="gramEnd"/>
+      <w:r>
+        <w:t>” file as input and returns a file “queries.txt” which contains the queries given in the file, sans the decorations, so that it is easy to feed them to the retrieval system.</w:t>
+      </w:r>
+    </w:p>
+    <w:p>
+      <w:pPr>
+        <w:pStyle w:val="ListParagraph"/>
+        <w:numPr>
+          <w:ilvl w:val="0"/>
+          <w:numId w:val="5"/>
+        </w:numPr>
+        <w:jc w:val="both"/>
+      </w:pPr>
+      <w:r>
+        <w:t>“queries.txt” is the file that all our systems use for processing queries.</w:t>
+      </w:r>
+    </w:p>
+    <w:p>
+      <w:pPr>
+        <w:pStyle w:val="Heading4"/>
+        <w:numPr>
+          <w:ilvl w:val="0"/>
+          <w:numId w:val="8"/>
+        </w:numPr>
+      </w:pPr>
+      <w:r>
+        <w:t>Tokenize the Corpus</w:t>
+      </w:r>
+    </w:p>
+    <w:p>
+      <w:pPr>
+        <w:pStyle w:val="ListParagraph"/>
+        <w:numPr>
+          <w:ilvl w:val="0"/>
+          <w:numId w:val="6"/>
+        </w:numPr>
+        <w:jc w:val="both"/>
+      </w:pPr>
+      <w:r>
+        <w:t xml:space="preserve">“task1_tokenizer.py” is a python program which takes </w:t>
+      </w:r>
+      <w:r>
+        <w:t>the CACM Corpus in html format as input and processes it to generate tokenized corpus in .txt format.</w:t>
+      </w:r>
+    </w:p>
+    <w:p>
+      <w:pPr>
+        <w:pStyle w:val="ListParagraph"/>
+        <w:numPr>
+          <w:ilvl w:val="0"/>
+          <w:numId w:val="6"/>
+        </w:numPr>
+        <w:jc w:val="both"/>
+      </w:pPr>
+      <w:r>
+        <w:t xml:space="preserve">We have used the NLTK library </w:t>
+      </w:r>
+      <w:r>
+        <w:t>to perform tokenization.</w:t>
+      </w:r>
+    </w:p>
+    <w:p>
+      <w:pPr>
+        <w:pStyle w:val="ListParagraph"/>
+        <w:numPr>
+          <w:ilvl w:val="0"/>
+          <w:numId w:val="6"/>
+        </w:numPr>
+        <w:jc w:val="both"/>
+      </w:pPr>
+      <w:r>
+        <w:t>NLTK library leaves behind some punctuations, which have been taken care of, manually.</w:t>
+      </w:r>
+    </w:p>
+    <w:p>
+      <w:pPr>
+        <w:pStyle w:val="Heading4"/>
+        <w:numPr>
+          <w:ilvl w:val="0"/>
+          <w:numId w:val="8"/>
+        </w:numPr>
+      </w:pPr>
+      <w:r>
+        <w:t>Index the Corpus</w:t>
+      </w:r>
+    </w:p>
+    <w:p>
+      <w:pPr>
+        <w:pStyle w:val="ListParagraph"/>
+        <w:numPr>
+          <w:ilvl w:val="0"/>
+          <w:numId w:val="7"/>
+        </w:numPr>
+        <w:jc w:val="both"/>
+      </w:pPr>
+      <w:r>
+        <w:t xml:space="preserve">“task1_indexer.py” is a python program </w:t>
+      </w:r>
+      <w:r>
+        <w:t xml:space="preserve">which takes the tokenized corpus as input and creates the inverted index </w:t>
+      </w:r>
+      <w:r>
+        <w:t>for the corpus.</w:t>
+      </w:r>
+    </w:p>
+    <w:p>
+      <w:pPr>
+        <w:pStyle w:val="ListParagraph"/>
+        <w:numPr>
+          <w:ilvl w:val="0"/>
+          <w:numId w:val="7"/>
+        </w:numPr>
+        <w:jc w:val="both"/>
+      </w:pPr>
+      <w:r>
+        <w:t>It saves the index to the file “Inverted_Index.txt” in alphabetically sorted order.</w:t>
+      </w:r>
+    </w:p>
+    <w:p>
+      <w:pPr>
+        <w:jc w:val="both"/>
+      </w:pPr>
+    </w:p>
+    <w:p>
+      <w:pPr>
+        <w:jc w:val="both"/>
+      </w:pPr>
+    </w:p>
+    <w:p>
+      <w:pPr>
+        <w:jc w:val="both"/>
+      </w:pPr>
+    </w:p>
+    <w:p>
+      <w:pPr>
+        <w:jc w:val="both"/>
+      </w:pPr>
+    </w:p>
+    <w:p>
+      <w:pPr>
+        <w:jc w:val="both"/>
+      </w:pPr>
+    </w:p>
+    <w:p>
+      <w:pPr>
+        <w:pStyle w:val="Heading2"/>
+      </w:pPr>
+      <w:bookmarkStart w:id="6" w:name="_Toc468892697"/>
+      <w:r>
+        <w:lastRenderedPageBreak/>
+        <w:t xml:space="preserve">Phase 1: </w:t>
+      </w:r>
+      <w:r>
+        <w:t>Task-1</w:t>
+      </w:r>
+      <w:bookmarkEnd w:id="6"/>
+    </w:p>
+    <w:p>
+      <w:pPr>
+        <w:jc w:val="both"/>
+      </w:pPr>
+      <w:r>
+        <w:t>In this, we performed four base runs. One for each model-</w:t>
+      </w:r>
+    </w:p>
+    <w:p>
+      <w:pPr>
+        <w:pStyle w:val="ListParagraph"/>
+        <w:numPr>
+          <w:ilvl w:val="0"/>
+          <w:numId w:val="1"/>
+        </w:numPr>
+        <w:jc w:val="both"/>
+      </w:pPr>
+      <w:r>
+        <w:t>Vector-Space-Cosine-Similarity Model</w:t>
+      </w:r>
+    </w:p>
+    <w:p>
+      <w:pPr>
+        <w:pStyle w:val="ListParagraph"/>
+        <w:numPr>
+          <w:ilvl w:val="0"/>
+          <w:numId w:val="1"/>
+        </w:numPr>
+        <w:jc w:val="both"/>
+      </w:pPr>
+      <w:r>
+        <w:t>BM25 Model</w:t>
+      </w:r>
+    </w:p>
+    <w:p>
+      <w:pPr>
+        <w:pStyle w:val="ListParagraph"/>
+        <w:numPr>
+          <w:ilvl w:val="0"/>
+          <w:numId w:val="1"/>
+        </w:numPr>
+        <w:jc w:val="both"/>
+      </w:pPr>
+      <w:r>
+        <w:t>TF-IDF Model</w:t>
+      </w:r>
+      <w:bookmarkStart w:id="7" w:name="_GoBack"/>
+    </w:p>
+    <w:bookmarkEnd w:id="7"/>
+    <w:p>
+      <w:pPr>
+        <w:pStyle w:val="ListParagraph"/>
+        <w:numPr>
+          <w:ilvl w:val="0"/>
+          <w:numId w:val="1"/>
+        </w:numPr>
+        <w:jc w:val="both"/>
+      </w:pPr>
+      <w:r>
+        <w:t>Lucene Model</w:t>
+      </w:r>
+    </w:p>
+    <w:p>
+      <w:pPr>
+        <w:pStyle w:val="Heading3"/>
+        <w:jc w:val="both"/>
+      </w:pPr>
+      <w:bookmarkStart w:id="8" w:name="_Toc468892698"/>
+      <w:r>
+        <w:t>Vector Space-Cosine Similarity Model</w:t>
+      </w:r>
+      <w:bookmarkEnd w:id="8"/>
+    </w:p>
+    <w:p>
+      <w:pPr>
+        <w:jc w:val="both"/>
+      </w:pPr>
+    </w:p>
+    <w:p>
+      <w:pPr>
+        <w:jc w:val="both"/>
+      </w:pPr>
     </w:p>
     <w:sectPr>
       <w:pgSz w:w="12240" w:h="15840"/>
@@ -385,6 +1722,858 @@
     </w:sectPr>
   </w:body>
 </w:document>
+</file>
+
+<file path=word/numbering.xml><?xml version="1.0" encoding="utf-8"?>
+<w:numbering xmlns:wpc="http://schemas.microsoft.com/office/word/2010/wordprocessingCanvas" xmlns:cx="http://schemas.microsoft.com/office/drawing/2014/chartex" xmlns:cx1="http://schemas.microsoft.com/office/drawing/2015/9/8/chartex" xmlns:cx2="http://schemas.microsoft.com/office/drawing/2015/10/21/chartex" xmlns:mc="http://schemas.openxmlformats.org/markup-compatibility/2006" xmlns:o="urn:schemas-microsoft-com:office:office" xmlns:r="http://schemas.openxmlformats.org/officeDocument/2006/relationships" xmlns:m="http://schemas.openxmlformats.org/officeDocument/2006/math" xmlns:v="urn:schemas-microsoft-com:vml" xmlns:wp14="http://schemas.microsoft.com/office/word/2010/wordprocessingDrawing" xmlns:wp="http://schemas.openxmlformats.org/drawingml/2006/wordprocessingDrawing" xmlns:w10="urn:schemas-microsoft-com:office:word" xmlns:w="http://schemas.openxmlformats.org/wordprocessingml/2006/main" xmlns:w14="http://schemas.microsoft.com/office/word/2010/wordml" xmlns:w15="http://schemas.microsoft.com/office/word/2012/wordml" xmlns:w16se="http://schemas.microsoft.com/office/word/2015/wordml/symex" xmlns:wpg="http://schemas.microsoft.com/office/word/2010/wordprocessingGroup" xmlns:wpi="http://schemas.microsoft.com/office/word/2010/wordprocessingInk" xmlns:wne="http://schemas.microsoft.com/office/word/2006/wordml" xmlns:wps="http://schemas.microsoft.com/office/word/2010/wordprocessingShape" mc:Ignorable="w14 w15 w16se wp14">
+  <w:abstractNum w:abstractNumId="0" w15:restartNumberingAfterBreak="0">
+    <w:nsid w:val="016D6EB9"/>
+    <w:multiLevelType w:val="hybridMultilevel"/>
+    <w:tmpl w:val="DDFE1BF6"/>
+    <w:lvl w:ilvl="0" w:tplc="0409000F">
+      <w:start w:val="1"/>
+      <w:numFmt w:val="decimal"/>
+      <w:lvlText w:val="%1."/>
+      <w:lvlJc w:val="left"/>
+      <w:pPr>
+        <w:ind w:left="720" w:hanging="360"/>
+      </w:pPr>
+    </w:lvl>
+    <w:lvl w:ilvl="1" w:tplc="04090019" w:tentative="1">
+      <w:start w:val="1"/>
+      <w:numFmt w:val="lowerLetter"/>
+      <w:lvlText w:val="%2."/>
+      <w:lvlJc w:val="left"/>
+      <w:pPr>
+        <w:ind w:left="1440" w:hanging="360"/>
+      </w:pPr>
+    </w:lvl>
+    <w:lvl w:ilvl="2" w:tplc="0409001B" w:tentative="1">
+      <w:start w:val="1"/>
+      <w:numFmt w:val="lowerRoman"/>
+      <w:lvlText w:val="%3."/>
+      <w:lvlJc w:val="right"/>
+      <w:pPr>
+        <w:ind w:left="2160" w:hanging="180"/>
+      </w:pPr>
+    </w:lvl>
+    <w:lvl w:ilvl="3" w:tplc="0409000F" w:tentative="1">
+      <w:start w:val="1"/>
+      <w:numFmt w:val="decimal"/>
+      <w:lvlText w:val="%4."/>
+      <w:lvlJc w:val="left"/>
+      <w:pPr>
+        <w:ind w:left="2880" w:hanging="360"/>
+      </w:pPr>
+    </w:lvl>
+    <w:lvl w:ilvl="4" w:tplc="04090019" w:tentative="1">
+      <w:start w:val="1"/>
+      <w:numFmt w:val="lowerLetter"/>
+      <w:lvlText w:val="%5."/>
+      <w:lvlJc w:val="left"/>
+      <w:pPr>
+        <w:ind w:left="3600" w:hanging="360"/>
+      </w:pPr>
+    </w:lvl>
+    <w:lvl w:ilvl="5" w:tplc="0409001B" w:tentative="1">
+      <w:start w:val="1"/>
+      <w:numFmt w:val="lowerRoman"/>
+      <w:lvlText w:val="%6."/>
+      <w:lvlJc w:val="right"/>
+      <w:pPr>
+        <w:ind w:left="4320" w:hanging="180"/>
+      </w:pPr>
+    </w:lvl>
+    <w:lvl w:ilvl="6" w:tplc="0409000F" w:tentative="1">
+      <w:start w:val="1"/>
+      <w:numFmt w:val="decimal"/>
+      <w:lvlText w:val="%7."/>
+      <w:lvlJc w:val="left"/>
+      <w:pPr>
+        <w:ind w:left="5040" w:hanging="360"/>
+      </w:pPr>
+    </w:lvl>
+    <w:lvl w:ilvl="7" w:tplc="04090019" w:tentative="1">
+      <w:start w:val="1"/>
+      <w:numFmt w:val="lowerLetter"/>
+      <w:lvlText w:val="%8."/>
+      <w:lvlJc w:val="left"/>
+      <w:pPr>
+        <w:ind w:left="5760" w:hanging="360"/>
+      </w:pPr>
+    </w:lvl>
+    <w:lvl w:ilvl="8" w:tplc="0409001B" w:tentative="1">
+      <w:start w:val="1"/>
+      <w:numFmt w:val="lowerRoman"/>
+      <w:lvlText w:val="%9."/>
+      <w:lvlJc w:val="right"/>
+      <w:pPr>
+        <w:ind w:left="6480" w:hanging="180"/>
+      </w:pPr>
+    </w:lvl>
+  </w:abstractNum>
+  <w:abstractNum w:abstractNumId="1" w15:restartNumberingAfterBreak="0">
+    <w:nsid w:val="288956E9"/>
+    <w:multiLevelType w:val="hybridMultilevel"/>
+    <w:tmpl w:val="F368A2A0"/>
+    <w:lvl w:ilvl="0" w:tplc="04090001">
+      <w:start w:val="1"/>
+      <w:numFmt w:val="bullet"/>
+      <w:lvlText w:val=""/>
+      <w:lvlJc w:val="left"/>
+      <w:pPr>
+        <w:ind w:left="1440" w:hanging="360"/>
+      </w:pPr>
+      <w:rPr>
+        <w:rFonts w:ascii="Symbol" w:hAnsi="Symbol" w:hint="default"/>
+      </w:rPr>
+    </w:lvl>
+    <w:lvl w:ilvl="1" w:tplc="04090003" w:tentative="1">
+      <w:start w:val="1"/>
+      <w:numFmt w:val="bullet"/>
+      <w:lvlText w:val="o"/>
+      <w:lvlJc w:val="left"/>
+      <w:pPr>
+        <w:ind w:left="2160" w:hanging="360"/>
+      </w:pPr>
+      <w:rPr>
+        <w:rFonts w:ascii="Courier New" w:hAnsi="Courier New" w:cs="Courier New" w:hint="default"/>
+      </w:rPr>
+    </w:lvl>
+    <w:lvl w:ilvl="2" w:tplc="04090005" w:tentative="1">
+      <w:start w:val="1"/>
+      <w:numFmt w:val="bullet"/>
+      <w:lvlText w:val=""/>
+      <w:lvlJc w:val="left"/>
+      <w:pPr>
+        <w:ind w:left="2880" w:hanging="360"/>
+      </w:pPr>
+      <w:rPr>
+        <w:rFonts w:ascii="Wingdings" w:hAnsi="Wingdings" w:hint="default"/>
+      </w:rPr>
+    </w:lvl>
+    <w:lvl w:ilvl="3" w:tplc="04090001" w:tentative="1">
+      <w:start w:val="1"/>
+      <w:numFmt w:val="bullet"/>
+      <w:lvlText w:val=""/>
+      <w:lvlJc w:val="left"/>
+      <w:pPr>
+        <w:ind w:left="3600" w:hanging="360"/>
+      </w:pPr>
+      <w:rPr>
+        <w:rFonts w:ascii="Symbol" w:hAnsi="Symbol" w:hint="default"/>
+      </w:rPr>
+    </w:lvl>
+    <w:lvl w:ilvl="4" w:tplc="04090003" w:tentative="1">
+      <w:start w:val="1"/>
+      <w:numFmt w:val="bullet"/>
+      <w:lvlText w:val="o"/>
+      <w:lvlJc w:val="left"/>
+      <w:pPr>
+        <w:ind w:left="4320" w:hanging="360"/>
+      </w:pPr>
+      <w:rPr>
+        <w:rFonts w:ascii="Courier New" w:hAnsi="Courier New" w:cs="Courier New" w:hint="default"/>
+      </w:rPr>
+    </w:lvl>
+    <w:lvl w:ilvl="5" w:tplc="04090005" w:tentative="1">
+      <w:start w:val="1"/>
+      <w:numFmt w:val="bullet"/>
+      <w:lvlText w:val=""/>
+      <w:lvlJc w:val="left"/>
+      <w:pPr>
+        <w:ind w:left="5040" w:hanging="360"/>
+      </w:pPr>
+      <w:rPr>
+        <w:rFonts w:ascii="Wingdings" w:hAnsi="Wingdings" w:hint="default"/>
+      </w:rPr>
+    </w:lvl>
+    <w:lvl w:ilvl="6" w:tplc="04090001" w:tentative="1">
+      <w:start w:val="1"/>
+      <w:numFmt w:val="bullet"/>
+      <w:lvlText w:val=""/>
+      <w:lvlJc w:val="left"/>
+      <w:pPr>
+        <w:ind w:left="5760" w:hanging="360"/>
+      </w:pPr>
+      <w:rPr>
+        <w:rFonts w:ascii="Symbol" w:hAnsi="Symbol" w:hint="default"/>
+      </w:rPr>
+    </w:lvl>
+    <w:lvl w:ilvl="7" w:tplc="04090003" w:tentative="1">
+      <w:start w:val="1"/>
+      <w:numFmt w:val="bullet"/>
+      <w:lvlText w:val="o"/>
+      <w:lvlJc w:val="left"/>
+      <w:pPr>
+        <w:ind w:left="6480" w:hanging="360"/>
+      </w:pPr>
+      <w:rPr>
+        <w:rFonts w:ascii="Courier New" w:hAnsi="Courier New" w:cs="Courier New" w:hint="default"/>
+      </w:rPr>
+    </w:lvl>
+    <w:lvl w:ilvl="8" w:tplc="04090005" w:tentative="1">
+      <w:start w:val="1"/>
+      <w:numFmt w:val="bullet"/>
+      <w:lvlText w:val=""/>
+      <w:lvlJc w:val="left"/>
+      <w:pPr>
+        <w:ind w:left="7200" w:hanging="360"/>
+      </w:pPr>
+      <w:rPr>
+        <w:rFonts w:ascii="Wingdings" w:hAnsi="Wingdings" w:hint="default"/>
+      </w:rPr>
+    </w:lvl>
+  </w:abstractNum>
+  <w:abstractNum w:abstractNumId="2" w15:restartNumberingAfterBreak="0">
+    <w:nsid w:val="48A3696D"/>
+    <w:multiLevelType w:val="hybridMultilevel"/>
+    <w:tmpl w:val="8FD21378"/>
+    <w:lvl w:ilvl="0" w:tplc="04090001">
+      <w:start w:val="1"/>
+      <w:numFmt w:val="bullet"/>
+      <w:lvlText w:val=""/>
+      <w:lvlJc w:val="left"/>
+      <w:pPr>
+        <w:ind w:left="1440" w:hanging="360"/>
+      </w:pPr>
+      <w:rPr>
+        <w:rFonts w:ascii="Symbol" w:hAnsi="Symbol" w:hint="default"/>
+      </w:rPr>
+    </w:lvl>
+    <w:lvl w:ilvl="1" w:tplc="04090003" w:tentative="1">
+      <w:start w:val="1"/>
+      <w:numFmt w:val="bullet"/>
+      <w:lvlText w:val="o"/>
+      <w:lvlJc w:val="left"/>
+      <w:pPr>
+        <w:ind w:left="2160" w:hanging="360"/>
+      </w:pPr>
+      <w:rPr>
+        <w:rFonts w:ascii="Courier New" w:hAnsi="Courier New" w:cs="Courier New" w:hint="default"/>
+      </w:rPr>
+    </w:lvl>
+    <w:lvl w:ilvl="2" w:tplc="04090005" w:tentative="1">
+      <w:start w:val="1"/>
+      <w:numFmt w:val="bullet"/>
+      <w:lvlText w:val=""/>
+      <w:lvlJc w:val="left"/>
+      <w:pPr>
+        <w:ind w:left="2880" w:hanging="360"/>
+      </w:pPr>
+      <w:rPr>
+        <w:rFonts w:ascii="Wingdings" w:hAnsi="Wingdings" w:hint="default"/>
+      </w:rPr>
+    </w:lvl>
+    <w:lvl w:ilvl="3" w:tplc="04090001" w:tentative="1">
+      <w:start w:val="1"/>
+      <w:numFmt w:val="bullet"/>
+      <w:lvlText w:val=""/>
+      <w:lvlJc w:val="left"/>
+      <w:pPr>
+        <w:ind w:left="3600" w:hanging="360"/>
+      </w:pPr>
+      <w:rPr>
+        <w:rFonts w:ascii="Symbol" w:hAnsi="Symbol" w:hint="default"/>
+      </w:rPr>
+    </w:lvl>
+    <w:lvl w:ilvl="4" w:tplc="04090003" w:tentative="1">
+      <w:start w:val="1"/>
+      <w:numFmt w:val="bullet"/>
+      <w:lvlText w:val="o"/>
+      <w:lvlJc w:val="left"/>
+      <w:pPr>
+        <w:ind w:left="4320" w:hanging="360"/>
+      </w:pPr>
+      <w:rPr>
+        <w:rFonts w:ascii="Courier New" w:hAnsi="Courier New" w:cs="Courier New" w:hint="default"/>
+      </w:rPr>
+    </w:lvl>
+    <w:lvl w:ilvl="5" w:tplc="04090005" w:tentative="1">
+      <w:start w:val="1"/>
+      <w:numFmt w:val="bullet"/>
+      <w:lvlText w:val=""/>
+      <w:lvlJc w:val="left"/>
+      <w:pPr>
+        <w:ind w:left="5040" w:hanging="360"/>
+      </w:pPr>
+      <w:rPr>
+        <w:rFonts w:ascii="Wingdings" w:hAnsi="Wingdings" w:hint="default"/>
+      </w:rPr>
+    </w:lvl>
+    <w:lvl w:ilvl="6" w:tplc="04090001" w:tentative="1">
+      <w:start w:val="1"/>
+      <w:numFmt w:val="bullet"/>
+      <w:lvlText w:val=""/>
+      <w:lvlJc w:val="left"/>
+      <w:pPr>
+        <w:ind w:left="5760" w:hanging="360"/>
+      </w:pPr>
+      <w:rPr>
+        <w:rFonts w:ascii="Symbol" w:hAnsi="Symbol" w:hint="default"/>
+      </w:rPr>
+    </w:lvl>
+    <w:lvl w:ilvl="7" w:tplc="04090003" w:tentative="1">
+      <w:start w:val="1"/>
+      <w:numFmt w:val="bullet"/>
+      <w:lvlText w:val="o"/>
+      <w:lvlJc w:val="left"/>
+      <w:pPr>
+        <w:ind w:left="6480" w:hanging="360"/>
+      </w:pPr>
+      <w:rPr>
+        <w:rFonts w:ascii="Courier New" w:hAnsi="Courier New" w:cs="Courier New" w:hint="default"/>
+      </w:rPr>
+    </w:lvl>
+    <w:lvl w:ilvl="8" w:tplc="04090005" w:tentative="1">
+      <w:start w:val="1"/>
+      <w:numFmt w:val="bullet"/>
+      <w:lvlText w:val=""/>
+      <w:lvlJc w:val="left"/>
+      <w:pPr>
+        <w:ind w:left="7200" w:hanging="360"/>
+      </w:pPr>
+      <w:rPr>
+        <w:rFonts w:ascii="Wingdings" w:hAnsi="Wingdings" w:hint="default"/>
+      </w:rPr>
+    </w:lvl>
+  </w:abstractNum>
+  <w:abstractNum w:abstractNumId="3" w15:restartNumberingAfterBreak="0">
+    <w:nsid w:val="4E6C49B3"/>
+    <w:multiLevelType w:val="hybridMultilevel"/>
+    <w:tmpl w:val="B43E33EA"/>
+    <w:lvl w:ilvl="0" w:tplc="0409000F">
+      <w:start w:val="1"/>
+      <w:numFmt w:val="decimal"/>
+      <w:lvlText w:val="%1."/>
+      <w:lvlJc w:val="left"/>
+      <w:pPr>
+        <w:ind w:left="720" w:hanging="360"/>
+      </w:pPr>
+    </w:lvl>
+    <w:lvl w:ilvl="1" w:tplc="04090019" w:tentative="1">
+      <w:start w:val="1"/>
+      <w:numFmt w:val="lowerLetter"/>
+      <w:lvlText w:val="%2."/>
+      <w:lvlJc w:val="left"/>
+      <w:pPr>
+        <w:ind w:left="1440" w:hanging="360"/>
+      </w:pPr>
+    </w:lvl>
+    <w:lvl w:ilvl="2" w:tplc="0409001B" w:tentative="1">
+      <w:start w:val="1"/>
+      <w:numFmt w:val="lowerRoman"/>
+      <w:lvlText w:val="%3."/>
+      <w:lvlJc w:val="right"/>
+      <w:pPr>
+        <w:ind w:left="2160" w:hanging="180"/>
+      </w:pPr>
+    </w:lvl>
+    <w:lvl w:ilvl="3" w:tplc="0409000F" w:tentative="1">
+      <w:start w:val="1"/>
+      <w:numFmt w:val="decimal"/>
+      <w:lvlText w:val="%4."/>
+      <w:lvlJc w:val="left"/>
+      <w:pPr>
+        <w:ind w:left="2880" w:hanging="360"/>
+      </w:pPr>
+    </w:lvl>
+    <w:lvl w:ilvl="4" w:tplc="04090019" w:tentative="1">
+      <w:start w:val="1"/>
+      <w:numFmt w:val="lowerLetter"/>
+      <w:lvlText w:val="%5."/>
+      <w:lvlJc w:val="left"/>
+      <w:pPr>
+        <w:ind w:left="3600" w:hanging="360"/>
+      </w:pPr>
+    </w:lvl>
+    <w:lvl w:ilvl="5" w:tplc="0409001B" w:tentative="1">
+      <w:start w:val="1"/>
+      <w:numFmt w:val="lowerRoman"/>
+      <w:lvlText w:val="%6."/>
+      <w:lvlJc w:val="right"/>
+      <w:pPr>
+        <w:ind w:left="4320" w:hanging="180"/>
+      </w:pPr>
+    </w:lvl>
+    <w:lvl w:ilvl="6" w:tplc="0409000F" w:tentative="1">
+      <w:start w:val="1"/>
+      <w:numFmt w:val="decimal"/>
+      <w:lvlText w:val="%7."/>
+      <w:lvlJc w:val="left"/>
+      <w:pPr>
+        <w:ind w:left="5040" w:hanging="360"/>
+      </w:pPr>
+    </w:lvl>
+    <w:lvl w:ilvl="7" w:tplc="04090019" w:tentative="1">
+      <w:start w:val="1"/>
+      <w:numFmt w:val="lowerLetter"/>
+      <w:lvlText w:val="%8."/>
+      <w:lvlJc w:val="left"/>
+      <w:pPr>
+        <w:ind w:left="5760" w:hanging="360"/>
+      </w:pPr>
+    </w:lvl>
+    <w:lvl w:ilvl="8" w:tplc="0409001B" w:tentative="1">
+      <w:start w:val="1"/>
+      <w:numFmt w:val="lowerRoman"/>
+      <w:lvlText w:val="%9."/>
+      <w:lvlJc w:val="right"/>
+      <w:pPr>
+        <w:ind w:left="6480" w:hanging="180"/>
+      </w:pPr>
+    </w:lvl>
+  </w:abstractNum>
+  <w:abstractNum w:abstractNumId="4" w15:restartNumberingAfterBreak="0">
+    <w:nsid w:val="4EF552E7"/>
+    <w:multiLevelType w:val="hybridMultilevel"/>
+    <w:tmpl w:val="5ECE6E6A"/>
+    <w:lvl w:ilvl="0" w:tplc="0409000F">
+      <w:start w:val="1"/>
+      <w:numFmt w:val="decimal"/>
+      <w:lvlText w:val="%1."/>
+      <w:lvlJc w:val="left"/>
+      <w:pPr>
+        <w:ind w:left="720" w:hanging="360"/>
+      </w:pPr>
+    </w:lvl>
+    <w:lvl w:ilvl="1" w:tplc="04090019" w:tentative="1">
+      <w:start w:val="1"/>
+      <w:numFmt w:val="lowerLetter"/>
+      <w:lvlText w:val="%2."/>
+      <w:lvlJc w:val="left"/>
+      <w:pPr>
+        <w:ind w:left="1440" w:hanging="360"/>
+      </w:pPr>
+    </w:lvl>
+    <w:lvl w:ilvl="2" w:tplc="0409001B" w:tentative="1">
+      <w:start w:val="1"/>
+      <w:numFmt w:val="lowerRoman"/>
+      <w:lvlText w:val="%3."/>
+      <w:lvlJc w:val="right"/>
+      <w:pPr>
+        <w:ind w:left="2160" w:hanging="180"/>
+      </w:pPr>
+    </w:lvl>
+    <w:lvl w:ilvl="3" w:tplc="0409000F" w:tentative="1">
+      <w:start w:val="1"/>
+      <w:numFmt w:val="decimal"/>
+      <w:lvlText w:val="%4."/>
+      <w:lvlJc w:val="left"/>
+      <w:pPr>
+        <w:ind w:left="2880" w:hanging="360"/>
+      </w:pPr>
+    </w:lvl>
+    <w:lvl w:ilvl="4" w:tplc="04090019" w:tentative="1">
+      <w:start w:val="1"/>
+      <w:numFmt w:val="lowerLetter"/>
+      <w:lvlText w:val="%5."/>
+      <w:lvlJc w:val="left"/>
+      <w:pPr>
+        <w:ind w:left="3600" w:hanging="360"/>
+      </w:pPr>
+    </w:lvl>
+    <w:lvl w:ilvl="5" w:tplc="0409001B" w:tentative="1">
+      <w:start w:val="1"/>
+      <w:numFmt w:val="lowerRoman"/>
+      <w:lvlText w:val="%6."/>
+      <w:lvlJc w:val="right"/>
+      <w:pPr>
+        <w:ind w:left="4320" w:hanging="180"/>
+      </w:pPr>
+    </w:lvl>
+    <w:lvl w:ilvl="6" w:tplc="0409000F" w:tentative="1">
+      <w:start w:val="1"/>
+      <w:numFmt w:val="decimal"/>
+      <w:lvlText w:val="%7."/>
+      <w:lvlJc w:val="left"/>
+      <w:pPr>
+        <w:ind w:left="5040" w:hanging="360"/>
+      </w:pPr>
+    </w:lvl>
+    <w:lvl w:ilvl="7" w:tplc="04090019" w:tentative="1">
+      <w:start w:val="1"/>
+      <w:numFmt w:val="lowerLetter"/>
+      <w:lvlText w:val="%8."/>
+      <w:lvlJc w:val="left"/>
+      <w:pPr>
+        <w:ind w:left="5760" w:hanging="360"/>
+      </w:pPr>
+    </w:lvl>
+    <w:lvl w:ilvl="8" w:tplc="0409001B" w:tentative="1">
+      <w:start w:val="1"/>
+      <w:numFmt w:val="lowerRoman"/>
+      <w:lvlText w:val="%9."/>
+      <w:lvlJc w:val="right"/>
+      <w:pPr>
+        <w:ind w:left="6480" w:hanging="180"/>
+      </w:pPr>
+    </w:lvl>
+  </w:abstractNum>
+  <w:abstractNum w:abstractNumId="5" w15:restartNumberingAfterBreak="0">
+    <w:nsid w:val="70DF7767"/>
+    <w:multiLevelType w:val="hybridMultilevel"/>
+    <w:tmpl w:val="EBDE367E"/>
+    <w:lvl w:ilvl="0" w:tplc="04090001">
+      <w:start w:val="1"/>
+      <w:numFmt w:val="bullet"/>
+      <w:lvlText w:val=""/>
+      <w:lvlJc w:val="left"/>
+      <w:pPr>
+        <w:ind w:left="720" w:hanging="360"/>
+      </w:pPr>
+      <w:rPr>
+        <w:rFonts w:ascii="Symbol" w:hAnsi="Symbol" w:hint="default"/>
+      </w:rPr>
+    </w:lvl>
+    <w:lvl w:ilvl="1" w:tplc="04090003" w:tentative="1">
+      <w:start w:val="1"/>
+      <w:numFmt w:val="bullet"/>
+      <w:lvlText w:val="o"/>
+      <w:lvlJc w:val="left"/>
+      <w:pPr>
+        <w:ind w:left="1440" w:hanging="360"/>
+      </w:pPr>
+      <w:rPr>
+        <w:rFonts w:ascii="Courier New" w:hAnsi="Courier New" w:cs="Courier New" w:hint="default"/>
+      </w:rPr>
+    </w:lvl>
+    <w:lvl w:ilvl="2" w:tplc="04090005" w:tentative="1">
+      <w:start w:val="1"/>
+      <w:numFmt w:val="bullet"/>
+      <w:lvlText w:val=""/>
+      <w:lvlJc w:val="left"/>
+      <w:pPr>
+        <w:ind w:left="2160" w:hanging="360"/>
+      </w:pPr>
+      <w:rPr>
+        <w:rFonts w:ascii="Wingdings" w:hAnsi="Wingdings" w:hint="default"/>
+      </w:rPr>
+    </w:lvl>
+    <w:lvl w:ilvl="3" w:tplc="04090001" w:tentative="1">
+      <w:start w:val="1"/>
+      <w:numFmt w:val="bullet"/>
+      <w:lvlText w:val=""/>
+      <w:lvlJc w:val="left"/>
+      <w:pPr>
+        <w:ind w:left="2880" w:hanging="360"/>
+      </w:pPr>
+      <w:rPr>
+        <w:rFonts w:ascii="Symbol" w:hAnsi="Symbol" w:hint="default"/>
+      </w:rPr>
+    </w:lvl>
+    <w:lvl w:ilvl="4" w:tplc="04090003" w:tentative="1">
+      <w:start w:val="1"/>
+      <w:numFmt w:val="bullet"/>
+      <w:lvlText w:val="o"/>
+      <w:lvlJc w:val="left"/>
+      <w:pPr>
+        <w:ind w:left="3600" w:hanging="360"/>
+      </w:pPr>
+      <w:rPr>
+        <w:rFonts w:ascii="Courier New" w:hAnsi="Courier New" w:cs="Courier New" w:hint="default"/>
+      </w:rPr>
+    </w:lvl>
+    <w:lvl w:ilvl="5" w:tplc="04090005" w:tentative="1">
+      <w:start w:val="1"/>
+      <w:numFmt w:val="bullet"/>
+      <w:lvlText w:val=""/>
+      <w:lvlJc w:val="left"/>
+      <w:pPr>
+        <w:ind w:left="4320" w:hanging="360"/>
+      </w:pPr>
+      <w:rPr>
+        <w:rFonts w:ascii="Wingdings" w:hAnsi="Wingdings" w:hint="default"/>
+      </w:rPr>
+    </w:lvl>
+    <w:lvl w:ilvl="6" w:tplc="04090001" w:tentative="1">
+      <w:start w:val="1"/>
+      <w:numFmt w:val="bullet"/>
+      <w:lvlText w:val=""/>
+      <w:lvlJc w:val="left"/>
+      <w:pPr>
+        <w:ind w:left="5040" w:hanging="360"/>
+      </w:pPr>
+      <w:rPr>
+        <w:rFonts w:ascii="Symbol" w:hAnsi="Symbol" w:hint="default"/>
+      </w:rPr>
+    </w:lvl>
+    <w:lvl w:ilvl="7" w:tplc="04090003" w:tentative="1">
+      <w:start w:val="1"/>
+      <w:numFmt w:val="bullet"/>
+      <w:lvlText w:val="o"/>
+      <w:lvlJc w:val="left"/>
+      <w:pPr>
+        <w:ind w:left="5760" w:hanging="360"/>
+      </w:pPr>
+      <w:rPr>
+        <w:rFonts w:ascii="Courier New" w:hAnsi="Courier New" w:cs="Courier New" w:hint="default"/>
+      </w:rPr>
+    </w:lvl>
+    <w:lvl w:ilvl="8" w:tplc="04090005" w:tentative="1">
+      <w:start w:val="1"/>
+      <w:numFmt w:val="bullet"/>
+      <w:lvlText w:val=""/>
+      <w:lvlJc w:val="left"/>
+      <w:pPr>
+        <w:ind w:left="6480" w:hanging="360"/>
+      </w:pPr>
+      <w:rPr>
+        <w:rFonts w:ascii="Wingdings" w:hAnsi="Wingdings" w:hint="default"/>
+      </w:rPr>
+    </w:lvl>
+  </w:abstractNum>
+  <w:abstractNum w:abstractNumId="6" w15:restartNumberingAfterBreak="0">
+    <w:nsid w:val="71ED5526"/>
+    <w:multiLevelType w:val="hybridMultilevel"/>
+    <w:tmpl w:val="C354F8C4"/>
+    <w:lvl w:ilvl="0" w:tplc="04090001">
+      <w:start w:val="1"/>
+      <w:numFmt w:val="bullet"/>
+      <w:lvlText w:val=""/>
+      <w:lvlJc w:val="left"/>
+      <w:pPr>
+        <w:ind w:left="1440" w:hanging="360"/>
+      </w:pPr>
+      <w:rPr>
+        <w:rFonts w:ascii="Symbol" w:hAnsi="Symbol" w:hint="default"/>
+      </w:rPr>
+    </w:lvl>
+    <w:lvl w:ilvl="1" w:tplc="04090003" w:tentative="1">
+      <w:start w:val="1"/>
+      <w:numFmt w:val="bullet"/>
+      <w:lvlText w:val="o"/>
+      <w:lvlJc w:val="left"/>
+      <w:pPr>
+        <w:ind w:left="2160" w:hanging="360"/>
+      </w:pPr>
+      <w:rPr>
+        <w:rFonts w:ascii="Courier New" w:hAnsi="Courier New" w:cs="Courier New" w:hint="default"/>
+      </w:rPr>
+    </w:lvl>
+    <w:lvl w:ilvl="2" w:tplc="04090005" w:tentative="1">
+      <w:start w:val="1"/>
+      <w:numFmt w:val="bullet"/>
+      <w:lvlText w:val=""/>
+      <w:lvlJc w:val="left"/>
+      <w:pPr>
+        <w:ind w:left="2880" w:hanging="360"/>
+      </w:pPr>
+      <w:rPr>
+        <w:rFonts w:ascii="Wingdings" w:hAnsi="Wingdings" w:hint="default"/>
+      </w:rPr>
+    </w:lvl>
+    <w:lvl w:ilvl="3" w:tplc="04090001" w:tentative="1">
+      <w:start w:val="1"/>
+      <w:numFmt w:val="bullet"/>
+      <w:lvlText w:val=""/>
+      <w:lvlJc w:val="left"/>
+      <w:pPr>
+        <w:ind w:left="3600" w:hanging="360"/>
+      </w:pPr>
+      <w:rPr>
+        <w:rFonts w:ascii="Symbol" w:hAnsi="Symbol" w:hint="default"/>
+      </w:rPr>
+    </w:lvl>
+    <w:lvl w:ilvl="4" w:tplc="04090003" w:tentative="1">
+      <w:start w:val="1"/>
+      <w:numFmt w:val="bullet"/>
+      <w:lvlText w:val="o"/>
+      <w:lvlJc w:val="left"/>
+      <w:pPr>
+        <w:ind w:left="4320" w:hanging="360"/>
+      </w:pPr>
+      <w:rPr>
+        <w:rFonts w:ascii="Courier New" w:hAnsi="Courier New" w:cs="Courier New" w:hint="default"/>
+      </w:rPr>
+    </w:lvl>
+    <w:lvl w:ilvl="5" w:tplc="04090005" w:tentative="1">
+      <w:start w:val="1"/>
+      <w:numFmt w:val="bullet"/>
+      <w:lvlText w:val=""/>
+      <w:lvlJc w:val="left"/>
+      <w:pPr>
+        <w:ind w:left="5040" w:hanging="360"/>
+      </w:pPr>
+      <w:rPr>
+        <w:rFonts w:ascii="Wingdings" w:hAnsi="Wingdings" w:hint="default"/>
+      </w:rPr>
+    </w:lvl>
+    <w:lvl w:ilvl="6" w:tplc="04090001" w:tentative="1">
+      <w:start w:val="1"/>
+      <w:numFmt w:val="bullet"/>
+      <w:lvlText w:val=""/>
+      <w:lvlJc w:val="left"/>
+      <w:pPr>
+        <w:ind w:left="5760" w:hanging="360"/>
+      </w:pPr>
+      <w:rPr>
+        <w:rFonts w:ascii="Symbol" w:hAnsi="Symbol" w:hint="default"/>
+      </w:rPr>
+    </w:lvl>
+    <w:lvl w:ilvl="7" w:tplc="04090003" w:tentative="1">
+      <w:start w:val="1"/>
+      <w:numFmt w:val="bullet"/>
+      <w:lvlText w:val="o"/>
+      <w:lvlJc w:val="left"/>
+      <w:pPr>
+        <w:ind w:left="6480" w:hanging="360"/>
+      </w:pPr>
+      <w:rPr>
+        <w:rFonts w:ascii="Courier New" w:hAnsi="Courier New" w:cs="Courier New" w:hint="default"/>
+      </w:rPr>
+    </w:lvl>
+    <w:lvl w:ilvl="8" w:tplc="04090005" w:tentative="1">
+      <w:start w:val="1"/>
+      <w:numFmt w:val="bullet"/>
+      <w:lvlText w:val=""/>
+      <w:lvlJc w:val="left"/>
+      <w:pPr>
+        <w:ind w:left="7200" w:hanging="360"/>
+      </w:pPr>
+      <w:rPr>
+        <w:rFonts w:ascii="Wingdings" w:hAnsi="Wingdings" w:hint="default"/>
+      </w:rPr>
+    </w:lvl>
+  </w:abstractNum>
+  <w:abstractNum w:abstractNumId="7" w15:restartNumberingAfterBreak="0">
+    <w:nsid w:val="7A5F5D5A"/>
+    <w:multiLevelType w:val="hybridMultilevel"/>
+    <w:tmpl w:val="270C3D6A"/>
+    <w:lvl w:ilvl="0" w:tplc="04090001">
+      <w:start w:val="1"/>
+      <w:numFmt w:val="bullet"/>
+      <w:lvlText w:val=""/>
+      <w:lvlJc w:val="left"/>
+      <w:pPr>
+        <w:ind w:left="720" w:hanging="360"/>
+      </w:pPr>
+      <w:rPr>
+        <w:rFonts w:ascii="Symbol" w:hAnsi="Symbol" w:hint="default"/>
+      </w:rPr>
+    </w:lvl>
+    <w:lvl w:ilvl="1" w:tplc="04090003" w:tentative="1">
+      <w:start w:val="1"/>
+      <w:numFmt w:val="bullet"/>
+      <w:lvlText w:val="o"/>
+      <w:lvlJc w:val="left"/>
+      <w:pPr>
+        <w:ind w:left="1440" w:hanging="360"/>
+      </w:pPr>
+      <w:rPr>
+        <w:rFonts w:ascii="Courier New" w:hAnsi="Courier New" w:cs="Courier New" w:hint="default"/>
+      </w:rPr>
+    </w:lvl>
+    <w:lvl w:ilvl="2" w:tplc="04090005" w:tentative="1">
+      <w:start w:val="1"/>
+      <w:numFmt w:val="bullet"/>
+      <w:lvlText w:val=""/>
+      <w:lvlJc w:val="left"/>
+      <w:pPr>
+        <w:ind w:left="2160" w:hanging="360"/>
+      </w:pPr>
+      <w:rPr>
+        <w:rFonts w:ascii="Wingdings" w:hAnsi="Wingdings" w:hint="default"/>
+      </w:rPr>
+    </w:lvl>
+    <w:lvl w:ilvl="3" w:tplc="04090001" w:tentative="1">
+      <w:start w:val="1"/>
+      <w:numFmt w:val="bullet"/>
+      <w:lvlText w:val=""/>
+      <w:lvlJc w:val="left"/>
+      <w:pPr>
+        <w:ind w:left="2880" w:hanging="360"/>
+      </w:pPr>
+      <w:rPr>
+        <w:rFonts w:ascii="Symbol" w:hAnsi="Symbol" w:hint="default"/>
+      </w:rPr>
+    </w:lvl>
+    <w:lvl w:ilvl="4" w:tplc="04090003" w:tentative="1">
+      <w:start w:val="1"/>
+      <w:numFmt w:val="bullet"/>
+      <w:lvlText w:val="o"/>
+      <w:lvlJc w:val="left"/>
+      <w:pPr>
+        <w:ind w:left="3600" w:hanging="360"/>
+      </w:pPr>
+      <w:rPr>
+        <w:rFonts w:ascii="Courier New" w:hAnsi="Courier New" w:cs="Courier New" w:hint="default"/>
+      </w:rPr>
+    </w:lvl>
+    <w:lvl w:ilvl="5" w:tplc="04090005" w:tentative="1">
+      <w:start w:val="1"/>
+      <w:numFmt w:val="bullet"/>
+      <w:lvlText w:val=""/>
+      <w:lvlJc w:val="left"/>
+      <w:pPr>
+        <w:ind w:left="4320" w:hanging="360"/>
+      </w:pPr>
+      <w:rPr>
+        <w:rFonts w:ascii="Wingdings" w:hAnsi="Wingdings" w:hint="default"/>
+      </w:rPr>
+    </w:lvl>
+    <w:lvl w:ilvl="6" w:tplc="04090001" w:tentative="1">
+      <w:start w:val="1"/>
+      <w:numFmt w:val="bullet"/>
+      <w:lvlText w:val=""/>
+      <w:lvlJc w:val="left"/>
+      <w:pPr>
+        <w:ind w:left="5040" w:hanging="360"/>
+      </w:pPr>
+      <w:rPr>
+        <w:rFonts w:ascii="Symbol" w:hAnsi="Symbol" w:hint="default"/>
+      </w:rPr>
+    </w:lvl>
+    <w:lvl w:ilvl="7" w:tplc="04090003" w:tentative="1">
+      <w:start w:val="1"/>
+      <w:numFmt w:val="bullet"/>
+      <w:lvlText w:val="o"/>
+      <w:lvlJc w:val="left"/>
+      <w:pPr>
+        <w:ind w:left="5760" w:hanging="360"/>
+      </w:pPr>
+      <w:rPr>
+        <w:rFonts w:ascii="Courier New" w:hAnsi="Courier New" w:cs="Courier New" w:hint="default"/>
+      </w:rPr>
+    </w:lvl>
+    <w:lvl w:ilvl="8" w:tplc="04090005" w:tentative="1">
+      <w:start w:val="1"/>
+      <w:numFmt w:val="bullet"/>
+      <w:lvlText w:val=""/>
+      <w:lvlJc w:val="left"/>
+      <w:pPr>
+        <w:ind w:left="6480" w:hanging="360"/>
+      </w:pPr>
+      <w:rPr>
+        <w:rFonts w:ascii="Wingdings" w:hAnsi="Wingdings" w:hint="default"/>
+      </w:rPr>
+    </w:lvl>
+  </w:abstractNum>
+  <w:num w:numId="1">
+    <w:abstractNumId w:val="7"/>
+  </w:num>
+  <w:num w:numId="2">
+    <w:abstractNumId w:val="5"/>
+  </w:num>
+  <w:num w:numId="3">
+    <w:abstractNumId w:val="0"/>
+  </w:num>
+  <w:num w:numId="4">
+    <w:abstractNumId w:val="4"/>
+  </w:num>
+  <w:num w:numId="5">
+    <w:abstractNumId w:val="6"/>
+  </w:num>
+  <w:num w:numId="6">
+    <w:abstractNumId w:val="1"/>
+  </w:num>
+  <w:num w:numId="7">
+    <w:abstractNumId w:val="2"/>
+  </w:num>
+  <w:num w:numId="8">
+    <w:abstractNumId w:val="3"/>
+  </w:num>
+</w:numbering>
 </file>
 
 <file path=word/styles.xml><?xml version="1.0" encoding="utf-8"?>
@@ -782,6 +2971,93 @@
     <w:name w:val="Normal"/>
     <w:qFormat/>
   </w:style>
+  <w:style w:type="paragraph" w:styleId="Heading1">
+    <w:name w:val="heading 1"/>
+    <w:basedOn w:val="Normal"/>
+    <w:next w:val="Normal"/>
+    <w:link w:val="Heading1Char"/>
+    <w:uiPriority w:val="9"/>
+    <w:qFormat/>
+    <w:rsid w:val="00962392"/>
+    <w:pPr>
+      <w:keepNext/>
+      <w:keepLines/>
+      <w:spacing w:before="240" w:after="0"/>
+      <w:outlineLvl w:val="0"/>
+    </w:pPr>
+    <w:rPr>
+      <w:rFonts w:asciiTheme="majorHAnsi" w:eastAsiaTheme="majorEastAsia" w:hAnsiTheme="majorHAnsi" w:cstheme="majorBidi"/>
+      <w:color w:val="365F91" w:themeColor="accent1" w:themeShade="BF"/>
+      <w:sz w:val="32"/>
+      <w:szCs w:val="32"/>
+    </w:rPr>
+  </w:style>
+  <w:style w:type="paragraph" w:styleId="Heading2">
+    <w:name w:val="heading 2"/>
+    <w:basedOn w:val="Normal"/>
+    <w:next w:val="Normal"/>
+    <w:link w:val="Heading2Char"/>
+    <w:uiPriority w:val="9"/>
+    <w:unhideWhenUsed/>
+    <w:qFormat/>
+    <w:rsid w:val="00962392"/>
+    <w:pPr>
+      <w:keepNext/>
+      <w:keepLines/>
+      <w:spacing w:before="40" w:after="0"/>
+      <w:outlineLvl w:val="1"/>
+    </w:pPr>
+    <w:rPr>
+      <w:rFonts w:asciiTheme="majorHAnsi" w:eastAsiaTheme="majorEastAsia" w:hAnsiTheme="majorHAnsi" w:cstheme="majorBidi"/>
+      <w:color w:val="365F91" w:themeColor="accent1" w:themeShade="BF"/>
+      <w:sz w:val="26"/>
+      <w:szCs w:val="26"/>
+    </w:rPr>
+  </w:style>
+  <w:style w:type="paragraph" w:styleId="Heading3">
+    <w:name w:val="heading 3"/>
+    <w:basedOn w:val="Normal"/>
+    <w:next w:val="Normal"/>
+    <w:link w:val="Heading3Char"/>
+    <w:uiPriority w:val="9"/>
+    <w:unhideWhenUsed/>
+    <w:qFormat/>
+    <w:rsid w:val="00962392"/>
+    <w:pPr>
+      <w:keepNext/>
+      <w:keepLines/>
+      <w:spacing w:before="40" w:after="0"/>
+      <w:outlineLvl w:val="2"/>
+    </w:pPr>
+    <w:rPr>
+      <w:rFonts w:asciiTheme="majorHAnsi" w:eastAsiaTheme="majorEastAsia" w:hAnsiTheme="majorHAnsi" w:cstheme="majorBidi"/>
+      <w:color w:val="243F60" w:themeColor="accent1" w:themeShade="7F"/>
+      <w:sz w:val="24"/>
+      <w:szCs w:val="24"/>
+    </w:rPr>
+  </w:style>
+  <w:style w:type="paragraph" w:styleId="Heading4">
+    <w:name w:val="heading 4"/>
+    <w:basedOn w:val="Normal"/>
+    <w:next w:val="Normal"/>
+    <w:link w:val="Heading4Char"/>
+    <w:uiPriority w:val="9"/>
+    <w:unhideWhenUsed/>
+    <w:qFormat/>
+    <w:rsid w:val="00962392"/>
+    <w:pPr>
+      <w:keepNext/>
+      <w:keepLines/>
+      <w:spacing w:before="40" w:after="0"/>
+      <w:outlineLvl w:val="3"/>
+    </w:pPr>
+    <w:rPr>
+      <w:rFonts w:asciiTheme="majorHAnsi" w:eastAsiaTheme="majorEastAsia" w:hAnsiTheme="majorHAnsi" w:cstheme="majorBidi"/>
+      <w:i/>
+      <w:iCs/>
+      <w:color w:val="365F91" w:themeColor="accent1" w:themeShade="BF"/>
+    </w:rPr>
+  </w:style>
   <w:style w:type="character" w:default="1" w:styleId="DefaultParagraphFont">
     <w:name w:val="Default Paragraph Font"/>
     <w:uiPriority w:val="1"/>
@@ -816,6 +3092,131 @@
     <w:rsid w:val="0034069E"/>
     <w:pPr>
       <w:spacing w:after="0" w:line="240" w:lineRule="auto"/>
+    </w:pPr>
+  </w:style>
+  <w:style w:type="character" w:customStyle="1" w:styleId="Heading1Char">
+    <w:name w:val="Heading 1 Char"/>
+    <w:basedOn w:val="DefaultParagraphFont"/>
+    <w:link w:val="Heading1"/>
+    <w:uiPriority w:val="9"/>
+    <w:rsid w:val="00962392"/>
+    <w:rPr>
+      <w:rFonts w:asciiTheme="majorHAnsi" w:eastAsiaTheme="majorEastAsia" w:hAnsiTheme="majorHAnsi" w:cstheme="majorBidi"/>
+      <w:color w:val="365F91" w:themeColor="accent1" w:themeShade="BF"/>
+      <w:sz w:val="32"/>
+      <w:szCs w:val="32"/>
+    </w:rPr>
+  </w:style>
+  <w:style w:type="character" w:customStyle="1" w:styleId="Heading2Char">
+    <w:name w:val="Heading 2 Char"/>
+    <w:basedOn w:val="DefaultParagraphFont"/>
+    <w:link w:val="Heading2"/>
+    <w:uiPriority w:val="9"/>
+    <w:rsid w:val="00962392"/>
+    <w:rPr>
+      <w:rFonts w:asciiTheme="majorHAnsi" w:eastAsiaTheme="majorEastAsia" w:hAnsiTheme="majorHAnsi" w:cstheme="majorBidi"/>
+      <w:color w:val="365F91" w:themeColor="accent1" w:themeShade="BF"/>
+      <w:sz w:val="26"/>
+      <w:szCs w:val="26"/>
+    </w:rPr>
+  </w:style>
+  <w:style w:type="character" w:customStyle="1" w:styleId="Heading3Char">
+    <w:name w:val="Heading 3 Char"/>
+    <w:basedOn w:val="DefaultParagraphFont"/>
+    <w:link w:val="Heading3"/>
+    <w:uiPriority w:val="9"/>
+    <w:rsid w:val="00962392"/>
+    <w:rPr>
+      <w:rFonts w:asciiTheme="majorHAnsi" w:eastAsiaTheme="majorEastAsia" w:hAnsiTheme="majorHAnsi" w:cstheme="majorBidi"/>
+      <w:color w:val="243F60" w:themeColor="accent1" w:themeShade="7F"/>
+      <w:sz w:val="24"/>
+      <w:szCs w:val="24"/>
+    </w:rPr>
+  </w:style>
+  <w:style w:type="character" w:customStyle="1" w:styleId="Heading4Char">
+    <w:name w:val="Heading 4 Char"/>
+    <w:basedOn w:val="DefaultParagraphFont"/>
+    <w:link w:val="Heading4"/>
+    <w:uiPriority w:val="9"/>
+    <w:rsid w:val="00962392"/>
+    <w:rPr>
+      <w:rFonts w:asciiTheme="majorHAnsi" w:eastAsiaTheme="majorEastAsia" w:hAnsiTheme="majorHAnsi" w:cstheme="majorBidi"/>
+      <w:i/>
+      <w:iCs/>
+      <w:color w:val="365F91" w:themeColor="accent1" w:themeShade="BF"/>
+    </w:rPr>
+  </w:style>
+  <w:style w:type="paragraph" w:styleId="TOCHeading">
+    <w:name w:val="TOC Heading"/>
+    <w:basedOn w:val="Heading1"/>
+    <w:next w:val="Normal"/>
+    <w:uiPriority w:val="39"/>
+    <w:unhideWhenUsed/>
+    <w:qFormat/>
+    <w:rsid w:val="00962392"/>
+    <w:pPr>
+      <w:spacing w:line="259" w:lineRule="auto"/>
+      <w:outlineLvl w:val="9"/>
+    </w:pPr>
+  </w:style>
+  <w:style w:type="paragraph" w:styleId="TOC1">
+    <w:name w:val="toc 1"/>
+    <w:basedOn w:val="Normal"/>
+    <w:next w:val="Normal"/>
+    <w:autoRedefine/>
+    <w:uiPriority w:val="39"/>
+    <w:unhideWhenUsed/>
+    <w:rsid w:val="00962392"/>
+    <w:pPr>
+      <w:spacing w:after="100"/>
+    </w:pPr>
+  </w:style>
+  <w:style w:type="paragraph" w:styleId="TOC2">
+    <w:name w:val="toc 2"/>
+    <w:basedOn w:val="Normal"/>
+    <w:next w:val="Normal"/>
+    <w:autoRedefine/>
+    <w:uiPriority w:val="39"/>
+    <w:unhideWhenUsed/>
+    <w:rsid w:val="00962392"/>
+    <w:pPr>
+      <w:spacing w:after="100"/>
+      <w:ind w:left="220"/>
+    </w:pPr>
+  </w:style>
+  <w:style w:type="paragraph" w:styleId="TOC3">
+    <w:name w:val="toc 3"/>
+    <w:basedOn w:val="Normal"/>
+    <w:next w:val="Normal"/>
+    <w:autoRedefine/>
+    <w:uiPriority w:val="39"/>
+    <w:unhideWhenUsed/>
+    <w:rsid w:val="00962392"/>
+    <w:pPr>
+      <w:spacing w:after="100"/>
+      <w:ind w:left="440"/>
+    </w:pPr>
+  </w:style>
+  <w:style w:type="character" w:styleId="Hyperlink">
+    <w:name w:val="Hyperlink"/>
+    <w:basedOn w:val="DefaultParagraphFont"/>
+    <w:uiPriority w:val="99"/>
+    <w:unhideWhenUsed/>
+    <w:rsid w:val="00962392"/>
+    <w:rPr>
+      <w:color w:val="0000FF" w:themeColor="hyperlink"/>
+      <w:u w:val="single"/>
+    </w:rPr>
+  </w:style>
+  <w:style w:type="paragraph" w:styleId="ListParagraph">
+    <w:name w:val="List Paragraph"/>
+    <w:basedOn w:val="Normal"/>
+    <w:uiPriority w:val="34"/>
+    <w:qFormat/>
+    <w:rsid w:val="00962392"/>
+    <w:pPr>
+      <w:ind w:left="720"/>
+      <w:contextualSpacing/>
     </w:pPr>
   </w:style>
 </w:styles>
@@ -1104,4 +3505,16 @@
   <a:objectDefaults/>
   <a:extraClrSchemeLst/>
 </a:theme>
+</file>
+
+<file path=customXml/item1.xml><?xml version="1.0" encoding="utf-8"?>
+<b:Sources xmlns:b="http://schemas.openxmlformats.org/officeDocument/2006/bibliography" xmlns="http://schemas.openxmlformats.org/officeDocument/2006/bibliography" SelectedStyle="\APASixthEditionOfficeOnline.xsl" StyleName="APA" Version="6"/>
+</file>
+
+<file path=customXml/itemProps1.xml><?xml version="1.0" encoding="utf-8"?>
+<ds:datastoreItem xmlns:ds="http://schemas.openxmlformats.org/officeDocument/2006/customXml" ds:itemID="{7D53688A-C95A-4D24-942B-2D18CE2D84D1}">
+  <ds:schemaRefs>
+    <ds:schemaRef ds:uri="http://schemas.openxmlformats.org/officeDocument/2006/bibliography"/>
+  </ds:schemaRefs>
+</ds:datastoreItem>
 </file>
</xml_diff>

<commit_message>
Documentation Updated/ Lucene Queries Created
</commit_message>
<xml_diff>
--- a/AAkhtarLPathakTGupta.docx
+++ b/AAkhtarLPathakTGupta.docx
@@ -510,7 +510,7 @@
           <w:r>
             <w:fldChar w:fldCharType="separate"/>
           </w:r>
-          <w:hyperlink w:anchor="_Toc468982378" w:history="1">
+          <w:hyperlink w:anchor="_Toc468998286" w:history="1">
             <w:r>
               <w:rPr>
                 <w:rStyle w:val="Hyperlink"/>
@@ -537,7 +537,7 @@
                 <w:noProof/>
                 <w:webHidden/>
               </w:rPr>
-              <w:instrText xml:space="preserve"> PAGEREF _Toc468982378 \h </w:instrText>
+              <w:instrText xml:space="preserve"> PAGEREF _Toc468998286 \h </w:instrText>
             </w:r>
             <w:r>
               <w:rPr>
@@ -579,7 +579,7 @@
               <w:noProof/>
             </w:rPr>
           </w:pPr>
-          <w:hyperlink w:anchor="_Toc468982379" w:history="1">
+          <w:hyperlink w:anchor="_Toc468998287" w:history="1">
             <w:r>
               <w:rPr>
                 <w:rStyle w:val="Hyperlink"/>
@@ -606,7 +606,7 @@
                 <w:noProof/>
                 <w:webHidden/>
               </w:rPr>
-              <w:instrText xml:space="preserve"> PAGEREF _Toc468982379 \h </w:instrText>
+              <w:instrText xml:space="preserve"> PAGEREF _Toc468998287 \h </w:instrText>
             </w:r>
             <w:r>
               <w:rPr>
@@ -648,7 +648,7 @@
               <w:noProof/>
             </w:rPr>
           </w:pPr>
-          <w:hyperlink w:anchor="_Toc468982380" w:history="1">
+          <w:hyperlink w:anchor="_Toc468998288" w:history="1">
             <w:r>
               <w:rPr>
                 <w:rStyle w:val="Hyperlink"/>
@@ -675,7 +675,7 @@
                 <w:noProof/>
                 <w:webHidden/>
               </w:rPr>
-              <w:instrText xml:space="preserve"> PAGEREF _Toc468982380 \h </w:instrText>
+              <w:instrText xml:space="preserve"> PAGEREF _Toc468998288 \h </w:instrText>
             </w:r>
             <w:r>
               <w:rPr>
@@ -717,7 +717,7 @@
               <w:noProof/>
             </w:rPr>
           </w:pPr>
-          <w:hyperlink w:anchor="_Toc468982381" w:history="1">
+          <w:hyperlink w:anchor="_Toc468998289" w:history="1">
             <w:r>
               <w:rPr>
                 <w:rStyle w:val="Hyperlink"/>
@@ -744,7 +744,7 @@
                 <w:noProof/>
                 <w:webHidden/>
               </w:rPr>
-              <w:instrText xml:space="preserve"> PAGEREF _Toc468982381 \h </w:instrText>
+              <w:instrText xml:space="preserve"> PAGEREF _Toc468998289 \h </w:instrText>
             </w:r>
             <w:r>
               <w:rPr>
@@ -786,7 +786,7 @@
               <w:noProof/>
             </w:rPr>
           </w:pPr>
-          <w:hyperlink w:anchor="_Toc468982382" w:history="1">
+          <w:hyperlink w:anchor="_Toc468998290" w:history="1">
             <w:r>
               <w:rPr>
                 <w:rStyle w:val="Hyperlink"/>
@@ -813,7 +813,7 @@
                 <w:noProof/>
                 <w:webHidden/>
               </w:rPr>
-              <w:instrText xml:space="preserve"> PAGEREF _Toc468982382 \h </w:instrText>
+              <w:instrText xml:space="preserve"> PAGEREF _Toc468998290 \h </w:instrText>
             </w:r>
             <w:r>
               <w:rPr>
@@ -855,7 +855,7 @@
               <w:noProof/>
             </w:rPr>
           </w:pPr>
-          <w:hyperlink w:anchor="_Toc468982383" w:history="1">
+          <w:hyperlink w:anchor="_Toc468998291" w:history="1">
             <w:r>
               <w:rPr>
                 <w:rStyle w:val="Hyperlink"/>
@@ -882,7 +882,7 @@
                 <w:noProof/>
                 <w:webHidden/>
               </w:rPr>
-              <w:instrText xml:space="preserve"> PAGEREF _Toc468982383 \h </w:instrText>
+              <w:instrText xml:space="preserve"> PAGEREF _Toc468998291 \h </w:instrText>
             </w:r>
             <w:r>
               <w:rPr>
@@ -924,7 +924,7 @@
               <w:noProof/>
             </w:rPr>
           </w:pPr>
-          <w:hyperlink w:anchor="_Toc468982384" w:history="1">
+          <w:hyperlink w:anchor="_Toc468998292" w:history="1">
             <w:r>
               <w:rPr>
                 <w:rStyle w:val="Hyperlink"/>
@@ -951,7 +951,7 @@
                 <w:noProof/>
                 <w:webHidden/>
               </w:rPr>
-              <w:instrText xml:space="preserve"> PAGEREF _Toc468982384 \h </w:instrText>
+              <w:instrText xml:space="preserve"> PAGEREF _Toc468998292 \h </w:instrText>
             </w:r>
             <w:r>
               <w:rPr>
@@ -993,7 +993,7 @@
               <w:noProof/>
             </w:rPr>
           </w:pPr>
-          <w:hyperlink w:anchor="_Toc468982385" w:history="1">
+          <w:hyperlink w:anchor="_Toc468998293" w:history="1">
             <w:r>
               <w:rPr>
                 <w:rStyle w:val="Hyperlink"/>
@@ -1020,7 +1020,7 @@
                 <w:noProof/>
                 <w:webHidden/>
               </w:rPr>
-              <w:instrText xml:space="preserve"> PAGEREF _Toc468982385 \h </w:instrText>
+              <w:instrText xml:space="preserve"> PAGEREF _Toc468998293 \h </w:instrText>
             </w:r>
             <w:r>
               <w:rPr>
@@ -1062,7 +1062,7 @@
               <w:noProof/>
             </w:rPr>
           </w:pPr>
-          <w:hyperlink w:anchor="_Toc468982386" w:history="1">
+          <w:hyperlink w:anchor="_Toc468998294" w:history="1">
             <w:r>
               <w:rPr>
                 <w:rStyle w:val="Hyperlink"/>
@@ -1089,7 +1089,7 @@
                 <w:noProof/>
                 <w:webHidden/>
               </w:rPr>
-              <w:instrText xml:space="preserve"> PAGEREF _Toc468982386 \h </w:instrText>
+              <w:instrText xml:space="preserve"> PAGEREF _Toc468998294 \h </w:instrText>
             </w:r>
             <w:r>
               <w:rPr>
@@ -1131,7 +1131,7 @@
               <w:noProof/>
             </w:rPr>
           </w:pPr>
-          <w:hyperlink w:anchor="_Toc468982387" w:history="1">
+          <w:hyperlink w:anchor="_Toc468998295" w:history="1">
             <w:r>
               <w:rPr>
                 <w:rStyle w:val="Hyperlink"/>
@@ -1158,7 +1158,7 @@
                 <w:noProof/>
                 <w:webHidden/>
               </w:rPr>
-              <w:instrText xml:space="preserve"> PAGEREF _Toc468982387 \h </w:instrText>
+              <w:instrText xml:space="preserve"> PAGEREF _Toc468998295 \h </w:instrText>
             </w:r>
             <w:r>
               <w:rPr>
@@ -1200,7 +1200,7 @@
               <w:noProof/>
             </w:rPr>
           </w:pPr>
-          <w:hyperlink w:anchor="_Toc468982388" w:history="1">
+          <w:hyperlink w:anchor="_Toc468998296" w:history="1">
             <w:r>
               <w:rPr>
                 <w:rStyle w:val="Hyperlink"/>
@@ -1227,7 +1227,7 @@
                 <w:noProof/>
                 <w:webHidden/>
               </w:rPr>
-              <w:instrText xml:space="preserve"> PAGEREF _Toc468982388 \h </w:instrText>
+              <w:instrText xml:space="preserve"> PAGEREF _Toc468998296 \h </w:instrText>
             </w:r>
             <w:r>
               <w:rPr>
@@ -1269,7 +1269,7 @@
               <w:noProof/>
             </w:rPr>
           </w:pPr>
-          <w:hyperlink w:anchor="_Toc468982389" w:history="1">
+          <w:hyperlink w:anchor="_Toc468998297" w:history="1">
             <w:r>
               <w:rPr>
                 <w:rStyle w:val="Hyperlink"/>
@@ -1296,7 +1296,7 @@
                 <w:noProof/>
                 <w:webHidden/>
               </w:rPr>
-              <w:instrText xml:space="preserve"> PAGEREF _Toc468982389 \h </w:instrText>
+              <w:instrText xml:space="preserve"> PAGEREF _Toc468998297 \h </w:instrText>
             </w:r>
             <w:r>
               <w:rPr>
@@ -1338,7 +1338,7 @@
               <w:noProof/>
             </w:rPr>
           </w:pPr>
-          <w:hyperlink w:anchor="_Toc468982390" w:history="1">
+          <w:hyperlink w:anchor="_Toc468998298" w:history="1">
             <w:r>
               <w:rPr>
                 <w:rStyle w:val="Hyperlink"/>
@@ -1365,7 +1365,7 @@
                 <w:noProof/>
                 <w:webHidden/>
               </w:rPr>
-              <w:instrText xml:space="preserve"> PAGEREF _Toc468982390 \h </w:instrText>
+              <w:instrText xml:space="preserve"> PAGEREF _Toc468998298 \h </w:instrText>
             </w:r>
             <w:r>
               <w:rPr>
@@ -1407,7 +1407,7 @@
               <w:noProof/>
             </w:rPr>
           </w:pPr>
-          <w:hyperlink w:anchor="_Toc468982391" w:history="1">
+          <w:hyperlink w:anchor="_Toc468998299" w:history="1">
             <w:r>
               <w:rPr>
                 <w:rStyle w:val="Hyperlink"/>
@@ -1434,7 +1434,7 @@
                 <w:noProof/>
                 <w:webHidden/>
               </w:rPr>
-              <w:instrText xml:space="preserve"> PAGEREF _Toc468982391 \h </w:instrText>
+              <w:instrText xml:space="preserve"> PAGEREF _Toc468998299 \h </w:instrText>
             </w:r>
             <w:r>
               <w:rPr>
@@ -1476,13 +1476,13 @@
               <w:noProof/>
             </w:rPr>
           </w:pPr>
-          <w:hyperlink w:anchor="_Toc468982392" w:history="1">
+          <w:hyperlink w:anchor="_Toc468998300" w:history="1">
             <w:r>
               <w:rPr>
                 <w:rStyle w:val="Hyperlink"/>
                 <w:noProof/>
               </w:rPr>
-              <w:t>Other Nuts and Bolts</w:t>
+              <w:t>Nuts and Bolts</w:t>
             </w:r>
             <w:r>
               <w:rPr>
@@ -1503,7 +1503,7 @@
                 <w:noProof/>
                 <w:webHidden/>
               </w:rPr>
-              <w:instrText xml:space="preserve"> PAGEREF _Toc468982392 \h </w:instrText>
+              <w:instrText xml:space="preserve"> PAGEREF _Toc468998300 \h </w:instrText>
             </w:r>
             <w:r>
               <w:rPr>
@@ -1545,7 +1545,7 @@
               <w:noProof/>
             </w:rPr>
           </w:pPr>
-          <w:hyperlink w:anchor="_Toc468982393" w:history="1">
+          <w:hyperlink w:anchor="_Toc468998301" w:history="1">
             <w:r>
               <w:rPr>
                 <w:rStyle w:val="Hyperlink"/>
@@ -1572,7 +1572,7 @@
                 <w:noProof/>
                 <w:webHidden/>
               </w:rPr>
-              <w:instrText xml:space="preserve"> PAGEREF _Toc468982393 \h </w:instrText>
+              <w:instrText xml:space="preserve"> PAGEREF _Toc468998301 \h </w:instrText>
             </w:r>
             <w:r>
               <w:rPr>
@@ -1614,7 +1614,7 @@
               <w:noProof/>
             </w:rPr>
           </w:pPr>
-          <w:hyperlink w:anchor="_Toc468982394" w:history="1">
+          <w:hyperlink w:anchor="_Toc468998302" w:history="1">
             <w:r>
               <w:rPr>
                 <w:rStyle w:val="Hyperlink"/>
@@ -1641,7 +1641,7 @@
                 <w:noProof/>
                 <w:webHidden/>
               </w:rPr>
-              <w:instrText xml:space="preserve"> PAGEREF _Toc468982394 \h </w:instrText>
+              <w:instrText xml:space="preserve"> PAGEREF _Toc468998302 \h </w:instrText>
             </w:r>
             <w:r>
               <w:rPr>
@@ -1662,6 +1662,696 @@
                 <w:webHidden/>
               </w:rPr>
               <w:t>9</w:t>
+            </w:r>
+            <w:r>
+              <w:rPr>
+                <w:noProof/>
+                <w:webHidden/>
+              </w:rPr>
+              <w:fldChar w:fldCharType="end"/>
+            </w:r>
+          </w:hyperlink>
+        </w:p>
+        <w:p>
+          <w:pPr>
+            <w:pStyle w:val="TOC3"/>
+            <w:tabs>
+              <w:tab w:val="right" w:leader="dot" w:pos="9350"/>
+            </w:tabs>
+            <w:rPr>
+              <w:rFonts w:eastAsiaTheme="minorEastAsia"/>
+              <w:noProof/>
+            </w:rPr>
+          </w:pPr>
+          <w:hyperlink w:anchor="_Toc468998303" w:history="1">
+            <w:r>
+              <w:rPr>
+                <w:rStyle w:val="Hyperlink"/>
+                <w:noProof/>
+              </w:rPr>
+              <w:t>Stopping</w:t>
+            </w:r>
+            <w:r>
+              <w:rPr>
+                <w:noProof/>
+                <w:webHidden/>
+              </w:rPr>
+              <w:tab/>
+            </w:r>
+            <w:r>
+              <w:rPr>
+                <w:noProof/>
+                <w:webHidden/>
+              </w:rPr>
+              <w:fldChar w:fldCharType="begin"/>
+            </w:r>
+            <w:r>
+              <w:rPr>
+                <w:noProof/>
+                <w:webHidden/>
+              </w:rPr>
+              <w:instrText xml:space="preserve"> PAGEREF _Toc468998303 \h </w:instrText>
+            </w:r>
+            <w:r>
+              <w:rPr>
+                <w:noProof/>
+                <w:webHidden/>
+              </w:rPr>
+            </w:r>
+            <w:r>
+              <w:rPr>
+                <w:noProof/>
+                <w:webHidden/>
+              </w:rPr>
+              <w:fldChar w:fldCharType="separate"/>
+            </w:r>
+            <w:r>
+              <w:rPr>
+                <w:noProof/>
+                <w:webHidden/>
+              </w:rPr>
+              <w:t>9</w:t>
+            </w:r>
+            <w:r>
+              <w:rPr>
+                <w:noProof/>
+                <w:webHidden/>
+              </w:rPr>
+              <w:fldChar w:fldCharType="end"/>
+            </w:r>
+          </w:hyperlink>
+        </w:p>
+        <w:p>
+          <w:pPr>
+            <w:pStyle w:val="TOC3"/>
+            <w:tabs>
+              <w:tab w:val="right" w:leader="dot" w:pos="9350"/>
+            </w:tabs>
+            <w:rPr>
+              <w:rFonts w:eastAsiaTheme="minorEastAsia"/>
+              <w:noProof/>
+            </w:rPr>
+          </w:pPr>
+          <w:hyperlink w:anchor="_Toc468998304" w:history="1">
+            <w:r>
+              <w:rPr>
+                <w:rStyle w:val="Hyperlink"/>
+                <w:noProof/>
+              </w:rPr>
+              <w:t>Stemmed Corpus Run</w:t>
+            </w:r>
+            <w:r>
+              <w:rPr>
+                <w:noProof/>
+                <w:webHidden/>
+              </w:rPr>
+              <w:tab/>
+            </w:r>
+            <w:r>
+              <w:rPr>
+                <w:noProof/>
+                <w:webHidden/>
+              </w:rPr>
+              <w:fldChar w:fldCharType="begin"/>
+            </w:r>
+            <w:r>
+              <w:rPr>
+                <w:noProof/>
+                <w:webHidden/>
+              </w:rPr>
+              <w:instrText xml:space="preserve"> PAGEREF _Toc468998304 \h </w:instrText>
+            </w:r>
+            <w:r>
+              <w:rPr>
+                <w:noProof/>
+                <w:webHidden/>
+              </w:rPr>
+            </w:r>
+            <w:r>
+              <w:rPr>
+                <w:noProof/>
+                <w:webHidden/>
+              </w:rPr>
+              <w:fldChar w:fldCharType="separate"/>
+            </w:r>
+            <w:r>
+              <w:rPr>
+                <w:noProof/>
+                <w:webHidden/>
+              </w:rPr>
+              <w:t>9</w:t>
+            </w:r>
+            <w:r>
+              <w:rPr>
+                <w:noProof/>
+                <w:webHidden/>
+              </w:rPr>
+              <w:fldChar w:fldCharType="end"/>
+            </w:r>
+          </w:hyperlink>
+        </w:p>
+        <w:p>
+          <w:pPr>
+            <w:pStyle w:val="TOC2"/>
+            <w:tabs>
+              <w:tab w:val="right" w:leader="dot" w:pos="9350"/>
+            </w:tabs>
+            <w:rPr>
+              <w:rFonts w:eastAsiaTheme="minorEastAsia"/>
+              <w:noProof/>
+            </w:rPr>
+          </w:pPr>
+          <w:hyperlink w:anchor="_Toc468998305" w:history="1">
+            <w:r>
+              <w:rPr>
+                <w:rStyle w:val="Hyperlink"/>
+                <w:noProof/>
+              </w:rPr>
+              <w:t>Phase-1: Task-3 (Analysis)</w:t>
+            </w:r>
+            <w:r>
+              <w:rPr>
+                <w:noProof/>
+                <w:webHidden/>
+              </w:rPr>
+              <w:tab/>
+            </w:r>
+            <w:r>
+              <w:rPr>
+                <w:noProof/>
+                <w:webHidden/>
+              </w:rPr>
+              <w:fldChar w:fldCharType="begin"/>
+            </w:r>
+            <w:r>
+              <w:rPr>
+                <w:noProof/>
+                <w:webHidden/>
+              </w:rPr>
+              <w:instrText xml:space="preserve"> PAGEREF _Toc468998305 \h </w:instrText>
+            </w:r>
+            <w:r>
+              <w:rPr>
+                <w:noProof/>
+                <w:webHidden/>
+              </w:rPr>
+            </w:r>
+            <w:r>
+              <w:rPr>
+                <w:noProof/>
+                <w:webHidden/>
+              </w:rPr>
+              <w:fldChar w:fldCharType="separate"/>
+            </w:r>
+            <w:r>
+              <w:rPr>
+                <w:noProof/>
+                <w:webHidden/>
+              </w:rPr>
+              <w:t>9</w:t>
+            </w:r>
+            <w:r>
+              <w:rPr>
+                <w:noProof/>
+                <w:webHidden/>
+              </w:rPr>
+              <w:fldChar w:fldCharType="end"/>
+            </w:r>
+          </w:hyperlink>
+        </w:p>
+        <w:p>
+          <w:pPr>
+            <w:pStyle w:val="TOC2"/>
+            <w:tabs>
+              <w:tab w:val="right" w:leader="dot" w:pos="9350"/>
+            </w:tabs>
+            <w:rPr>
+              <w:rFonts w:eastAsiaTheme="minorEastAsia"/>
+              <w:noProof/>
+            </w:rPr>
+          </w:pPr>
+          <w:hyperlink w:anchor="_Toc468998306" w:history="1">
+            <w:r>
+              <w:rPr>
+                <w:rStyle w:val="Hyperlink"/>
+                <w:noProof/>
+              </w:rPr>
+              <w:t>Phase-2: Seventh Run</w:t>
+            </w:r>
+            <w:r>
+              <w:rPr>
+                <w:noProof/>
+                <w:webHidden/>
+              </w:rPr>
+              <w:tab/>
+            </w:r>
+            <w:r>
+              <w:rPr>
+                <w:noProof/>
+                <w:webHidden/>
+              </w:rPr>
+              <w:fldChar w:fldCharType="begin"/>
+            </w:r>
+            <w:r>
+              <w:rPr>
+                <w:noProof/>
+                <w:webHidden/>
+              </w:rPr>
+              <w:instrText xml:space="preserve"> PAGEREF _Toc468998306 \h </w:instrText>
+            </w:r>
+            <w:r>
+              <w:rPr>
+                <w:noProof/>
+                <w:webHidden/>
+              </w:rPr>
+            </w:r>
+            <w:r>
+              <w:rPr>
+                <w:noProof/>
+                <w:webHidden/>
+              </w:rPr>
+              <w:fldChar w:fldCharType="separate"/>
+            </w:r>
+            <w:r>
+              <w:rPr>
+                <w:noProof/>
+                <w:webHidden/>
+              </w:rPr>
+              <w:t>10</w:t>
+            </w:r>
+            <w:r>
+              <w:rPr>
+                <w:noProof/>
+                <w:webHidden/>
+              </w:rPr>
+              <w:fldChar w:fldCharType="end"/>
+            </w:r>
+          </w:hyperlink>
+        </w:p>
+        <w:p>
+          <w:pPr>
+            <w:pStyle w:val="TOC3"/>
+            <w:tabs>
+              <w:tab w:val="right" w:leader="dot" w:pos="9350"/>
+            </w:tabs>
+            <w:rPr>
+              <w:rFonts w:eastAsiaTheme="minorEastAsia"/>
+              <w:noProof/>
+            </w:rPr>
+          </w:pPr>
+          <w:hyperlink w:anchor="_Toc468998307" w:history="1">
+            <w:r>
+              <w:rPr>
+                <w:rStyle w:val="Hyperlink"/>
+                <w:noProof/>
+              </w:rPr>
+              <w:t>Query Stemming and Stopping Combined</w:t>
+            </w:r>
+            <w:r>
+              <w:rPr>
+                <w:noProof/>
+                <w:webHidden/>
+              </w:rPr>
+              <w:tab/>
+            </w:r>
+            <w:r>
+              <w:rPr>
+                <w:noProof/>
+                <w:webHidden/>
+              </w:rPr>
+              <w:fldChar w:fldCharType="begin"/>
+            </w:r>
+            <w:r>
+              <w:rPr>
+                <w:noProof/>
+                <w:webHidden/>
+              </w:rPr>
+              <w:instrText xml:space="preserve"> PAGEREF _Toc468998307 \h </w:instrText>
+            </w:r>
+            <w:r>
+              <w:rPr>
+                <w:noProof/>
+                <w:webHidden/>
+              </w:rPr>
+            </w:r>
+            <w:r>
+              <w:rPr>
+                <w:noProof/>
+                <w:webHidden/>
+              </w:rPr>
+              <w:fldChar w:fldCharType="separate"/>
+            </w:r>
+            <w:r>
+              <w:rPr>
+                <w:noProof/>
+                <w:webHidden/>
+              </w:rPr>
+              <w:t>10</w:t>
+            </w:r>
+            <w:r>
+              <w:rPr>
+                <w:noProof/>
+                <w:webHidden/>
+              </w:rPr>
+              <w:fldChar w:fldCharType="end"/>
+            </w:r>
+          </w:hyperlink>
+        </w:p>
+        <w:p>
+          <w:pPr>
+            <w:pStyle w:val="TOC2"/>
+            <w:tabs>
+              <w:tab w:val="right" w:leader="dot" w:pos="9350"/>
+            </w:tabs>
+            <w:rPr>
+              <w:rFonts w:eastAsiaTheme="minorEastAsia"/>
+              <w:noProof/>
+            </w:rPr>
+          </w:pPr>
+          <w:hyperlink w:anchor="_Toc468998308" w:history="1">
+            <w:r>
+              <w:rPr>
+                <w:rStyle w:val="Hyperlink"/>
+                <w:noProof/>
+              </w:rPr>
+              <w:t>Phase-2: Assessing the Performance</w:t>
+            </w:r>
+            <w:r>
+              <w:rPr>
+                <w:noProof/>
+                <w:webHidden/>
+              </w:rPr>
+              <w:tab/>
+            </w:r>
+            <w:r>
+              <w:rPr>
+                <w:noProof/>
+                <w:webHidden/>
+              </w:rPr>
+              <w:fldChar w:fldCharType="begin"/>
+            </w:r>
+            <w:r>
+              <w:rPr>
+                <w:noProof/>
+                <w:webHidden/>
+              </w:rPr>
+              <w:instrText xml:space="preserve"> PAGEREF _Toc468998308 \h </w:instrText>
+            </w:r>
+            <w:r>
+              <w:rPr>
+                <w:noProof/>
+                <w:webHidden/>
+              </w:rPr>
+            </w:r>
+            <w:r>
+              <w:rPr>
+                <w:noProof/>
+                <w:webHidden/>
+              </w:rPr>
+              <w:fldChar w:fldCharType="separate"/>
+            </w:r>
+            <w:r>
+              <w:rPr>
+                <w:noProof/>
+                <w:webHidden/>
+              </w:rPr>
+              <w:t>10</w:t>
+            </w:r>
+            <w:r>
+              <w:rPr>
+                <w:noProof/>
+                <w:webHidden/>
+              </w:rPr>
+              <w:fldChar w:fldCharType="end"/>
+            </w:r>
+          </w:hyperlink>
+        </w:p>
+        <w:p>
+          <w:pPr>
+            <w:pStyle w:val="TOC3"/>
+            <w:tabs>
+              <w:tab w:val="right" w:leader="dot" w:pos="9350"/>
+            </w:tabs>
+            <w:rPr>
+              <w:rFonts w:eastAsiaTheme="minorEastAsia"/>
+              <w:noProof/>
+            </w:rPr>
+          </w:pPr>
+          <w:hyperlink w:anchor="_Toc468998309" w:history="1">
+            <w:r>
+              <w:rPr>
+                <w:rStyle w:val="Hyperlink"/>
+                <w:noProof/>
+              </w:rPr>
+              <w:t>Mean Average Precision</w:t>
+            </w:r>
+            <w:r>
+              <w:rPr>
+                <w:noProof/>
+                <w:webHidden/>
+              </w:rPr>
+              <w:tab/>
+            </w:r>
+            <w:r>
+              <w:rPr>
+                <w:noProof/>
+                <w:webHidden/>
+              </w:rPr>
+              <w:fldChar w:fldCharType="begin"/>
+            </w:r>
+            <w:r>
+              <w:rPr>
+                <w:noProof/>
+                <w:webHidden/>
+              </w:rPr>
+              <w:instrText xml:space="preserve"> PAGEREF _Toc468998309 \h </w:instrText>
+            </w:r>
+            <w:r>
+              <w:rPr>
+                <w:noProof/>
+                <w:webHidden/>
+              </w:rPr>
+            </w:r>
+            <w:r>
+              <w:rPr>
+                <w:noProof/>
+                <w:webHidden/>
+              </w:rPr>
+              <w:fldChar w:fldCharType="separate"/>
+            </w:r>
+            <w:r>
+              <w:rPr>
+                <w:noProof/>
+                <w:webHidden/>
+              </w:rPr>
+              <w:t>10</w:t>
+            </w:r>
+            <w:r>
+              <w:rPr>
+                <w:noProof/>
+                <w:webHidden/>
+              </w:rPr>
+              <w:fldChar w:fldCharType="end"/>
+            </w:r>
+          </w:hyperlink>
+        </w:p>
+        <w:p>
+          <w:pPr>
+            <w:pStyle w:val="TOC3"/>
+            <w:tabs>
+              <w:tab w:val="right" w:leader="dot" w:pos="9350"/>
+            </w:tabs>
+            <w:rPr>
+              <w:rFonts w:eastAsiaTheme="minorEastAsia"/>
+              <w:noProof/>
+            </w:rPr>
+          </w:pPr>
+          <w:hyperlink w:anchor="_Toc468998310" w:history="1">
+            <w:r>
+              <w:rPr>
+                <w:rStyle w:val="Hyperlink"/>
+                <w:noProof/>
+              </w:rPr>
+              <w:t>Mean Reciprocal Rank</w:t>
+            </w:r>
+            <w:r>
+              <w:rPr>
+                <w:noProof/>
+                <w:webHidden/>
+              </w:rPr>
+              <w:tab/>
+            </w:r>
+            <w:r>
+              <w:rPr>
+                <w:noProof/>
+                <w:webHidden/>
+              </w:rPr>
+              <w:fldChar w:fldCharType="begin"/>
+            </w:r>
+            <w:r>
+              <w:rPr>
+                <w:noProof/>
+                <w:webHidden/>
+              </w:rPr>
+              <w:instrText xml:space="preserve"> PAGEREF _Toc468998310 \h </w:instrText>
+            </w:r>
+            <w:r>
+              <w:rPr>
+                <w:noProof/>
+                <w:webHidden/>
+              </w:rPr>
+            </w:r>
+            <w:r>
+              <w:rPr>
+                <w:noProof/>
+                <w:webHidden/>
+              </w:rPr>
+              <w:fldChar w:fldCharType="separate"/>
+            </w:r>
+            <w:r>
+              <w:rPr>
+                <w:noProof/>
+                <w:webHidden/>
+              </w:rPr>
+              <w:t>10</w:t>
+            </w:r>
+            <w:r>
+              <w:rPr>
+                <w:noProof/>
+                <w:webHidden/>
+              </w:rPr>
+              <w:fldChar w:fldCharType="end"/>
+            </w:r>
+          </w:hyperlink>
+        </w:p>
+        <w:p>
+          <w:pPr>
+            <w:pStyle w:val="TOC3"/>
+            <w:tabs>
+              <w:tab w:val="right" w:leader="dot" w:pos="9350"/>
+            </w:tabs>
+            <w:rPr>
+              <w:rFonts w:eastAsiaTheme="minorEastAsia"/>
+              <w:noProof/>
+            </w:rPr>
+          </w:pPr>
+          <w:hyperlink w:anchor="_Toc468998311" w:history="1">
+            <w:r>
+              <w:rPr>
+                <w:rStyle w:val="Hyperlink"/>
+                <w:noProof/>
+              </w:rPr>
+              <w:t>Precision at 5 and 20</w:t>
+            </w:r>
+            <w:r>
+              <w:rPr>
+                <w:noProof/>
+                <w:webHidden/>
+              </w:rPr>
+              <w:tab/>
+            </w:r>
+            <w:r>
+              <w:rPr>
+                <w:noProof/>
+                <w:webHidden/>
+              </w:rPr>
+              <w:fldChar w:fldCharType="begin"/>
+            </w:r>
+            <w:r>
+              <w:rPr>
+                <w:noProof/>
+                <w:webHidden/>
+              </w:rPr>
+              <w:instrText xml:space="preserve"> PAGEREF _Toc468998311 \h </w:instrText>
+            </w:r>
+            <w:r>
+              <w:rPr>
+                <w:noProof/>
+                <w:webHidden/>
+              </w:rPr>
+            </w:r>
+            <w:r>
+              <w:rPr>
+                <w:noProof/>
+                <w:webHidden/>
+              </w:rPr>
+              <w:fldChar w:fldCharType="separate"/>
+            </w:r>
+            <w:r>
+              <w:rPr>
+                <w:noProof/>
+                <w:webHidden/>
+              </w:rPr>
+              <w:t>10</w:t>
+            </w:r>
+            <w:r>
+              <w:rPr>
+                <w:noProof/>
+                <w:webHidden/>
+              </w:rPr>
+              <w:fldChar w:fldCharType="end"/>
+            </w:r>
+          </w:hyperlink>
+        </w:p>
+        <w:p>
+          <w:pPr>
+            <w:pStyle w:val="TOC3"/>
+            <w:tabs>
+              <w:tab w:val="right" w:leader="dot" w:pos="9350"/>
+            </w:tabs>
+            <w:rPr>
+              <w:rFonts w:eastAsiaTheme="minorEastAsia"/>
+              <w:noProof/>
+            </w:rPr>
+          </w:pPr>
+          <w:hyperlink w:anchor="_Toc468998312" w:history="1">
+            <w:r>
+              <w:rPr>
+                <w:rStyle w:val="Hyperlink"/>
+                <w:noProof/>
+              </w:rPr>
+              <w:t>Precision and Recall</w:t>
+            </w:r>
+            <w:r>
+              <w:rPr>
+                <w:noProof/>
+                <w:webHidden/>
+              </w:rPr>
+              <w:tab/>
+            </w:r>
+            <w:r>
+              <w:rPr>
+                <w:noProof/>
+                <w:webHidden/>
+              </w:rPr>
+              <w:fldChar w:fldCharType="begin"/>
+            </w:r>
+            <w:r>
+              <w:rPr>
+                <w:noProof/>
+                <w:webHidden/>
+              </w:rPr>
+              <w:instrText xml:space="preserve"> PAGEREF _Toc468998312 \h </w:instrText>
+            </w:r>
+            <w:r>
+              <w:rPr>
+                <w:noProof/>
+                <w:webHidden/>
+              </w:rPr>
+            </w:r>
+            <w:r>
+              <w:rPr>
+                <w:noProof/>
+                <w:webHidden/>
+              </w:rPr>
+              <w:fldChar w:fldCharType="separate"/>
+            </w:r>
+            <w:r>
+              <w:rPr>
+                <w:noProof/>
+                <w:webHidden/>
+              </w:rPr>
+              <w:t>10</w:t>
             </w:r>
             <w:r>
               <w:rPr>
@@ -1689,6 +2379,7 @@
     </w:sdt>
     <w:p>
       <w:pPr>
+        <w:pStyle w:val="NoSpacing"/>
         <w:jc w:val="both"/>
         <w:rPr>
           <w:rFonts w:ascii="TYPOGRAPH PRO" w:hAnsi="TYPOGRAPH PRO"/>
@@ -1699,52 +2390,10 @@
     </w:p>
     <w:p>
       <w:pPr>
-        <w:jc w:val="both"/>
-        <w:rPr>
-          <w:rFonts w:ascii="TYPOGRAPH PRO" w:hAnsi="TYPOGRAPH PRO"/>
-          <w:sz w:val="52"/>
-          <w:szCs w:val="120"/>
-        </w:rPr>
-      </w:pPr>
-    </w:p>
-    <w:p>
-      <w:pPr>
-        <w:jc w:val="both"/>
-        <w:rPr>
-          <w:rFonts w:ascii="TYPOGRAPH PRO" w:hAnsi="TYPOGRAPH PRO"/>
-          <w:sz w:val="52"/>
-          <w:szCs w:val="120"/>
-        </w:rPr>
-      </w:pPr>
-    </w:p>
-    <w:p>
-      <w:pPr>
-        <w:pStyle w:val="NoSpacing"/>
-        <w:jc w:val="both"/>
-        <w:rPr>
-          <w:rFonts w:ascii="TYPOGRAPH PRO" w:hAnsi="TYPOGRAPH PRO"/>
-          <w:sz w:val="52"/>
-          <w:szCs w:val="120"/>
-        </w:rPr>
-      </w:pPr>
-    </w:p>
-    <w:p>
-      <w:pPr>
-        <w:pStyle w:val="NoSpacing"/>
-        <w:jc w:val="both"/>
-        <w:rPr>
-          <w:rFonts w:ascii="TYPOGRAPH PRO" w:hAnsi="TYPOGRAPH PRO"/>
-          <w:sz w:val="52"/>
-          <w:szCs w:val="120"/>
-        </w:rPr>
-      </w:pPr>
-    </w:p>
-    <w:p>
-      <w:pPr>
         <w:pStyle w:val="Heading1"/>
         <w:jc w:val="both"/>
       </w:pPr>
-      <w:bookmarkStart w:id="0" w:name="_Toc468982378"/>
+      <w:bookmarkStart w:id="0" w:name="_Toc468998286"/>
       <w:r>
         <w:lastRenderedPageBreak/>
         <w:t>INTRODUCTION</w:t>
@@ -1760,115 +2409,200 @@
       <w:pPr>
         <w:jc w:val="both"/>
       </w:pPr>
-    </w:p>
-    <w:p>
-      <w:pPr>
-        <w:jc w:val="both"/>
-      </w:pPr>
-    </w:p>
-    <w:p>
-      <w:pPr>
-        <w:jc w:val="both"/>
-      </w:pPr>
-    </w:p>
-    <w:p>
-      <w:pPr>
-        <w:jc w:val="both"/>
-      </w:pPr>
-    </w:p>
-    <w:p>
-      <w:pPr>
-        <w:jc w:val="both"/>
-      </w:pPr>
-    </w:p>
-    <w:p>
-      <w:pPr>
-        <w:jc w:val="both"/>
-      </w:pPr>
-    </w:p>
-    <w:p>
-      <w:pPr>
-        <w:jc w:val="both"/>
-      </w:pPr>
-    </w:p>
-    <w:p>
-      <w:pPr>
-        <w:jc w:val="both"/>
-      </w:pPr>
-    </w:p>
-    <w:p>
-      <w:pPr>
-        <w:jc w:val="both"/>
-      </w:pPr>
-    </w:p>
-    <w:p>
-      <w:pPr>
-        <w:jc w:val="both"/>
-      </w:pPr>
-    </w:p>
-    <w:p>
-      <w:pPr>
-        <w:jc w:val="both"/>
-      </w:pPr>
-    </w:p>
-    <w:p>
-      <w:pPr>
-        <w:jc w:val="both"/>
-      </w:pPr>
-    </w:p>
-    <w:p>
-      <w:pPr>
-        <w:jc w:val="both"/>
-      </w:pPr>
-    </w:p>
-    <w:p>
-      <w:pPr>
-        <w:jc w:val="both"/>
-      </w:pPr>
-    </w:p>
-    <w:p>
-      <w:pPr>
-        <w:jc w:val="both"/>
-      </w:pPr>
-    </w:p>
-    <w:p>
-      <w:pPr>
-        <w:jc w:val="both"/>
-      </w:pPr>
-    </w:p>
-    <w:p>
-      <w:pPr>
-        <w:jc w:val="both"/>
-      </w:pPr>
-    </w:p>
-    <w:p>
-      <w:pPr>
-        <w:jc w:val="both"/>
-      </w:pPr>
-    </w:p>
-    <w:p>
-      <w:pPr>
-        <w:jc w:val="both"/>
-      </w:pPr>
-    </w:p>
-    <w:p>
-      <w:pPr>
-        <w:jc w:val="both"/>
-      </w:pPr>
-    </w:p>
-    <w:p>
-      <w:pPr>
-        <w:jc w:val="both"/>
-      </w:pPr>
-    </w:p>
-    <w:p>
-      <w:pPr>
-        <w:jc w:val="both"/>
-      </w:pPr>
-    </w:p>
-    <w:p>
-      <w:pPr>
-        <w:jc w:val="both"/>
+      <w:r>
+        <w:t xml:space="preserve">This project provides a very brief and scope-limited overview into Search Engines. </w:t>
+      </w:r>
+      <w:r>
+        <w:t xml:space="preserve">The goal of the project is to design and build our information retrieval systems, evaluate and compare their performance levels in terms of retrieval effectiveness. For this project, we have used the CACM test-collection which provides a CACM Corpus comprising of 3204 web documents. </w:t>
+      </w:r>
+      <w:r>
+        <w:t>In the first phase, we begin with Indexin</w:t>
+      </w:r>
+      <w:r>
+        <w:t xml:space="preserve">g the corpus, and performing four Retrieval runs (BM25, Cosine, tf-idf, and Lucene). Then, we perform query expansion on the BM25 model, using </w:t>
+      </w:r>
+      <w:proofErr w:type="spellStart"/>
+      <w:r>
+        <w:t>Rocchio’s</w:t>
+      </w:r>
+      <w:proofErr w:type="spellEnd"/>
+      <w:r>
+        <w:t xml:space="preserve"> Algorithm, which is an algorithm for Pseudo-Relevance Feedback technique of Query Expansion. The final part of Phase-1 involves performing stopping and running the model with the stemmed index and queries. After the first phase, we are armed with results from </w:t>
+      </w:r>
+      <w:r>
+        <w:rPr>
+          <w:i/>
+        </w:rPr>
+        <w:t>six</w:t>
+      </w:r>
+      <w:r>
+        <w:rPr>
+          <w:i/>
+        </w:rPr>
+        <w:t xml:space="preserve"> runs, </w:t>
+      </w:r>
+      <w:r>
+        <w:t xml:space="preserve">which will be </w:t>
+      </w:r>
+      <w:r>
+        <w:t>used for</w:t>
+      </w:r>
+      <w:r>
+        <w:t xml:space="preserve"> further</w:t>
+      </w:r>
+      <w:r>
+        <w:t xml:space="preserve"> evaluation.</w:t>
+      </w:r>
+    </w:p>
+    <w:p>
+      <w:pPr>
+        <w:jc w:val="both"/>
+      </w:pPr>
+      <w:r>
+        <w:t>In the sec</w:t>
+      </w:r>
+      <w:r>
+        <w:t xml:space="preserve">ond phase, we first combine query expansion with stopping to perform a </w:t>
+      </w:r>
+      <w:r>
+        <w:rPr>
+          <w:i/>
+        </w:rPr>
+        <w:t xml:space="preserve">seventh run, </w:t>
+      </w:r>
+      <w:r>
+        <w:t xml:space="preserve">and then evaluate and assess the performance of our search engines. To evaluate, we use the following metrics: Mean Average precision, Mean Reciprocal Ratio, Precision at Rank and, Recall and Precision. </w:t>
+      </w:r>
+      <w:r>
+        <w:t>While Precision and Recall are query-level metrics, Mean Average Precision and Mean Reciprocal Rank give us an idea about the whole system.</w:t>
+      </w:r>
+    </w:p>
+    <w:p>
+      <w:pPr>
+        <w:jc w:val="both"/>
+      </w:pPr>
+      <w:r>
+        <w:t>Next up, we performed the “Extra Credit” task, which involved snippet generation and query term highlighting within the retrieved results.</w:t>
+      </w:r>
+    </w:p>
+    <w:p>
+      <w:pPr>
+        <w:jc w:val="both"/>
+      </w:pPr>
+      <w:r>
+        <w:t>Finally, we wrote this documentation, which includes a detailed analysis and report of the project in about 2,500 words. It covers expansively, the techniques we used, the steps we followed, the challenges we overcame and the final conclusion of the project.</w:t>
+      </w:r>
+    </w:p>
+    <w:p>
+      <w:pPr>
+        <w:pStyle w:val="Heading4"/>
+        <w:jc w:val="both"/>
+      </w:pPr>
+      <w:r>
+        <w:t>Contributions of team members to this project:</w:t>
+      </w:r>
+    </w:p>
+    <w:p>
+      <w:pPr>
+        <w:pStyle w:val="ListParagraph"/>
+        <w:numPr>
+          <w:ilvl w:val="0"/>
+          <w:numId w:val="19"/>
+        </w:numPr>
+        <w:jc w:val="both"/>
+      </w:pPr>
+      <w:r>
+        <w:rPr>
+          <w:b/>
+        </w:rPr>
+        <w:t>Aly Akhtar</w:t>
+      </w:r>
+      <w:r>
+        <w:t xml:space="preserve">: </w:t>
+      </w:r>
+      <w:r>
+        <w:t>Performed Phase-</w:t>
+      </w:r>
+      <w:r>
+        <w:t>1: Task-2 and Extra Credit task</w:t>
+      </w:r>
+    </w:p>
+    <w:p>
+      <w:pPr>
+        <w:pStyle w:val="ListParagraph"/>
+        <w:numPr>
+          <w:ilvl w:val="0"/>
+          <w:numId w:val="19"/>
+        </w:numPr>
+        <w:jc w:val="both"/>
+      </w:pPr>
+      <w:r>
+        <w:rPr>
+          <w:b/>
+        </w:rPr>
+        <w:t>Lalit Pathak</w:t>
+      </w:r>
+      <w:r>
+        <w:t>: Performed Phase-1: Task-1 and the second part of Phase 2(Evaluation)</w:t>
+      </w:r>
+    </w:p>
+    <w:p>
+      <w:pPr>
+        <w:pStyle w:val="ListParagraph"/>
+        <w:numPr>
+          <w:ilvl w:val="0"/>
+          <w:numId w:val="19"/>
+        </w:numPr>
+        <w:jc w:val="both"/>
+      </w:pPr>
+      <w:r>
+        <w:rPr>
+          <w:b/>
+        </w:rPr>
+        <w:t>Tushar Gupta</w:t>
+      </w:r>
+      <w:r>
+        <w:t>: Performed Phase-1:</w:t>
+      </w:r>
+      <w:r>
+        <w:t xml:space="preserve"> </w:t>
+      </w:r>
+      <w:r>
+        <w:t xml:space="preserve">Task-3 and </w:t>
+      </w:r>
+      <w:r>
+        <w:t>the first part of Phase 2(Expansion with Stopping)</w:t>
+      </w:r>
+    </w:p>
+    <w:p>
+      <w:pPr>
+        <w:jc w:val="both"/>
+      </w:pPr>
+      <w:r>
+        <w:t xml:space="preserve">Contribution to the documentation was equal on all our parts. </w:t>
+      </w:r>
+      <w:r>
+        <w:t>We wrote our respective tasks to the documentation and then went over it together.</w:t>
+      </w:r>
+    </w:p>
+    <w:p>
+      <w:pPr>
+        <w:ind w:left="360"/>
+      </w:pPr>
+    </w:p>
+    <w:p>
+      <w:pPr>
+        <w:ind w:left="360"/>
+      </w:pPr>
+    </w:p>
+    <w:p>
+      <w:pPr>
+        <w:ind w:left="360"/>
+      </w:pPr>
+    </w:p>
+    <w:p>
+      <w:pPr>
+        <w:ind w:left="360"/>
       </w:pPr>
     </w:p>
     <w:p>
@@ -1881,7 +2615,7 @@
         <w:pStyle w:val="Heading1"/>
         <w:jc w:val="both"/>
       </w:pPr>
-      <w:bookmarkStart w:id="1" w:name="_Toc468982379"/>
+      <w:bookmarkStart w:id="1" w:name="_Toc468998287"/>
       <w:r>
         <w:lastRenderedPageBreak/>
         <w:t>LITERATURE AND RESOURCES</w:t>
@@ -2013,7 +2747,7 @@
         <w:pStyle w:val="Heading1"/>
         <w:jc w:val="both"/>
       </w:pPr>
-      <w:bookmarkStart w:id="2" w:name="_Toc468982380"/>
+      <w:bookmarkStart w:id="2" w:name="_Toc468998288"/>
       <w:r>
         <w:lastRenderedPageBreak/>
         <w:t>IMPLEMENTATION AND DISCUSSION</w:t>
@@ -2030,7 +2764,7 @@
         <w:pStyle w:val="Heading2"/>
         <w:jc w:val="both"/>
       </w:pPr>
-      <w:bookmarkStart w:id="3" w:name="_Toc468982381"/>
+      <w:bookmarkStart w:id="3" w:name="_Toc468998289"/>
       <w:r>
         <w:t>Phase 1: Introduction and Initial Setup</w:t>
       </w:r>
@@ -2038,15 +2772,10 @@
     </w:p>
     <w:p>
       <w:pPr>
-        <w:jc w:val="both"/>
-      </w:pPr>
-    </w:p>
-    <w:p>
-      <w:pPr>
         <w:pStyle w:val="Heading3"/>
         <w:jc w:val="both"/>
       </w:pPr>
-      <w:bookmarkStart w:id="4" w:name="_Toc468982382"/>
+      <w:bookmarkStart w:id="4" w:name="_Toc468998290"/>
       <w:r>
         <w:t>On Your Marks!</w:t>
       </w:r>
@@ -2083,7 +2812,15 @@
         <w:jc w:val="both"/>
       </w:pPr>
       <w:r>
-        <w:t>Task 2: Perform query expansion using Rocchio’s Algorithm.</w:t>
+        <w:t xml:space="preserve">Task 2: Perform query expansion using </w:t>
+      </w:r>
+      <w:proofErr w:type="spellStart"/>
+      <w:r>
+        <w:t>Rocchio’s</w:t>
+      </w:r>
+      <w:proofErr w:type="spellEnd"/>
+      <w:r>
+        <w:t xml:space="preserve"> Algorithm.</w:t>
       </w:r>
     </w:p>
     <w:p>
@@ -2104,16 +2841,10 @@
     </w:p>
     <w:p>
       <w:pPr>
-        <w:pStyle w:val="ListParagraph"/>
-        <w:jc w:val="both"/>
-      </w:pPr>
-    </w:p>
-    <w:p>
-      <w:pPr>
         <w:pStyle w:val="Heading3"/>
         <w:jc w:val="both"/>
       </w:pPr>
-      <w:bookmarkStart w:id="5" w:name="_Toc468982383"/>
+      <w:bookmarkStart w:id="5" w:name="_Toc468998291"/>
       <w:r>
         <w:t>Get Set Go!</w:t>
       </w:r>
@@ -2153,10 +2884,28 @@
         <w:jc w:val="both"/>
       </w:pPr>
       <w:r>
-        <w:t xml:space="preserve">“extract_queries.py” is a python program which takes the “cacm.queries” file as input and returns a file “queries.txt” which contains the queries given in </w:t>
-      </w:r>
-      <w:r>
-        <w:t>the file, sans the decorations(using BeautifulSoup) so that it is easier</w:t>
+        <w:t>“extract_queries.py” is a python program which takes the “</w:t>
+      </w:r>
+      <w:proofErr w:type="spellStart"/>
+      <w:proofErr w:type="gramStart"/>
+      <w:r>
+        <w:t>cacm.queries</w:t>
+      </w:r>
+      <w:proofErr w:type="spellEnd"/>
+      <w:proofErr w:type="gramEnd"/>
+      <w:r>
+        <w:t xml:space="preserve">” file as input and returns a file “queries.txt” which contains the queries given in </w:t>
+      </w:r>
+      <w:r>
+        <w:t xml:space="preserve">the file, sans the decorations(using </w:t>
+      </w:r>
+      <w:proofErr w:type="spellStart"/>
+      <w:r>
+        <w:t>BeautifulSoup</w:t>
+      </w:r>
+      <w:proofErr w:type="spellEnd"/>
+      <w:r>
+        <w:t>) so that it is easier</w:t>
       </w:r>
       <w:r>
         <w:t xml:space="preserve"> to feed them to the retrieval system.</w:t>
@@ -2318,10 +3067,15 @@
     </w:p>
     <w:p>
       <w:pPr>
+        <w:jc w:val="both"/>
+      </w:pPr>
+    </w:p>
+    <w:p>
+      <w:pPr>
         <w:pStyle w:val="Heading2"/>
         <w:jc w:val="both"/>
       </w:pPr>
-      <w:bookmarkStart w:id="6" w:name="_Toc468982384"/>
+      <w:bookmarkStart w:id="6" w:name="_Toc468998292"/>
       <w:r>
         <w:lastRenderedPageBreak/>
         <w:t xml:space="preserve">Phase 1: </w:t>
@@ -2330,7 +3084,12 @@
         <w:t>Task-1</w:t>
       </w:r>
       <w:r>
-        <w:t xml:space="preserve"> (Implementation)</w:t>
+        <w:t xml:space="preserve"> (Imp</w:t>
+      </w:r>
+      <w:bookmarkStart w:id="7" w:name="_GoBack"/>
+      <w:bookmarkEnd w:id="7"/>
+      <w:r>
+        <w:t>lementation)</w:t>
       </w:r>
       <w:bookmarkEnd w:id="6"/>
     </w:p>
@@ -2405,11 +3164,11 @@
         <w:pStyle w:val="Heading3"/>
         <w:jc w:val="both"/>
       </w:pPr>
-      <w:bookmarkStart w:id="7" w:name="_Toc468982385"/>
+      <w:bookmarkStart w:id="8" w:name="_Toc468998293"/>
       <w:r>
         <w:t>Vector Space-Cosine Similarity Model</w:t>
       </w:r>
-      <w:bookmarkEnd w:id="7"/>
+      <w:bookmarkEnd w:id="8"/>
     </w:p>
     <w:p>
       <w:pPr>
@@ -2430,11 +3189,11 @@
         <w:pStyle w:val="Heading3"/>
         <w:jc w:val="both"/>
       </w:pPr>
-      <w:bookmarkStart w:id="8" w:name="_Toc468982386"/>
+      <w:bookmarkStart w:id="9" w:name="_Toc468998294"/>
       <w:r>
         <w:t>TF-IDF Model</w:t>
       </w:r>
-      <w:bookmarkEnd w:id="8"/>
+      <w:bookmarkEnd w:id="9"/>
     </w:p>
     <w:p>
       <w:pPr>
@@ -2512,11 +3271,11 @@
         <w:pStyle w:val="Heading3"/>
         <w:jc w:val="both"/>
       </w:pPr>
-      <w:bookmarkStart w:id="9" w:name="_Toc468982387"/>
+      <w:bookmarkStart w:id="10" w:name="_Toc468998295"/>
       <w:r>
         <w:t>BM25 Model</w:t>
       </w:r>
-      <w:bookmarkEnd w:id="9"/>
+      <w:bookmarkEnd w:id="10"/>
     </w:p>
     <w:p>
       <w:pPr>
@@ -2867,16 +3626,6 @@
     </w:p>
     <w:p>
       <w:pPr>
-        <w:jc w:val="both"/>
-        <w:rPr>
-          <w:rFonts w:eastAsiaTheme="minorEastAsia"/>
-          <w:i/>
-          <w:sz w:val="20"/>
-        </w:rPr>
-      </w:pPr>
-    </w:p>
-    <w:p>
-      <w:pPr>
         <w:pStyle w:val="ListParagraph"/>
         <w:numPr>
           <w:ilvl w:val="0"/>
@@ -2907,7 +3656,15 @@
         <w:jc w:val="both"/>
       </w:pPr>
       <w:r>
-        <w:t>Then from the inverted index, the lengths of documents(dl) and the average document length (avdl) was calculated.</w:t>
+        <w:t>Then from the inverted index, the lengths of documents(dl) and the average document length (</w:t>
+      </w:r>
+      <w:proofErr w:type="spellStart"/>
+      <w:r>
+        <w:t>avdl</w:t>
+      </w:r>
+      <w:proofErr w:type="spellEnd"/>
+      <w:r>
+        <w:t>) was calculated.</w:t>
       </w:r>
     </w:p>
     <w:p>
@@ -2946,8 +3703,11 @@
         <w:jc w:val="both"/>
       </w:pPr>
       <w:r>
-        <w:lastRenderedPageBreak/>
-        <w:t>Then for each document, query terms are taken one by one, and for each query term, the value of r</w:t>
+        <w:t xml:space="preserve">Then for each document, query terms are taken one by one, and for each query term, the value of </w:t>
+      </w:r>
+      <w:proofErr w:type="spellStart"/>
+      <w:r>
+        <w:t>r</w:t>
       </w:r>
       <w:r>
         <w:rPr>
@@ -2955,8 +3715,13 @@
         </w:rPr>
         <w:t>i</w:t>
       </w:r>
-      <w:r>
-        <w:t xml:space="preserve"> is calculated, where r</w:t>
+      <w:proofErr w:type="spellEnd"/>
+      <w:r>
+        <w:t xml:space="preserve"> is calculated, where </w:t>
+      </w:r>
+      <w:proofErr w:type="spellStart"/>
+      <w:r>
+        <w:t>r</w:t>
       </w:r>
       <w:r>
         <w:rPr>
@@ -2964,6 +3729,7 @@
         </w:rPr>
         <w:t>i</w:t>
       </w:r>
+      <w:proofErr w:type="spellEnd"/>
       <w:r>
         <w:t xml:space="preserve"> is the number of relevant documents, in which that particular query term appears.</w:t>
       </w:r>
@@ -2981,6 +3747,7 @@
         <w:jc w:val="both"/>
       </w:pPr>
       <w:r>
+        <w:lastRenderedPageBreak/>
         <w:t>Next up, the BM25 Score is calculated for all query terms, and it is summed up to get the final BM25 Score for one document for one query.</w:t>
       </w:r>
     </w:p>
@@ -3009,30 +3776,28 @@
       <w:pPr>
         <w:pStyle w:val="Heading3"/>
       </w:pPr>
-      <w:bookmarkStart w:id="10" w:name="_Toc468982388"/>
+      <w:bookmarkStart w:id="11" w:name="_Toc468998296"/>
       <w:r>
         <w:t>Lucene Model</w:t>
       </w:r>
-      <w:bookmarkEnd w:id="10"/>
+      <w:bookmarkEnd w:id="11"/>
     </w:p>
     <w:p>
       <w:r>
         <w:t>Lucene model implements the already built Lucene Search Engine. We re-use the code provided in Task-1 of HW4. The result of this run is published in the next section.</w:t>
       </w:r>
     </w:p>
+    <w:p/>
     <w:p>
       <w:pPr>
         <w:pStyle w:val="Heading2"/>
         <w:jc w:val="both"/>
       </w:pPr>
-      <w:bookmarkStart w:id="11" w:name="_Toc468982389"/>
-      <w:r>
-        <w:t>Phase 1: Task-1</w:t>
-      </w:r>
-      <w:r>
-        <w:t xml:space="preserve"> (Analysis)</w:t>
-      </w:r>
-      <w:bookmarkEnd w:id="11"/>
+      <w:bookmarkStart w:id="12" w:name="_Toc468998297"/>
+      <w:r>
+        <w:t>Phase 1: Task-1 (Analysis)</w:t>
+      </w:r>
+      <w:bookmarkEnd w:id="12"/>
     </w:p>
     <w:p/>
     <w:p/>
@@ -3055,7 +3820,7 @@
       <w:pPr>
         <w:pStyle w:val="Heading2"/>
       </w:pPr>
-      <w:bookmarkStart w:id="12" w:name="_Toc468982390"/>
+      <w:bookmarkStart w:id="13" w:name="_Toc468998298"/>
       <w:r>
         <w:lastRenderedPageBreak/>
         <w:t>Phase-1: Task-2</w:t>
@@ -3063,7 +3828,7 @@
       <w:r>
         <w:t xml:space="preserve"> (Implementation)</w:t>
       </w:r>
-      <w:bookmarkEnd w:id="12"/>
+      <w:bookmarkEnd w:id="13"/>
     </w:p>
     <w:p>
       <w:r>
@@ -3095,11 +3860,11 @@
       <w:pPr>
         <w:pStyle w:val="Heading3"/>
       </w:pPr>
-      <w:bookmarkStart w:id="13" w:name="_Toc468982391"/>
+      <w:bookmarkStart w:id="14" w:name="_Toc468998299"/>
       <w:r>
         <w:t>Choice of Algorithm</w:t>
       </w:r>
-      <w:bookmarkEnd w:id="13"/>
+      <w:bookmarkEnd w:id="14"/>
     </w:p>
     <w:p>
       <w:pPr>
@@ -3111,11 +3876,19 @@
       <w:r>
         <w:t xml:space="preserve"> </w:t>
       </w:r>
+      <w:proofErr w:type="spellStart"/>
       <w:r>
         <w:rPr>
           <w:b/>
         </w:rPr>
-        <w:t>Rocchio’s Algorithm</w:t>
+        <w:t>Rocchio’s</w:t>
+      </w:r>
+      <w:proofErr w:type="spellEnd"/>
+      <w:r>
+        <w:rPr>
+          <w:b/>
+        </w:rPr>
+        <w:t xml:space="preserve"> Algorithm</w:t>
       </w:r>
       <w:r>
         <w:t xml:space="preserve">, which involves re-weighting terms to produce better results. </w:t>
@@ -3149,11 +3922,11 @@
       <w:pPr>
         <w:pStyle w:val="Heading3"/>
       </w:pPr>
-      <w:bookmarkStart w:id="14" w:name="_Toc468982392"/>
+      <w:bookmarkStart w:id="15" w:name="_Toc468998300"/>
       <w:r>
         <w:t>Nuts and Bolts</w:t>
       </w:r>
-      <w:bookmarkEnd w:id="14"/>
+      <w:bookmarkEnd w:id="15"/>
     </w:p>
     <w:p>
       <w:pPr>
@@ -3176,7 +3949,15 @@
         </w:numPr>
       </w:pPr>
       <w:r>
-        <w:t>The following formula is used for calculating Rocchio’s relevance feedback-</w:t>
+        <w:t xml:space="preserve">The following formula is used for calculating </w:t>
+      </w:r>
+      <w:proofErr w:type="spellStart"/>
+      <w:r>
+        <w:t>Rocchio’s</w:t>
+      </w:r>
+      <w:proofErr w:type="spellEnd"/>
+      <w:r>
+        <w:t xml:space="preserve"> relevance feedback-</w:t>
       </w:r>
     </w:p>
     <w:p>
@@ -3321,14 +4102,7 @@
                   <w:rFonts w:ascii="Cambria Math" w:hAnsi="Cambria Math"/>
                   <w:sz w:val="28"/>
                 </w:rPr>
-                <m:t>β</m:t>
-              </m:r>
-              <m:r>
-                <w:rPr>
-                  <w:rFonts w:ascii="Cambria Math" w:hAnsi="Cambria Math"/>
-                  <w:sz w:val="28"/>
-                </w:rPr>
-                <m:t xml:space="preserve"> .  </m:t>
+                <m:t xml:space="preserve">β .  </m:t>
               </m:r>
               <m:f>
                 <m:fPr>
@@ -3583,14 +4357,7 @@
                   <w:rFonts w:ascii="Cambria Math" w:hAnsi="Cambria Math"/>
                   <w:sz w:val="28"/>
                 </w:rPr>
-                <m:t>γ</m:t>
-              </m:r>
-              <m:r>
-                <w:rPr>
-                  <w:rFonts w:ascii="Cambria Math" w:hAnsi="Cambria Math"/>
-                  <w:sz w:val="28"/>
-                </w:rPr>
-                <m:t xml:space="preserve"> .  </m:t>
+                <m:t xml:space="preserve">γ .  </m:t>
               </m:r>
               <m:f>
                 <m:fPr>
@@ -3650,14 +4417,7 @@
                               <w:rFonts w:ascii="Cambria Math" w:hAnsi="Cambria Math"/>
                               <w:sz w:val="28"/>
                             </w:rPr>
-                            <m:t>n</m:t>
-                          </m:r>
-                          <m:r>
-                            <w:rPr>
-                              <w:rFonts w:ascii="Cambria Math" w:hAnsi="Cambria Math"/>
-                              <w:sz w:val="28"/>
-                            </w:rPr>
-                            <m:t>r</m:t>
+                            <m:t>nr</m:t>
                           </m:r>
                         </m:sub>
                       </m:sSub>
@@ -3768,14 +4528,7 @@
                           <w:rFonts w:ascii="Cambria Math" w:eastAsiaTheme="minorEastAsia" w:hAnsi="Cambria Math"/>
                           <w:sz w:val="28"/>
                         </w:rPr>
-                        <m:t>n</m:t>
-                      </m:r>
-                      <m:r>
-                        <w:rPr>
-                          <w:rFonts w:ascii="Cambria Math" w:eastAsiaTheme="minorEastAsia" w:hAnsi="Cambria Math"/>
-                          <w:sz w:val="28"/>
-                        </w:rPr>
-                        <m:t>r</m:t>
+                        <m:t>nr</m:t>
                       </m:r>
                     </m:sub>
                   </m:sSub>
@@ -3964,6 +4717,27 @@
     </w:p>
     <w:p>
       <w:pPr>
+        <w:pStyle w:val="ListParagraph"/>
+        <w:numPr>
+          <w:ilvl w:val="0"/>
+          <w:numId w:val="12"/>
+        </w:numPr>
+        <w:jc w:val="both"/>
+      </w:pPr>
+      <w:r>
+        <w:t>Finally, the expanded query is re-run with the BM25 Model.</w:t>
+      </w:r>
+    </w:p>
+    <w:p>
+      <w:pPr>
+        <w:jc w:val="both"/>
+      </w:pPr>
+      <w:r>
+        <w:t>The result of this run is published in the next section.</w:t>
+      </w:r>
+    </w:p>
+    <w:p>
+      <w:pPr>
         <w:jc w:val="both"/>
       </w:pPr>
     </w:p>
@@ -3971,37 +4745,11 @@
       <w:pPr>
         <w:pStyle w:val="Heading2"/>
       </w:pPr>
-      <w:bookmarkStart w:id="15" w:name="_Toc468982393"/>
-      <w:r>
-        <w:t>Phase-1: Task-2 (</w:t>
-      </w:r>
-      <w:r>
-        <w:t>Analysis</w:t>
-      </w:r>
-      <w:r>
-        <w:t>)</w:t>
-      </w:r>
-      <w:bookmarkEnd w:id="15"/>
-    </w:p>
-    <w:p>
-      <w:pPr>
-        <w:jc w:val="both"/>
-      </w:pPr>
-    </w:p>
-    <w:p>
-      <w:pPr>
-        <w:jc w:val="both"/>
-      </w:pPr>
-    </w:p>
-    <w:p>
-      <w:pPr>
-        <w:jc w:val="both"/>
-      </w:pPr>
-    </w:p>
-    <w:p>
-      <w:pPr>
-        <w:jc w:val="both"/>
-      </w:pPr>
+      <w:bookmarkStart w:id="16" w:name="_Toc468998301"/>
+      <w:r>
+        <w:t>Phase-1: Task-2 (Analysis)</w:t>
+      </w:r>
+      <w:bookmarkEnd w:id="16"/>
     </w:p>
     <w:p>
       <w:pPr>
@@ -4027,14 +4775,17 @@
       <w:pPr>
         <w:pStyle w:val="Heading2"/>
       </w:pPr>
-      <w:bookmarkStart w:id="16" w:name="_Toc468982394"/>
+      <w:bookmarkStart w:id="17" w:name="_Toc468998302"/>
       <w:r>
         <w:lastRenderedPageBreak/>
         <w:t>Phase-1: Task-3 (Implementation)</w:t>
       </w:r>
-      <w:bookmarkEnd w:id="16"/>
-    </w:p>
-    <w:p>
+      <w:bookmarkEnd w:id="17"/>
+    </w:p>
+    <w:p>
+      <w:pPr>
+        <w:jc w:val="both"/>
+      </w:pPr>
       <w:r>
         <w:t xml:space="preserve"> </w:t>
       </w:r>
@@ -4066,14 +4817,23 @@
     <w:p>
       <w:pPr>
         <w:pStyle w:val="Heading3"/>
-      </w:pPr>
+        <w:jc w:val="both"/>
+      </w:pPr>
+      <w:bookmarkStart w:id="18" w:name="_Toc468998303"/>
       <w:r>
         <w:t>Stopping</w:t>
       </w:r>
-    </w:p>
-    <w:p>
-      <w:r>
-        <w:t xml:space="preserve">Here, we implemented </w:t>
+      <w:bookmarkEnd w:id="18"/>
+    </w:p>
+    <w:p>
+      <w:pPr>
+        <w:jc w:val="both"/>
+      </w:pPr>
+      <w:r>
+        <w:t>Here, we implement</w:t>
+      </w:r>
+      <w:r>
+        <w:t xml:space="preserve"> </w:t>
       </w:r>
       <w:r>
         <w:rPr>
@@ -4098,6 +4858,7 @@
           <w:ilvl w:val="0"/>
           <w:numId w:val="15"/>
         </w:numPr>
+        <w:jc w:val="both"/>
       </w:pPr>
       <w:r>
         <w:t>First, the python program for indexing was modified to account for stopwords, i.e., the words in the common_words.txt file were not indexed.</w:t>
@@ -4110,6 +4871,7 @@
           <w:ilvl w:val="0"/>
           <w:numId w:val="15"/>
         </w:numPr>
+        <w:jc w:val="both"/>
       </w:pPr>
       <w:r>
         <w:t>Next, the BM25 model was slightly modified to implement query-time stopping. Here, when reading queries from the file, we searched for stopwords in the query, and if found, they were removed from the query.</w:t>
@@ -4122,13 +4884,359 @@
           <w:ilvl w:val="0"/>
           <w:numId w:val="15"/>
         </w:numPr>
+        <w:jc w:val="both"/>
       </w:pPr>
       <w:r>
         <w:t>Finally, the processed query was sent to BM25 Model for retrieving results.</w:t>
       </w:r>
-      <w:bookmarkStart w:id="17" w:name="_GoBack"/>
-      <w:bookmarkEnd w:id="17"/>
-    </w:p>
+    </w:p>
+    <w:p>
+      <w:pPr>
+        <w:jc w:val="both"/>
+      </w:pPr>
+      <w:r>
+        <w:t>The result of this run is published in the next section.</w:t>
+      </w:r>
+    </w:p>
+    <w:p>
+      <w:pPr>
+        <w:pStyle w:val="Heading3"/>
+      </w:pPr>
+      <w:bookmarkStart w:id="19" w:name="_Toc468998304"/>
+      <w:r>
+        <w:t>Stemmed Corpus Run</w:t>
+      </w:r>
+      <w:bookmarkEnd w:id="19"/>
+    </w:p>
+    <w:p>
+      <w:pPr>
+        <w:jc w:val="both"/>
+      </w:pPr>
+      <w:r>
+        <w:t>Here, we</w:t>
+      </w:r>
+      <w:r>
+        <w:t xml:space="preserve"> implement the stemmed corpus and stemmed queries to see how the results vary with stemming. To implement this, we did the following-</w:t>
+      </w:r>
+    </w:p>
+    <w:p>
+      <w:pPr>
+        <w:pStyle w:val="ListParagraph"/>
+        <w:numPr>
+          <w:ilvl w:val="0"/>
+          <w:numId w:val="16"/>
+        </w:numPr>
+        <w:jc w:val="both"/>
+      </w:pPr>
+      <w:r>
+        <w:t>First, the python program for indexing was modified to account for stemmed corpus file, i.e., the words in cacm_stem.txt</w:t>
+      </w:r>
+    </w:p>
+    <w:p>
+      <w:pPr>
+        <w:pStyle w:val="ListParagraph"/>
+        <w:numPr>
+          <w:ilvl w:val="0"/>
+          <w:numId w:val="16"/>
+        </w:numPr>
+        <w:jc w:val="both"/>
+      </w:pPr>
+      <w:r>
+        <w:t>Then, the seven queries from the cacm_stem.query.txt file were run on the stemmed index with the BM25 Model.</w:t>
+      </w:r>
+    </w:p>
+    <w:p>
+      <w:pPr>
+        <w:jc w:val="both"/>
+      </w:pPr>
+      <w:r>
+        <w:t>The result of this run is published in the next section.</w:t>
+      </w:r>
+    </w:p>
+    <w:p>
+      <w:pPr>
+        <w:jc w:val="both"/>
+      </w:pPr>
+    </w:p>
+    <w:p>
+      <w:pPr>
+        <w:pStyle w:val="Heading2"/>
+      </w:pPr>
+      <w:bookmarkStart w:id="20" w:name="_Toc468998305"/>
+      <w:r>
+        <w:t>Phase-1: Task-3 (Analysis)</w:t>
+      </w:r>
+      <w:bookmarkEnd w:id="20"/>
+    </w:p>
+    <w:p>
+      <w:pPr>
+        <w:jc w:val="both"/>
+      </w:pPr>
+    </w:p>
+    <w:p>
+      <w:pPr>
+        <w:jc w:val="both"/>
+      </w:pPr>
+    </w:p>
+    <w:p>
+      <w:pPr>
+        <w:jc w:val="both"/>
+      </w:pPr>
+    </w:p>
+    <w:p>
+      <w:pPr>
+        <w:jc w:val="both"/>
+      </w:pPr>
+    </w:p>
+    <w:p>
+      <w:pPr>
+        <w:jc w:val="both"/>
+      </w:pPr>
+    </w:p>
+    <w:p>
+      <w:pPr>
+        <w:jc w:val="both"/>
+      </w:pPr>
+    </w:p>
+    <w:p>
+      <w:pPr>
+        <w:jc w:val="both"/>
+      </w:pPr>
+    </w:p>
+    <w:p>
+      <w:pPr>
+        <w:pStyle w:val="Heading2"/>
+        <w:jc w:val="both"/>
+      </w:pPr>
+      <w:bookmarkStart w:id="21" w:name="_Toc468998306"/>
+      <w:r>
+        <w:lastRenderedPageBreak/>
+        <w:t xml:space="preserve">Phase-2: </w:t>
+      </w:r>
+      <w:r>
+        <w:t>Seventh Run</w:t>
+      </w:r>
+      <w:bookmarkEnd w:id="21"/>
+    </w:p>
+    <w:p>
+      <w:pPr>
+        <w:pStyle w:val="Heading3"/>
+        <w:jc w:val="both"/>
+      </w:pPr>
+      <w:bookmarkStart w:id="22" w:name="_Toc468998307"/>
+      <w:r>
+        <w:t>Query Stemming and Stopping Combined</w:t>
+      </w:r>
+      <w:bookmarkEnd w:id="22"/>
+    </w:p>
+    <w:p>
+      <w:pPr>
+        <w:jc w:val="both"/>
+      </w:pPr>
+      <w:r>
+        <w:t>Here, we perform a seventh run</w:t>
+      </w:r>
+      <w:r>
+        <w:t xml:space="preserve"> </w:t>
+      </w:r>
+      <w:r>
+        <w:t xml:space="preserve">(The stemmed corpus run does not count) where </w:t>
+      </w:r>
+      <w:r>
+        <w:t xml:space="preserve">Query Stemming performed in Phase-1: Task-2 is combined with Stopping performed in Phase-1: Task-3. </w:t>
+      </w:r>
+    </w:p>
+    <w:p>
+      <w:pPr>
+        <w:pStyle w:val="ListParagraph"/>
+        <w:numPr>
+          <w:ilvl w:val="0"/>
+          <w:numId w:val="17"/>
+        </w:numPr>
+        <w:jc w:val="both"/>
+      </w:pPr>
+      <w:r>
+        <w:t>First, the stopwords index was used instead of the regular one.</w:t>
+      </w:r>
+    </w:p>
+    <w:p>
+      <w:pPr>
+        <w:pStyle w:val="ListParagraph"/>
+        <w:numPr>
+          <w:ilvl w:val="0"/>
+          <w:numId w:val="17"/>
+        </w:numPr>
+        <w:jc w:val="both"/>
+      </w:pPr>
+      <w:r>
+        <w:t xml:space="preserve">Next, query time stemming was performed on every query, and then </w:t>
+      </w:r>
+      <w:proofErr w:type="spellStart"/>
+      <w:r>
+        <w:t>Rocchio’s</w:t>
+      </w:r>
+      <w:proofErr w:type="spellEnd"/>
+      <w:r>
+        <w:t xml:space="preserve"> algorithm was implemented on the queries and the corpus to retrieve the expanded results.</w:t>
+      </w:r>
+    </w:p>
+    <w:p>
+      <w:pPr>
+        <w:jc w:val="both"/>
+      </w:pPr>
+    </w:p>
+    <w:p>
+      <w:pPr>
+        <w:pStyle w:val="Heading2"/>
+        <w:jc w:val="both"/>
+      </w:pPr>
+      <w:bookmarkStart w:id="23" w:name="_Toc468998308"/>
+      <w:r>
+        <w:t>Phase-2: Assessing the Performance</w:t>
+      </w:r>
+      <w:bookmarkEnd w:id="23"/>
+    </w:p>
+    <w:p>
+      <w:pPr>
+        <w:jc w:val="both"/>
+      </w:pPr>
+      <w:r>
+        <w:t xml:space="preserve">In this, we now measure the performance of our system on the seven runs performed till now. </w:t>
+      </w:r>
+      <w:r>
+        <w:t>We use four metrics to judge the performance.</w:t>
+      </w:r>
+    </w:p>
+    <w:p>
+      <w:pPr>
+        <w:pStyle w:val="ListParagraph"/>
+        <w:numPr>
+          <w:ilvl w:val="0"/>
+          <w:numId w:val="18"/>
+        </w:numPr>
+        <w:jc w:val="both"/>
+      </w:pPr>
+      <w:r>
+        <w:t>Mean Average Precision</w:t>
+      </w:r>
+    </w:p>
+    <w:p>
+      <w:pPr>
+        <w:pStyle w:val="ListParagraph"/>
+        <w:numPr>
+          <w:ilvl w:val="0"/>
+          <w:numId w:val="18"/>
+        </w:numPr>
+        <w:jc w:val="both"/>
+      </w:pPr>
+      <w:r>
+        <w:t>Mean Reciprocal Rank</w:t>
+      </w:r>
+    </w:p>
+    <w:p>
+      <w:pPr>
+        <w:pStyle w:val="ListParagraph"/>
+        <w:numPr>
+          <w:ilvl w:val="0"/>
+          <w:numId w:val="18"/>
+        </w:numPr>
+        <w:jc w:val="both"/>
+      </w:pPr>
+      <w:r>
+        <w:t>P@K, K=5 and 20</w:t>
+      </w:r>
+    </w:p>
+    <w:p>
+      <w:pPr>
+        <w:pStyle w:val="ListParagraph"/>
+        <w:numPr>
+          <w:ilvl w:val="0"/>
+          <w:numId w:val="18"/>
+        </w:numPr>
+        <w:jc w:val="both"/>
+      </w:pPr>
+      <w:r>
+        <w:t>Precision and Recall</w:t>
+      </w:r>
+    </w:p>
+    <w:p>
+      <w:pPr>
+        <w:pStyle w:val="Heading3"/>
+        <w:jc w:val="both"/>
+      </w:pPr>
+      <w:bookmarkStart w:id="24" w:name="_Toc468998309"/>
+      <w:r>
+        <w:t>Mean Average Precision</w:t>
+      </w:r>
+      <w:bookmarkEnd w:id="24"/>
+    </w:p>
+    <w:p>
+      <w:pPr>
+        <w:jc w:val="both"/>
+      </w:pPr>
+      <w:r>
+        <w:t xml:space="preserve">MAP is calculated by calculating the mean of average precisions for all 64 queries. </w:t>
+      </w:r>
+      <w:r>
+        <w:t>The result is provided in the next section.</w:t>
+      </w:r>
+    </w:p>
+    <w:p>
+      <w:pPr>
+        <w:pStyle w:val="Heading3"/>
+        <w:jc w:val="both"/>
+      </w:pPr>
+      <w:bookmarkStart w:id="25" w:name="_Toc468998310"/>
+      <w:r>
+        <w:t>Mean Reciprocal Rank</w:t>
+      </w:r>
+      <w:bookmarkEnd w:id="25"/>
+    </w:p>
+    <w:p>
+      <w:pPr>
+        <w:jc w:val="both"/>
+      </w:pPr>
+      <w:r>
+        <w:t>MRR is calculated by averaging the reciprocal ranks of all 64 queries. The result is provided in the next section.</w:t>
+      </w:r>
+    </w:p>
+    <w:p>
+      <w:pPr>
+        <w:pStyle w:val="Heading3"/>
+      </w:pPr>
+      <w:bookmarkStart w:id="26" w:name="_Toc468998311"/>
+      <w:r>
+        <w:t>Precision at 5 and 20</w:t>
+      </w:r>
+      <w:bookmarkEnd w:id="26"/>
+    </w:p>
+    <w:p>
+      <w:r>
+        <w:t>It is the precision at a particular rank (5 and 20). The result is provided in the next section.</w:t>
+      </w:r>
+    </w:p>
+    <w:p>
+      <w:pPr>
+        <w:pStyle w:val="Heading3"/>
+      </w:pPr>
+      <w:bookmarkStart w:id="27" w:name="_Toc468998312"/>
+      <w:r>
+        <w:t>Precision and Recall</w:t>
+      </w:r>
+      <w:bookmarkEnd w:id="27"/>
+    </w:p>
+    <w:p>
+      <w:r>
+        <w:t xml:space="preserve">Here we calculate precision and recall as mentioned in the book </w:t>
+      </w:r>
+      <w:r>
+        <w:rPr>
+          <w:i/>
+        </w:rPr>
+        <w:t>Search Engine: Information Retrieval in Practice, Croft et al.</w:t>
+      </w:r>
+    </w:p>
+    <w:p/>
     <w:sectPr>
       <w:footerReference w:type="default" r:id="rId10"/>
       <w:pgSz w:w="12240" w:h="15840"/>
@@ -4175,7 +5283,6 @@
         <w:docPartUnique/>
       </w:docPartObj>
     </w:sdtPr>
-    <w:sdtEndPr/>
     <w:sdtContent>
       <w:p>
         <w:pPr>
@@ -4250,7 +5357,7 @@
                                 <w:rPr>
                                   <w:noProof/>
                                 </w:rPr>
-                                <w:t>9</w:t>
+                                <w:t>6</w:t>
                               </w:r>
                               <w:r>
                                 <w:rPr>
@@ -4316,7 +5423,7 @@
                           <w:rPr>
                             <w:noProof/>
                           </w:rPr>
-                          <w:t>9</w:t>
+                          <w:t>6</w:t>
                         </w:r>
                         <w:r>
                           <w:rPr>
@@ -5186,6 +6293,119 @@
     </w:lvl>
   </w:abstractNum>
   <w:abstractNum w:abstractNumId="7" w15:restartNumberingAfterBreak="0">
+    <w:nsid w:val="3CDB66F9"/>
+    <w:multiLevelType w:val="hybridMultilevel"/>
+    <w:tmpl w:val="72BAB1A6"/>
+    <w:lvl w:ilvl="0" w:tplc="04090001">
+      <w:start w:val="1"/>
+      <w:numFmt w:val="bullet"/>
+      <w:lvlText w:val=""/>
+      <w:lvlJc w:val="left"/>
+      <w:pPr>
+        <w:ind w:left="720" w:hanging="360"/>
+      </w:pPr>
+      <w:rPr>
+        <w:rFonts w:ascii="Symbol" w:hAnsi="Symbol" w:hint="default"/>
+      </w:rPr>
+    </w:lvl>
+    <w:lvl w:ilvl="1" w:tplc="04090003" w:tentative="1">
+      <w:start w:val="1"/>
+      <w:numFmt w:val="bullet"/>
+      <w:lvlText w:val="o"/>
+      <w:lvlJc w:val="left"/>
+      <w:pPr>
+        <w:ind w:left="1440" w:hanging="360"/>
+      </w:pPr>
+      <w:rPr>
+        <w:rFonts w:ascii="Courier New" w:hAnsi="Courier New" w:cs="Courier New" w:hint="default"/>
+      </w:rPr>
+    </w:lvl>
+    <w:lvl w:ilvl="2" w:tplc="04090005" w:tentative="1">
+      <w:start w:val="1"/>
+      <w:numFmt w:val="bullet"/>
+      <w:lvlText w:val=""/>
+      <w:lvlJc w:val="left"/>
+      <w:pPr>
+        <w:ind w:left="2160" w:hanging="360"/>
+      </w:pPr>
+      <w:rPr>
+        <w:rFonts w:ascii="Wingdings" w:hAnsi="Wingdings" w:hint="default"/>
+      </w:rPr>
+    </w:lvl>
+    <w:lvl w:ilvl="3" w:tplc="04090001" w:tentative="1">
+      <w:start w:val="1"/>
+      <w:numFmt w:val="bullet"/>
+      <w:lvlText w:val=""/>
+      <w:lvlJc w:val="left"/>
+      <w:pPr>
+        <w:ind w:left="2880" w:hanging="360"/>
+      </w:pPr>
+      <w:rPr>
+        <w:rFonts w:ascii="Symbol" w:hAnsi="Symbol" w:hint="default"/>
+      </w:rPr>
+    </w:lvl>
+    <w:lvl w:ilvl="4" w:tplc="04090003" w:tentative="1">
+      <w:start w:val="1"/>
+      <w:numFmt w:val="bullet"/>
+      <w:lvlText w:val="o"/>
+      <w:lvlJc w:val="left"/>
+      <w:pPr>
+        <w:ind w:left="3600" w:hanging="360"/>
+      </w:pPr>
+      <w:rPr>
+        <w:rFonts w:ascii="Courier New" w:hAnsi="Courier New" w:cs="Courier New" w:hint="default"/>
+      </w:rPr>
+    </w:lvl>
+    <w:lvl w:ilvl="5" w:tplc="04090005" w:tentative="1">
+      <w:start w:val="1"/>
+      <w:numFmt w:val="bullet"/>
+      <w:lvlText w:val=""/>
+      <w:lvlJc w:val="left"/>
+      <w:pPr>
+        <w:ind w:left="4320" w:hanging="360"/>
+      </w:pPr>
+      <w:rPr>
+        <w:rFonts w:ascii="Wingdings" w:hAnsi="Wingdings" w:hint="default"/>
+      </w:rPr>
+    </w:lvl>
+    <w:lvl w:ilvl="6" w:tplc="04090001" w:tentative="1">
+      <w:start w:val="1"/>
+      <w:numFmt w:val="bullet"/>
+      <w:lvlText w:val=""/>
+      <w:lvlJc w:val="left"/>
+      <w:pPr>
+        <w:ind w:left="5040" w:hanging="360"/>
+      </w:pPr>
+      <w:rPr>
+        <w:rFonts w:ascii="Symbol" w:hAnsi="Symbol" w:hint="default"/>
+      </w:rPr>
+    </w:lvl>
+    <w:lvl w:ilvl="7" w:tplc="04090003" w:tentative="1">
+      <w:start w:val="1"/>
+      <w:numFmt w:val="bullet"/>
+      <w:lvlText w:val="o"/>
+      <w:lvlJc w:val="left"/>
+      <w:pPr>
+        <w:ind w:left="5760" w:hanging="360"/>
+      </w:pPr>
+      <w:rPr>
+        <w:rFonts w:ascii="Courier New" w:hAnsi="Courier New" w:cs="Courier New" w:hint="default"/>
+      </w:rPr>
+    </w:lvl>
+    <w:lvl w:ilvl="8" w:tplc="04090005" w:tentative="1">
+      <w:start w:val="1"/>
+      <w:numFmt w:val="bullet"/>
+      <w:lvlText w:val=""/>
+      <w:lvlJc w:val="left"/>
+      <w:pPr>
+        <w:ind w:left="6480" w:hanging="360"/>
+      </w:pPr>
+      <w:rPr>
+        <w:rFonts w:ascii="Wingdings" w:hAnsi="Wingdings" w:hint="default"/>
+      </w:rPr>
+    </w:lvl>
+  </w:abstractNum>
+  <w:abstractNum w:abstractNumId="8" w15:restartNumberingAfterBreak="0">
     <w:nsid w:val="48A3696D"/>
     <w:multiLevelType w:val="hybridMultilevel"/>
     <w:tmpl w:val="8FD21378"/>
@@ -5298,7 +6518,96 @@
       </w:rPr>
     </w:lvl>
   </w:abstractNum>
-  <w:abstractNum w:abstractNumId="8" w15:restartNumberingAfterBreak="0">
+  <w:abstractNum w:abstractNumId="9" w15:restartNumberingAfterBreak="0">
+    <w:nsid w:val="4C8B2BD7"/>
+    <w:multiLevelType w:val="hybridMultilevel"/>
+    <w:tmpl w:val="29364864"/>
+    <w:lvl w:ilvl="0" w:tplc="0409000F">
+      <w:start w:val="1"/>
+      <w:numFmt w:val="decimal"/>
+      <w:lvlText w:val="%1."/>
+      <w:lvlJc w:val="left"/>
+      <w:pPr>
+        <w:ind w:left="720" w:hanging="360"/>
+      </w:pPr>
+      <w:rPr>
+        <w:rFonts w:hint="default"/>
+      </w:rPr>
+    </w:lvl>
+    <w:lvl w:ilvl="1" w:tplc="04090019" w:tentative="1">
+      <w:start w:val="1"/>
+      <w:numFmt w:val="lowerLetter"/>
+      <w:lvlText w:val="%2."/>
+      <w:lvlJc w:val="left"/>
+      <w:pPr>
+        <w:ind w:left="1440" w:hanging="360"/>
+      </w:pPr>
+    </w:lvl>
+    <w:lvl w:ilvl="2" w:tplc="0409001B" w:tentative="1">
+      <w:start w:val="1"/>
+      <w:numFmt w:val="lowerRoman"/>
+      <w:lvlText w:val="%3."/>
+      <w:lvlJc w:val="right"/>
+      <w:pPr>
+        <w:ind w:left="2160" w:hanging="180"/>
+      </w:pPr>
+    </w:lvl>
+    <w:lvl w:ilvl="3" w:tplc="0409000F" w:tentative="1">
+      <w:start w:val="1"/>
+      <w:numFmt w:val="decimal"/>
+      <w:lvlText w:val="%4."/>
+      <w:lvlJc w:val="left"/>
+      <w:pPr>
+        <w:ind w:left="2880" w:hanging="360"/>
+      </w:pPr>
+    </w:lvl>
+    <w:lvl w:ilvl="4" w:tplc="04090019" w:tentative="1">
+      <w:start w:val="1"/>
+      <w:numFmt w:val="lowerLetter"/>
+      <w:lvlText w:val="%5."/>
+      <w:lvlJc w:val="left"/>
+      <w:pPr>
+        <w:ind w:left="3600" w:hanging="360"/>
+      </w:pPr>
+    </w:lvl>
+    <w:lvl w:ilvl="5" w:tplc="0409001B" w:tentative="1">
+      <w:start w:val="1"/>
+      <w:numFmt w:val="lowerRoman"/>
+      <w:lvlText w:val="%6."/>
+      <w:lvlJc w:val="right"/>
+      <w:pPr>
+        <w:ind w:left="4320" w:hanging="180"/>
+      </w:pPr>
+    </w:lvl>
+    <w:lvl w:ilvl="6" w:tplc="0409000F" w:tentative="1">
+      <w:start w:val="1"/>
+      <w:numFmt w:val="decimal"/>
+      <w:lvlText w:val="%7."/>
+      <w:lvlJc w:val="left"/>
+      <w:pPr>
+        <w:ind w:left="5040" w:hanging="360"/>
+      </w:pPr>
+    </w:lvl>
+    <w:lvl w:ilvl="7" w:tplc="04090019" w:tentative="1">
+      <w:start w:val="1"/>
+      <w:numFmt w:val="lowerLetter"/>
+      <w:lvlText w:val="%8."/>
+      <w:lvlJc w:val="left"/>
+      <w:pPr>
+        <w:ind w:left="5760" w:hanging="360"/>
+      </w:pPr>
+    </w:lvl>
+    <w:lvl w:ilvl="8" w:tplc="0409001B" w:tentative="1">
+      <w:start w:val="1"/>
+      <w:numFmt w:val="lowerRoman"/>
+      <w:lvlText w:val="%9."/>
+      <w:lvlJc w:val="right"/>
+      <w:pPr>
+        <w:ind w:left="6480" w:hanging="180"/>
+      </w:pPr>
+    </w:lvl>
+  </w:abstractNum>
+  <w:abstractNum w:abstractNumId="10" w15:restartNumberingAfterBreak="0">
     <w:nsid w:val="4E6C49B3"/>
     <w:multiLevelType w:val="hybridMultilevel"/>
     <w:tmpl w:val="B43E33EA"/>
@@ -5384,7 +6693,7 @@
       </w:pPr>
     </w:lvl>
   </w:abstractNum>
-  <w:abstractNum w:abstractNumId="9" w15:restartNumberingAfterBreak="0">
+  <w:abstractNum w:abstractNumId="11" w15:restartNumberingAfterBreak="0">
     <w:nsid w:val="4EF552E7"/>
     <w:multiLevelType w:val="hybridMultilevel"/>
     <w:tmpl w:val="5ECE6E6A"/>
@@ -5470,7 +6779,7 @@
       </w:pPr>
     </w:lvl>
   </w:abstractNum>
-  <w:abstractNum w:abstractNumId="10" w15:restartNumberingAfterBreak="0">
+  <w:abstractNum w:abstractNumId="12" w15:restartNumberingAfterBreak="0">
     <w:nsid w:val="4F23459A"/>
     <w:multiLevelType w:val="hybridMultilevel"/>
     <w:tmpl w:val="D4926C62"/>
@@ -5559,7 +6868,7 @@
       </w:pPr>
     </w:lvl>
   </w:abstractNum>
-  <w:abstractNum w:abstractNumId="11" w15:restartNumberingAfterBreak="0">
+  <w:abstractNum w:abstractNumId="13" w15:restartNumberingAfterBreak="0">
     <w:nsid w:val="513D4A10"/>
     <w:multiLevelType w:val="hybridMultilevel"/>
     <w:tmpl w:val="0A42D9FE"/>
@@ -5672,7 +6981,120 @@
       </w:rPr>
     </w:lvl>
   </w:abstractNum>
-  <w:abstractNum w:abstractNumId="12" w15:restartNumberingAfterBreak="0">
+  <w:abstractNum w:abstractNumId="14" w15:restartNumberingAfterBreak="0">
+    <w:nsid w:val="5DB5292C"/>
+    <w:multiLevelType w:val="hybridMultilevel"/>
+    <w:tmpl w:val="7B0ABF44"/>
+    <w:lvl w:ilvl="0" w:tplc="04090001">
+      <w:start w:val="1"/>
+      <w:numFmt w:val="bullet"/>
+      <w:lvlText w:val=""/>
+      <w:lvlJc w:val="left"/>
+      <w:pPr>
+        <w:ind w:left="720" w:hanging="360"/>
+      </w:pPr>
+      <w:rPr>
+        <w:rFonts w:ascii="Symbol" w:hAnsi="Symbol" w:hint="default"/>
+      </w:rPr>
+    </w:lvl>
+    <w:lvl w:ilvl="1" w:tplc="04090003" w:tentative="1">
+      <w:start w:val="1"/>
+      <w:numFmt w:val="bullet"/>
+      <w:lvlText w:val="o"/>
+      <w:lvlJc w:val="left"/>
+      <w:pPr>
+        <w:ind w:left="1440" w:hanging="360"/>
+      </w:pPr>
+      <w:rPr>
+        <w:rFonts w:ascii="Courier New" w:hAnsi="Courier New" w:cs="Courier New" w:hint="default"/>
+      </w:rPr>
+    </w:lvl>
+    <w:lvl w:ilvl="2" w:tplc="04090005" w:tentative="1">
+      <w:start w:val="1"/>
+      <w:numFmt w:val="bullet"/>
+      <w:lvlText w:val=""/>
+      <w:lvlJc w:val="left"/>
+      <w:pPr>
+        <w:ind w:left="2160" w:hanging="360"/>
+      </w:pPr>
+      <w:rPr>
+        <w:rFonts w:ascii="Wingdings" w:hAnsi="Wingdings" w:hint="default"/>
+      </w:rPr>
+    </w:lvl>
+    <w:lvl w:ilvl="3" w:tplc="04090001" w:tentative="1">
+      <w:start w:val="1"/>
+      <w:numFmt w:val="bullet"/>
+      <w:lvlText w:val=""/>
+      <w:lvlJc w:val="left"/>
+      <w:pPr>
+        <w:ind w:left="2880" w:hanging="360"/>
+      </w:pPr>
+      <w:rPr>
+        <w:rFonts w:ascii="Symbol" w:hAnsi="Symbol" w:hint="default"/>
+      </w:rPr>
+    </w:lvl>
+    <w:lvl w:ilvl="4" w:tplc="04090003" w:tentative="1">
+      <w:start w:val="1"/>
+      <w:numFmt w:val="bullet"/>
+      <w:lvlText w:val="o"/>
+      <w:lvlJc w:val="left"/>
+      <w:pPr>
+        <w:ind w:left="3600" w:hanging="360"/>
+      </w:pPr>
+      <w:rPr>
+        <w:rFonts w:ascii="Courier New" w:hAnsi="Courier New" w:cs="Courier New" w:hint="default"/>
+      </w:rPr>
+    </w:lvl>
+    <w:lvl w:ilvl="5" w:tplc="04090005" w:tentative="1">
+      <w:start w:val="1"/>
+      <w:numFmt w:val="bullet"/>
+      <w:lvlText w:val=""/>
+      <w:lvlJc w:val="left"/>
+      <w:pPr>
+        <w:ind w:left="4320" w:hanging="360"/>
+      </w:pPr>
+      <w:rPr>
+        <w:rFonts w:ascii="Wingdings" w:hAnsi="Wingdings" w:hint="default"/>
+      </w:rPr>
+    </w:lvl>
+    <w:lvl w:ilvl="6" w:tplc="04090001" w:tentative="1">
+      <w:start w:val="1"/>
+      <w:numFmt w:val="bullet"/>
+      <w:lvlText w:val=""/>
+      <w:lvlJc w:val="left"/>
+      <w:pPr>
+        <w:ind w:left="5040" w:hanging="360"/>
+      </w:pPr>
+      <w:rPr>
+        <w:rFonts w:ascii="Symbol" w:hAnsi="Symbol" w:hint="default"/>
+      </w:rPr>
+    </w:lvl>
+    <w:lvl w:ilvl="7" w:tplc="04090003" w:tentative="1">
+      <w:start w:val="1"/>
+      <w:numFmt w:val="bullet"/>
+      <w:lvlText w:val="o"/>
+      <w:lvlJc w:val="left"/>
+      <w:pPr>
+        <w:ind w:left="5760" w:hanging="360"/>
+      </w:pPr>
+      <w:rPr>
+        <w:rFonts w:ascii="Courier New" w:hAnsi="Courier New" w:cs="Courier New" w:hint="default"/>
+      </w:rPr>
+    </w:lvl>
+    <w:lvl w:ilvl="8" w:tplc="04090005" w:tentative="1">
+      <w:start w:val="1"/>
+      <w:numFmt w:val="bullet"/>
+      <w:lvlText w:val=""/>
+      <w:lvlJc w:val="left"/>
+      <w:pPr>
+        <w:ind w:left="6480" w:hanging="360"/>
+      </w:pPr>
+      <w:rPr>
+        <w:rFonts w:ascii="Wingdings" w:hAnsi="Wingdings" w:hint="default"/>
+      </w:rPr>
+    </w:lvl>
+  </w:abstractNum>
+  <w:abstractNum w:abstractNumId="15" w15:restartNumberingAfterBreak="0">
     <w:nsid w:val="70DF7767"/>
     <w:multiLevelType w:val="hybridMultilevel"/>
     <w:tmpl w:val="EBDE367E"/>
@@ -5785,7 +7207,7 @@
       </w:rPr>
     </w:lvl>
   </w:abstractNum>
-  <w:abstractNum w:abstractNumId="13" w15:restartNumberingAfterBreak="0">
+  <w:abstractNum w:abstractNumId="16" w15:restartNumberingAfterBreak="0">
     <w:nsid w:val="71ED5526"/>
     <w:multiLevelType w:val="hybridMultilevel"/>
     <w:tmpl w:val="C354F8C4"/>
@@ -5898,7 +7320,7 @@
       </w:rPr>
     </w:lvl>
   </w:abstractNum>
-  <w:abstractNum w:abstractNumId="14" w15:restartNumberingAfterBreak="0">
+  <w:abstractNum w:abstractNumId="17" w15:restartNumberingAfterBreak="0">
     <w:nsid w:val="7A5F5D5A"/>
     <w:multiLevelType w:val="hybridMultilevel"/>
     <w:tmpl w:val="270C3D6A"/>
@@ -6011,38 +7433,151 @@
       </w:rPr>
     </w:lvl>
   </w:abstractNum>
+  <w:abstractNum w:abstractNumId="18" w15:restartNumberingAfterBreak="0">
+    <w:nsid w:val="7CCF5FE9"/>
+    <w:multiLevelType w:val="hybridMultilevel"/>
+    <w:tmpl w:val="52ACE1EE"/>
+    <w:lvl w:ilvl="0" w:tplc="04090001">
+      <w:start w:val="1"/>
+      <w:numFmt w:val="bullet"/>
+      <w:lvlText w:val=""/>
+      <w:lvlJc w:val="left"/>
+      <w:pPr>
+        <w:ind w:left="720" w:hanging="360"/>
+      </w:pPr>
+      <w:rPr>
+        <w:rFonts w:ascii="Symbol" w:hAnsi="Symbol" w:hint="default"/>
+      </w:rPr>
+    </w:lvl>
+    <w:lvl w:ilvl="1" w:tplc="04090003" w:tentative="1">
+      <w:start w:val="1"/>
+      <w:numFmt w:val="bullet"/>
+      <w:lvlText w:val="o"/>
+      <w:lvlJc w:val="left"/>
+      <w:pPr>
+        <w:ind w:left="1440" w:hanging="360"/>
+      </w:pPr>
+      <w:rPr>
+        <w:rFonts w:ascii="Courier New" w:hAnsi="Courier New" w:cs="Courier New" w:hint="default"/>
+      </w:rPr>
+    </w:lvl>
+    <w:lvl w:ilvl="2" w:tplc="04090005" w:tentative="1">
+      <w:start w:val="1"/>
+      <w:numFmt w:val="bullet"/>
+      <w:lvlText w:val=""/>
+      <w:lvlJc w:val="left"/>
+      <w:pPr>
+        <w:ind w:left="2160" w:hanging="360"/>
+      </w:pPr>
+      <w:rPr>
+        <w:rFonts w:ascii="Wingdings" w:hAnsi="Wingdings" w:hint="default"/>
+      </w:rPr>
+    </w:lvl>
+    <w:lvl w:ilvl="3" w:tplc="04090001" w:tentative="1">
+      <w:start w:val="1"/>
+      <w:numFmt w:val="bullet"/>
+      <w:lvlText w:val=""/>
+      <w:lvlJc w:val="left"/>
+      <w:pPr>
+        <w:ind w:left="2880" w:hanging="360"/>
+      </w:pPr>
+      <w:rPr>
+        <w:rFonts w:ascii="Symbol" w:hAnsi="Symbol" w:hint="default"/>
+      </w:rPr>
+    </w:lvl>
+    <w:lvl w:ilvl="4" w:tplc="04090003" w:tentative="1">
+      <w:start w:val="1"/>
+      <w:numFmt w:val="bullet"/>
+      <w:lvlText w:val="o"/>
+      <w:lvlJc w:val="left"/>
+      <w:pPr>
+        <w:ind w:left="3600" w:hanging="360"/>
+      </w:pPr>
+      <w:rPr>
+        <w:rFonts w:ascii="Courier New" w:hAnsi="Courier New" w:cs="Courier New" w:hint="default"/>
+      </w:rPr>
+    </w:lvl>
+    <w:lvl w:ilvl="5" w:tplc="04090005" w:tentative="1">
+      <w:start w:val="1"/>
+      <w:numFmt w:val="bullet"/>
+      <w:lvlText w:val=""/>
+      <w:lvlJc w:val="left"/>
+      <w:pPr>
+        <w:ind w:left="4320" w:hanging="360"/>
+      </w:pPr>
+      <w:rPr>
+        <w:rFonts w:ascii="Wingdings" w:hAnsi="Wingdings" w:hint="default"/>
+      </w:rPr>
+    </w:lvl>
+    <w:lvl w:ilvl="6" w:tplc="04090001" w:tentative="1">
+      <w:start w:val="1"/>
+      <w:numFmt w:val="bullet"/>
+      <w:lvlText w:val=""/>
+      <w:lvlJc w:val="left"/>
+      <w:pPr>
+        <w:ind w:left="5040" w:hanging="360"/>
+      </w:pPr>
+      <w:rPr>
+        <w:rFonts w:ascii="Symbol" w:hAnsi="Symbol" w:hint="default"/>
+      </w:rPr>
+    </w:lvl>
+    <w:lvl w:ilvl="7" w:tplc="04090003" w:tentative="1">
+      <w:start w:val="1"/>
+      <w:numFmt w:val="bullet"/>
+      <w:lvlText w:val="o"/>
+      <w:lvlJc w:val="left"/>
+      <w:pPr>
+        <w:ind w:left="5760" w:hanging="360"/>
+      </w:pPr>
+      <w:rPr>
+        <w:rFonts w:ascii="Courier New" w:hAnsi="Courier New" w:cs="Courier New" w:hint="default"/>
+      </w:rPr>
+    </w:lvl>
+    <w:lvl w:ilvl="8" w:tplc="04090005" w:tentative="1">
+      <w:start w:val="1"/>
+      <w:numFmt w:val="bullet"/>
+      <w:lvlText w:val=""/>
+      <w:lvlJc w:val="left"/>
+      <w:pPr>
+        <w:ind w:left="6480" w:hanging="360"/>
+      </w:pPr>
+      <w:rPr>
+        <w:rFonts w:ascii="Wingdings" w:hAnsi="Wingdings" w:hint="default"/>
+      </w:rPr>
+    </w:lvl>
+  </w:abstractNum>
   <w:num w:numId="1">
-    <w:abstractNumId w:val="14"/>
+    <w:abstractNumId w:val="17"/>
   </w:num>
   <w:num w:numId="2">
-    <w:abstractNumId w:val="12"/>
+    <w:abstractNumId w:val="15"/>
   </w:num>
   <w:num w:numId="3">
     <w:abstractNumId w:val="0"/>
   </w:num>
   <w:num w:numId="4">
-    <w:abstractNumId w:val="9"/>
+    <w:abstractNumId w:val="11"/>
   </w:num>
   <w:num w:numId="5">
-    <w:abstractNumId w:val="13"/>
+    <w:abstractNumId w:val="16"/>
   </w:num>
   <w:num w:numId="6">
     <w:abstractNumId w:val="5"/>
   </w:num>
   <w:num w:numId="7">
-    <w:abstractNumId w:val="7"/>
+    <w:abstractNumId w:val="8"/>
   </w:num>
   <w:num w:numId="8">
-    <w:abstractNumId w:val="8"/>
+    <w:abstractNumId w:val="10"/>
   </w:num>
   <w:num w:numId="9">
-    <w:abstractNumId w:val="11"/>
+    <w:abstractNumId w:val="13"/>
   </w:num>
   <w:num w:numId="10">
     <w:abstractNumId w:val="1"/>
   </w:num>
   <w:num w:numId="11">
-    <w:abstractNumId w:val="10"/>
+    <w:abstractNumId w:val="12"/>
   </w:num>
   <w:num w:numId="12">
     <w:abstractNumId w:val="2"/>
@@ -6055,6 +7590,18 @@
   </w:num>
   <w:num w:numId="15">
     <w:abstractNumId w:val="6"/>
+  </w:num>
+  <w:num w:numId="16">
+    <w:abstractNumId w:val="7"/>
+  </w:num>
+  <w:num w:numId="17">
+    <w:abstractNumId w:val="14"/>
+  </w:num>
+  <w:num w:numId="18">
+    <w:abstractNumId w:val="18"/>
+  </w:num>
+  <w:num w:numId="19">
+    <w:abstractNumId w:val="9"/>
   </w:num>
 </w:numbering>
 </file>
@@ -6759,559 +8306,6 @@
 </w:styles>
 </file>
 
-<file path=word/glossary/document.xml><?xml version="1.0" encoding="utf-8"?>
-<w:glossaryDocument xmlns:wpc="http://schemas.microsoft.com/office/word/2010/wordprocessingCanvas" xmlns:cx="http://schemas.microsoft.com/office/drawing/2014/chartex" xmlns:cx1="http://schemas.microsoft.com/office/drawing/2015/9/8/chartex" xmlns:cx2="http://schemas.microsoft.com/office/drawing/2015/10/21/chartex" xmlns:mc="http://schemas.openxmlformats.org/markup-compatibility/2006" xmlns:o="urn:schemas-microsoft-com:office:office" xmlns:r="http://schemas.openxmlformats.org/officeDocument/2006/relationships" xmlns:m="http://schemas.openxmlformats.org/officeDocument/2006/math" xmlns:v="urn:schemas-microsoft-com:vml" xmlns:wp14="http://schemas.microsoft.com/office/word/2010/wordprocessingDrawing" xmlns:wp="http://schemas.openxmlformats.org/drawingml/2006/wordprocessingDrawing" xmlns:w10="urn:schemas-microsoft-com:office:word" xmlns:w="http://schemas.openxmlformats.org/wordprocessingml/2006/main" xmlns:w14="http://schemas.microsoft.com/office/word/2010/wordml" xmlns:w15="http://schemas.microsoft.com/office/word/2012/wordml" xmlns:w16se="http://schemas.microsoft.com/office/word/2015/wordml/symex" xmlns:wpg="http://schemas.microsoft.com/office/word/2010/wordprocessingGroup" xmlns:wpi="http://schemas.microsoft.com/office/word/2010/wordprocessingInk" xmlns:wne="http://schemas.microsoft.com/office/word/2006/wordml" xmlns:wps="http://schemas.microsoft.com/office/word/2010/wordprocessingShape" mc:Ignorable="w14 w15 w16se wp14"/>
-</file>
-
-<file path=word/glossary/fontTable.xml><?xml version="1.0" encoding="utf-8"?>
-<w:fonts xmlns:mc="http://schemas.openxmlformats.org/markup-compatibility/2006" xmlns:r="http://schemas.openxmlformats.org/officeDocument/2006/relationships" xmlns:w="http://schemas.openxmlformats.org/wordprocessingml/2006/main" xmlns:w14="http://schemas.microsoft.com/office/word/2010/wordml" xmlns:w15="http://schemas.microsoft.com/office/word/2012/wordml" xmlns:w16se="http://schemas.microsoft.com/office/word/2015/wordml/symex" mc:Ignorable="w14 w15 w16se">
-  <w:font w:name="Times New Roman">
-    <w:panose1 w:val="02020603050405020304"/>
-    <w:charset w:val="00"/>
-    <w:family w:val="roman"/>
-    <w:pitch w:val="variable"/>
-    <w:sig w:usb0="E0002EFF" w:usb1="C000785B" w:usb2="00000009" w:usb3="00000000" w:csb0="000001FF" w:csb1="00000000"/>
-  </w:font>
-  <w:font w:name="Symbol">
-    <w:panose1 w:val="05050102010706020507"/>
-    <w:charset w:val="02"/>
-    <w:family w:val="roman"/>
-    <w:pitch w:val="variable"/>
-    <w:sig w:usb0="00000000" w:usb1="10000000" w:usb2="00000000" w:usb3="00000000" w:csb0="80000000" w:csb1="00000000"/>
-  </w:font>
-  <w:font w:name="Courier New">
-    <w:panose1 w:val="02070309020205020404"/>
-    <w:charset w:val="00"/>
-    <w:family w:val="modern"/>
-    <w:pitch w:val="fixed"/>
-    <w:sig w:usb0="E0002EFF" w:usb1="C0007843" w:usb2="00000009" w:usb3="00000000" w:csb0="000001FF" w:csb1="00000000"/>
-  </w:font>
-  <w:font w:name="Wingdings">
-    <w:panose1 w:val="05000000000000000000"/>
-    <w:charset w:val="02"/>
-    <w:family w:val="auto"/>
-    <w:pitch w:val="variable"/>
-    <w:sig w:usb0="00000000" w:usb1="10000000" w:usb2="00000000" w:usb3="00000000" w:csb0="80000000" w:csb1="00000000"/>
-  </w:font>
-  <w:font w:name="Calibri">
-    <w:panose1 w:val="020F0502020204030204"/>
-    <w:charset w:val="00"/>
-    <w:family w:val="swiss"/>
-    <w:pitch w:val="variable"/>
-    <w:sig w:usb0="E0002AFF" w:usb1="C000247B" w:usb2="00000009" w:usb3="00000000" w:csb0="000001FF" w:csb1="00000000"/>
-  </w:font>
-  <w:font w:name="Cambria">
-    <w:panose1 w:val="02040503050406030204"/>
-    <w:charset w:val="00"/>
-    <w:family w:val="roman"/>
-    <w:pitch w:val="variable"/>
-    <w:sig w:usb0="E00002FF" w:usb1="400004FF" w:usb2="00000000" w:usb3="00000000" w:csb0="0000019F" w:csb1="00000000"/>
-  </w:font>
-  <w:font w:name="TYPOGRAPH PRO">
-    <w:panose1 w:val="00000000000000000000"/>
-    <w:charset w:val="00"/>
-    <w:family w:val="auto"/>
-    <w:pitch w:val="variable"/>
-    <w:sig w:usb0="80000027" w:usb1="08000008" w:usb2="14000000" w:usb3="00000000" w:csb0="00000001" w:csb1="00000000"/>
-  </w:font>
-  <w:font w:name="Cambria Math">
-    <w:panose1 w:val="02040503050406030204"/>
-    <w:charset w:val="00"/>
-    <w:family w:val="roman"/>
-    <w:pitch w:val="variable"/>
-    <w:sig w:usb0="E00002FF" w:usb1="420024FF" w:usb2="00000000" w:usb3="00000000" w:csb0="0000019F" w:csb1="00000000"/>
-  </w:font>
-  <w:font w:name="Calibri Light">
-    <w:panose1 w:val="020F0302020204030204"/>
-    <w:charset w:val="00"/>
-    <w:family w:val="swiss"/>
-    <w:pitch w:val="variable"/>
-    <w:sig w:usb0="E0002AFF" w:usb1="C000247B" w:usb2="00000009" w:usb3="00000000" w:csb0="000001FF" w:csb1="00000000"/>
-  </w:font>
-</w:fonts>
-</file>
-
-<file path=word/glossary/settings.xml><?xml version="1.0" encoding="utf-8"?>
-<w:settings xmlns:mc="http://schemas.openxmlformats.org/markup-compatibility/2006" xmlns:o="urn:schemas-microsoft-com:office:office" xmlns:r="http://schemas.openxmlformats.org/officeDocument/2006/relationships" xmlns:m="http://schemas.openxmlformats.org/officeDocument/2006/math" xmlns:v="urn:schemas-microsoft-com:vml" xmlns:w10="urn:schemas-microsoft-com:office:word" xmlns:w="http://schemas.openxmlformats.org/wordprocessingml/2006/main" xmlns:w14="http://schemas.microsoft.com/office/word/2010/wordml" xmlns:w15="http://schemas.microsoft.com/office/word/2012/wordml" xmlns:w16se="http://schemas.microsoft.com/office/word/2015/wordml/symex" xmlns:sl="http://schemas.openxmlformats.org/schemaLibrary/2006/main" mc:Ignorable="w14 w15 w16se">
-  <w:view w:val="normal"/>
-  <w:defaultTabStop w:val="720"/>
-  <w:characterSpacingControl w:val="doNotCompress"/>
-  <w:compat>
-    <w:useFELayout/>
-    <w:compatSetting w:name="compatibilityMode" w:uri="http://schemas.microsoft.com/office/word" w:val="15"/>
-    <w:compatSetting w:name="overrideTableStyleFontSizeAndJustification" w:uri="http://schemas.microsoft.com/office/word" w:val="1"/>
-    <w:compatSetting w:name="enableOpenTypeFeatures" w:uri="http://schemas.microsoft.com/office/word" w:val="1"/>
-    <w:compatSetting w:name="doNotFlipMirrorIndents" w:uri="http://schemas.microsoft.com/office/word" w:val="1"/>
-    <w:compatSetting w:name="differentiateMultirowTableHeaders" w:uri="http://schemas.microsoft.com/office/word" w:val="1"/>
-  </w:compat>
-  <w:rsids>
-    <w:rsidRoot w:val="0069486B"/>
-    <w:rsid w:val="0069486B"/>
-    <w:rsid w:val="00980D45"/>
-  </w:rsids>
-  <m:mathPr>
-    <m:mathFont m:val="Cambria Math"/>
-    <m:brkBin m:val="before"/>
-    <m:brkBinSub m:val="--"/>
-    <m:smallFrac m:val="0"/>
-    <m:dispDef/>
-    <m:lMargin m:val="0"/>
-    <m:rMargin m:val="0"/>
-    <m:defJc m:val="centerGroup"/>
-    <m:wrapIndent m:val="1440"/>
-    <m:intLim m:val="subSup"/>
-    <m:naryLim m:val="undOvr"/>
-  </m:mathPr>
-  <w:themeFontLang w:val="en-US"/>
-  <w:clrSchemeMapping w:bg1="light1" w:t1="dark1" w:bg2="light2" w:t2="dark2" w:accent1="accent1" w:accent2="accent2" w:accent3="accent3" w:accent4="accent4" w:accent5="accent5" w:accent6="accent6" w:hyperlink="hyperlink" w:followedHyperlink="followedHyperlink"/>
-  <w:decimalSymbol w:val="."/>
-  <w:listSeparator w:val=","/>
-  <w15:chartTrackingRefBased/>
-</w:settings>
-</file>
-
-<file path=word/glossary/styles.xml><?xml version="1.0" encoding="utf-8"?>
-<w:styles xmlns:mc="http://schemas.openxmlformats.org/markup-compatibility/2006" xmlns:r="http://schemas.openxmlformats.org/officeDocument/2006/relationships" xmlns:w="http://schemas.openxmlformats.org/wordprocessingml/2006/main" xmlns:w14="http://schemas.microsoft.com/office/word/2010/wordml" xmlns:w15="http://schemas.microsoft.com/office/word/2012/wordml" xmlns:w16se="http://schemas.microsoft.com/office/word/2015/wordml/symex" mc:Ignorable="w14 w15 w16se">
-  <w:docDefaults>
-    <w:rPrDefault>
-      <w:rPr>
-        <w:rFonts w:asciiTheme="minorHAnsi" w:eastAsiaTheme="minorEastAsia" w:hAnsiTheme="minorHAnsi" w:cstheme="minorBidi"/>
-        <w:sz w:val="22"/>
-        <w:szCs w:val="22"/>
-        <w:lang w:val="en-US" w:eastAsia="en-US" w:bidi="ar-SA"/>
-      </w:rPr>
-    </w:rPrDefault>
-    <w:pPrDefault>
-      <w:pPr>
-        <w:spacing w:after="160" w:line="259" w:lineRule="auto"/>
-      </w:pPr>
-    </w:pPrDefault>
-  </w:docDefaults>
-  <w:latentStyles w:defLockedState="0" w:defUIPriority="99" w:defSemiHidden="0" w:defUnhideWhenUsed="0" w:defQFormat="0" w:count="372">
-    <w:lsdException w:name="Normal" w:uiPriority="0" w:qFormat="1"/>
-    <w:lsdException w:name="heading 1" w:uiPriority="9" w:qFormat="1"/>
-    <w:lsdException w:name="heading 2" w:semiHidden="1" w:uiPriority="9" w:unhideWhenUsed="1" w:qFormat="1"/>
-    <w:lsdException w:name="heading 3" w:semiHidden="1" w:uiPriority="9" w:unhideWhenUsed="1" w:qFormat="1"/>
-    <w:lsdException w:name="heading 4" w:semiHidden="1" w:uiPriority="9" w:unhideWhenUsed="1" w:qFormat="1"/>
-    <w:lsdException w:name="heading 5" w:semiHidden="1" w:uiPriority="9" w:unhideWhenUsed="1" w:qFormat="1"/>
-    <w:lsdException w:name="heading 6" w:semiHidden="1" w:uiPriority="9" w:unhideWhenUsed="1" w:qFormat="1"/>
-    <w:lsdException w:name="heading 7" w:semiHidden="1" w:uiPriority="9" w:unhideWhenUsed="1" w:qFormat="1"/>
-    <w:lsdException w:name="heading 8" w:semiHidden="1" w:uiPriority="9" w:unhideWhenUsed="1" w:qFormat="1"/>
-    <w:lsdException w:name="heading 9" w:semiHidden="1" w:uiPriority="9" w:unhideWhenUsed="1" w:qFormat="1"/>
-    <w:lsdException w:name="index 1" w:semiHidden="1" w:unhideWhenUsed="1"/>
-    <w:lsdException w:name="index 2" w:semiHidden="1" w:unhideWhenUsed="1"/>
-    <w:lsdException w:name="index 3" w:semiHidden="1" w:unhideWhenUsed="1"/>
-    <w:lsdException w:name="index 4" w:semiHidden="1" w:unhideWhenUsed="1"/>
-    <w:lsdException w:name="index 5" w:semiHidden="1" w:unhideWhenUsed="1"/>
-    <w:lsdException w:name="index 6" w:semiHidden="1" w:unhideWhenUsed="1"/>
-    <w:lsdException w:name="index 7" w:semiHidden="1" w:unhideWhenUsed="1"/>
-    <w:lsdException w:name="index 8" w:semiHidden="1" w:unhideWhenUsed="1"/>
-    <w:lsdException w:name="index 9" w:semiHidden="1" w:unhideWhenUsed="1"/>
-    <w:lsdException w:name="toc 1" w:semiHidden="1" w:uiPriority="39" w:unhideWhenUsed="1"/>
-    <w:lsdException w:name="toc 2" w:semiHidden="1" w:uiPriority="39" w:unhideWhenUsed="1"/>
-    <w:lsdException w:name="toc 3" w:semiHidden="1" w:uiPriority="39" w:unhideWhenUsed="1"/>
-    <w:lsdException w:name="toc 4" w:semiHidden="1" w:uiPriority="39" w:unhideWhenUsed="1"/>
-    <w:lsdException w:name="toc 5" w:semiHidden="1" w:uiPriority="39" w:unhideWhenUsed="1"/>
-    <w:lsdException w:name="toc 6" w:semiHidden="1" w:uiPriority="39" w:unhideWhenUsed="1"/>
-    <w:lsdException w:name="toc 7" w:semiHidden="1" w:uiPriority="39" w:unhideWhenUsed="1"/>
-    <w:lsdException w:name="toc 8" w:semiHidden="1" w:uiPriority="39" w:unhideWhenUsed="1"/>
-    <w:lsdException w:name="toc 9" w:semiHidden="1" w:uiPriority="39" w:unhideWhenUsed="1"/>
-    <w:lsdException w:name="Normal Indent" w:semiHidden="1" w:unhideWhenUsed="1"/>
-    <w:lsdException w:name="footnote text" w:semiHidden="1" w:unhideWhenUsed="1"/>
-    <w:lsdException w:name="annotation text" w:semiHidden="1" w:unhideWhenUsed="1"/>
-    <w:lsdException w:name="header" w:semiHidden="1" w:unhideWhenUsed="1"/>
-    <w:lsdException w:name="footer" w:semiHidden="1" w:unhideWhenUsed="1"/>
-    <w:lsdException w:name="index heading" w:semiHidden="1" w:unhideWhenUsed="1"/>
-    <w:lsdException w:name="caption" w:semiHidden="1" w:uiPriority="35" w:unhideWhenUsed="1" w:qFormat="1"/>
-    <w:lsdException w:name="table of figures" w:semiHidden="1" w:unhideWhenUsed="1"/>
-    <w:lsdException w:name="envelope address" w:semiHidden="1" w:unhideWhenUsed="1"/>
-    <w:lsdException w:name="envelope return" w:semiHidden="1" w:unhideWhenUsed="1"/>
-    <w:lsdException w:name="footnote reference" w:semiHidden="1" w:unhideWhenUsed="1"/>
-    <w:lsdException w:name="annotation reference" w:semiHidden="1" w:unhideWhenUsed="1"/>
-    <w:lsdException w:name="line number" w:semiHidden="1" w:unhideWhenUsed="1"/>
-    <w:lsdException w:name="page number" w:semiHidden="1" w:unhideWhenUsed="1"/>
-    <w:lsdException w:name="endnote reference" w:semiHidden="1" w:unhideWhenUsed="1"/>
-    <w:lsdException w:name="endnote text" w:semiHidden="1" w:unhideWhenUsed="1"/>
-    <w:lsdException w:name="table of authorities" w:semiHidden="1" w:unhideWhenUsed="1"/>
-    <w:lsdException w:name="macro" w:semiHidden="1" w:unhideWhenUsed="1"/>
-    <w:lsdException w:name="toa heading" w:semiHidden="1" w:unhideWhenUsed="1"/>
-    <w:lsdException w:name="List" w:semiHidden="1" w:unhideWhenUsed="1"/>
-    <w:lsdException w:name="List Bullet" w:semiHidden="1" w:unhideWhenUsed="1"/>
-    <w:lsdException w:name="List Number" w:semiHidden="1" w:unhideWhenUsed="1"/>
-    <w:lsdException w:name="List 2" w:semiHidden="1" w:unhideWhenUsed="1"/>
-    <w:lsdException w:name="List 3" w:semiHidden="1" w:unhideWhenUsed="1"/>
-    <w:lsdException w:name="List 4" w:semiHidden="1" w:unhideWhenUsed="1"/>
-    <w:lsdException w:name="List 5" w:semiHidden="1" w:unhideWhenUsed="1"/>
-    <w:lsdException w:name="List Bullet 2" w:semiHidden="1" w:unhideWhenUsed="1"/>
-    <w:lsdException w:name="List Bullet 3" w:semiHidden="1" w:unhideWhenUsed="1"/>
-    <w:lsdException w:name="List Bullet 4" w:semiHidden="1" w:unhideWhenUsed="1"/>
-    <w:lsdException w:name="List Bullet 5" w:semiHidden="1" w:unhideWhenUsed="1"/>
-    <w:lsdException w:name="List Number 2" w:semiHidden="1" w:unhideWhenUsed="1"/>
-    <w:lsdException w:name="List Number 3" w:semiHidden="1" w:unhideWhenUsed="1"/>
-    <w:lsdException w:name="List Number 4" w:semiHidden="1" w:unhideWhenUsed="1"/>
-    <w:lsdException w:name="List Number 5" w:semiHidden="1" w:unhideWhenUsed="1"/>
-    <w:lsdException w:name="Title" w:uiPriority="10" w:qFormat="1"/>
-    <w:lsdException w:name="Closing" w:semiHidden="1" w:unhideWhenUsed="1"/>
-    <w:lsdException w:name="Signature" w:semiHidden="1" w:unhideWhenUsed="1"/>
-    <w:lsdException w:name="Default Paragraph Font" w:semiHidden="1" w:uiPriority="1" w:unhideWhenUsed="1"/>
-    <w:lsdException w:name="Body Text" w:semiHidden="1" w:unhideWhenUsed="1"/>
-    <w:lsdException w:name="Body Text Indent" w:semiHidden="1" w:unhideWhenUsed="1"/>
-    <w:lsdException w:name="List Continue" w:semiHidden="1" w:unhideWhenUsed="1"/>
-    <w:lsdException w:name="List Continue 2" w:semiHidden="1" w:unhideWhenUsed="1"/>
-    <w:lsdException w:name="List Continue 3" w:semiHidden="1" w:unhideWhenUsed="1"/>
-    <w:lsdException w:name="List Continue 4" w:semiHidden="1" w:unhideWhenUsed="1"/>
-    <w:lsdException w:name="List Continue 5" w:semiHidden="1" w:unhideWhenUsed="1"/>
-    <w:lsdException w:name="Message Header" w:semiHidden="1" w:unhideWhenUsed="1"/>
-    <w:lsdException w:name="Subtitle" w:uiPriority="11" w:qFormat="1"/>
-    <w:lsdException w:name="Salutation" w:semiHidden="1" w:unhideWhenUsed="1"/>
-    <w:lsdException w:name="Date" w:semiHidden="1" w:unhideWhenUsed="1"/>
-    <w:lsdException w:name="Body Text First Indent" w:semiHidden="1" w:unhideWhenUsed="1"/>
-    <w:lsdException w:name="Body Text First Indent 2" w:semiHidden="1" w:unhideWhenUsed="1"/>
-    <w:lsdException w:name="Note Heading" w:semiHidden="1" w:unhideWhenUsed="1"/>
-    <w:lsdException w:name="Body Text 2" w:semiHidden="1" w:unhideWhenUsed="1"/>
-    <w:lsdException w:name="Body Text 3" w:semiHidden="1" w:unhideWhenUsed="1"/>
-    <w:lsdException w:name="Body Text Indent 2" w:semiHidden="1" w:unhideWhenUsed="1"/>
-    <w:lsdException w:name="Body Text Indent 3" w:semiHidden="1" w:unhideWhenUsed="1"/>
-    <w:lsdException w:name="Block Text" w:semiHidden="1" w:unhideWhenUsed="1"/>
-    <w:lsdException w:name="Hyperlink" w:semiHidden="1" w:unhideWhenUsed="1"/>
-    <w:lsdException w:name="FollowedHyperlink" w:semiHidden="1" w:unhideWhenUsed="1"/>
-    <w:lsdException w:name="Strong" w:uiPriority="22" w:qFormat="1"/>
-    <w:lsdException w:name="Emphasis" w:uiPriority="20" w:qFormat="1"/>
-    <w:lsdException w:name="Document Map" w:semiHidden="1" w:unhideWhenUsed="1"/>
-    <w:lsdException w:name="Plain Text" w:semiHidden="1" w:unhideWhenUsed="1"/>
-    <w:lsdException w:name="E-mail Signature" w:semiHidden="1" w:unhideWhenUsed="1"/>
-    <w:lsdException w:name="HTML Top of Form" w:semiHidden="1" w:unhideWhenUsed="1"/>
-    <w:lsdException w:name="HTML Bottom of Form" w:semiHidden="1" w:unhideWhenUsed="1"/>
-    <w:lsdException w:name="Normal (Web)" w:semiHidden="1" w:unhideWhenUsed="1"/>
-    <w:lsdException w:name="HTML Acronym" w:semiHidden="1" w:unhideWhenUsed="1"/>
-    <w:lsdException w:name="HTML Address" w:semiHidden="1" w:unhideWhenUsed="1"/>
-    <w:lsdException w:name="HTML Cite" w:semiHidden="1" w:unhideWhenUsed="1"/>
-    <w:lsdException w:name="HTML Code" w:semiHidden="1" w:unhideWhenUsed="1"/>
-    <w:lsdException w:name="HTML Definition" w:semiHidden="1" w:unhideWhenUsed="1"/>
-    <w:lsdException w:name="HTML Keyboard" w:semiHidden="1" w:unhideWhenUsed="1"/>
-    <w:lsdException w:name="HTML Preformatted" w:semiHidden="1" w:unhideWhenUsed="1"/>
-    <w:lsdException w:name="HTML Sample" w:semiHidden="1" w:unhideWhenUsed="1"/>
-    <w:lsdException w:name="HTML Typewriter" w:semiHidden="1" w:unhideWhenUsed="1"/>
-    <w:lsdException w:name="HTML Variable" w:semiHidden="1" w:unhideWhenUsed="1"/>
-    <w:lsdException w:name="Normal Table" w:semiHidden="1" w:unhideWhenUsed="1"/>
-    <w:lsdException w:name="annotation subject" w:semiHidden="1" w:unhideWhenUsed="1"/>
-    <w:lsdException w:name="No List" w:semiHidden="1" w:unhideWhenUsed="1"/>
-    <w:lsdException w:name="Outline List 1" w:semiHidden="1" w:unhideWhenUsed="1"/>
-    <w:lsdException w:name="Outline List 2" w:semiHidden="1" w:unhideWhenUsed="1"/>
-    <w:lsdException w:name="Outline List 3" w:semiHidden="1" w:unhideWhenUsed="1"/>
-    <w:lsdException w:name="Table Simple 1" w:semiHidden="1" w:unhideWhenUsed="1"/>
-    <w:lsdException w:name="Table Simple 2" w:semiHidden="1" w:unhideWhenUsed="1"/>
-    <w:lsdException w:name="Table Simple 3" w:semiHidden="1" w:unhideWhenUsed="1"/>
-    <w:lsdException w:name="Table Classic 1" w:semiHidden="1" w:unhideWhenUsed="1"/>
-    <w:lsdException w:name="Table Classic 2" w:semiHidden="1" w:unhideWhenUsed="1"/>
-    <w:lsdException w:name="Table Classic 3" w:semiHidden="1" w:unhideWhenUsed="1"/>
-    <w:lsdException w:name="Table Classic 4" w:semiHidden="1" w:unhideWhenUsed="1"/>
-    <w:lsdException w:name="Table Colorful 1" w:semiHidden="1" w:unhideWhenUsed="1"/>
-    <w:lsdException w:name="Table Colorful 2" w:semiHidden="1" w:unhideWhenUsed="1"/>
-    <w:lsdException w:name="Table Colorful 3" w:semiHidden="1" w:unhideWhenUsed="1"/>
-    <w:lsdException w:name="Table Columns 1" w:semiHidden="1" w:unhideWhenUsed="1"/>
-    <w:lsdException w:name="Table Columns 2" w:semiHidden="1" w:unhideWhenUsed="1"/>
-    <w:lsdException w:name="Table Columns 3" w:semiHidden="1" w:unhideWhenUsed="1"/>
-    <w:lsdException w:name="Table Columns 4" w:semiHidden="1" w:unhideWhenUsed="1"/>
-    <w:lsdException w:name="Table Columns 5" w:semiHidden="1" w:unhideWhenUsed="1"/>
-    <w:lsdException w:name="Table Grid 1" w:semiHidden="1" w:unhideWhenUsed="1"/>
-    <w:lsdException w:name="Table Grid 2" w:semiHidden="1" w:unhideWhenUsed="1"/>
-    <w:lsdException w:name="Table Grid 3" w:semiHidden="1" w:unhideWhenUsed="1"/>
-    <w:lsdException w:name="Table Grid 4" w:semiHidden="1" w:unhideWhenUsed="1"/>
-    <w:lsdException w:name="Table Grid 5" w:semiHidden="1" w:unhideWhenUsed="1"/>
-    <w:lsdException w:name="Table Grid 6" w:semiHidden="1" w:unhideWhenUsed="1"/>
-    <w:lsdException w:name="Table Grid 7" w:semiHidden="1" w:unhideWhenUsed="1"/>
-    <w:lsdException w:name="Table Grid 8" w:semiHidden="1" w:unhideWhenUsed="1"/>
-    <w:lsdException w:name="Table List 1" w:semiHidden="1" w:unhideWhenUsed="1"/>
-    <w:lsdException w:name="Table List 2" w:semiHidden="1" w:unhideWhenUsed="1"/>
-    <w:lsdException w:name="Table List 3" w:semiHidden="1" w:unhideWhenUsed="1"/>
-    <w:lsdException w:name="Table List 4" w:semiHidden="1" w:unhideWhenUsed="1"/>
-    <w:lsdException w:name="Table List 5" w:semiHidden="1" w:unhideWhenUsed="1"/>
-    <w:lsdException w:name="Table List 6" w:semiHidden="1" w:unhideWhenUsed="1"/>
-    <w:lsdException w:name="Table List 7" w:semiHidden="1" w:unhideWhenUsed="1"/>
-    <w:lsdException w:name="Table List 8" w:semiHidden="1" w:unhideWhenUsed="1"/>
-    <w:lsdException w:name="Table 3D effects 1" w:semiHidden="1" w:unhideWhenUsed="1"/>
-    <w:lsdException w:name="Table 3D effects 2" w:semiHidden="1" w:unhideWhenUsed="1"/>
-    <w:lsdException w:name="Table 3D effects 3" w:semiHidden="1" w:unhideWhenUsed="1"/>
-    <w:lsdException w:name="Table Contemporary" w:semiHidden="1" w:unhideWhenUsed="1"/>
-    <w:lsdException w:name="Table Elegant" w:semiHidden="1" w:unhideWhenUsed="1"/>
-    <w:lsdException w:name="Table Professional" w:semiHidden="1" w:unhideWhenUsed="1"/>
-    <w:lsdException w:name="Table Subtle 1" w:semiHidden="1" w:unhideWhenUsed="1"/>
-    <w:lsdException w:name="Table Subtle 2" w:semiHidden="1" w:unhideWhenUsed="1"/>
-    <w:lsdException w:name="Table Web 1" w:semiHidden="1" w:unhideWhenUsed="1"/>
-    <w:lsdException w:name="Table Web 2" w:semiHidden="1" w:unhideWhenUsed="1"/>
-    <w:lsdException w:name="Table Web 3" w:semiHidden="1" w:unhideWhenUsed="1"/>
-    <w:lsdException w:name="Balloon Text" w:semiHidden="1" w:unhideWhenUsed="1"/>
-    <w:lsdException w:name="Table Grid" w:uiPriority="39"/>
-    <w:lsdException w:name="Table Theme" w:semiHidden="1" w:unhideWhenUsed="1"/>
-    <w:lsdException w:name="Placeholder Text" w:semiHidden="1"/>
-    <w:lsdException w:name="No Spacing" w:uiPriority="1" w:qFormat="1"/>
-    <w:lsdException w:name="Light Shading" w:uiPriority="60"/>
-    <w:lsdException w:name="Light List" w:uiPriority="61"/>
-    <w:lsdException w:name="Light Grid" w:uiPriority="62"/>
-    <w:lsdException w:name="Medium Shading 1" w:uiPriority="63"/>
-    <w:lsdException w:name="Medium Shading 2" w:uiPriority="64"/>
-    <w:lsdException w:name="Medium List 1" w:uiPriority="65"/>
-    <w:lsdException w:name="Medium List 2" w:uiPriority="66"/>
-    <w:lsdException w:name="Medium Grid 1" w:uiPriority="67"/>
-    <w:lsdException w:name="Medium Grid 2" w:uiPriority="68"/>
-    <w:lsdException w:name="Medium Grid 3" w:uiPriority="69"/>
-    <w:lsdException w:name="Dark List" w:uiPriority="70"/>
-    <w:lsdException w:name="Colorful Shading" w:uiPriority="71"/>
-    <w:lsdException w:name="Colorful List" w:uiPriority="72"/>
-    <w:lsdException w:name="Colorful Grid" w:uiPriority="73"/>
-    <w:lsdException w:name="Light Shading Accent 1" w:uiPriority="60"/>
-    <w:lsdException w:name="Light List Accent 1" w:uiPriority="61"/>
-    <w:lsdException w:name="Light Grid Accent 1" w:uiPriority="62"/>
-    <w:lsdException w:name="Medium Shading 1 Accent 1" w:uiPriority="63"/>
-    <w:lsdException w:name="Medium Shading 2 Accent 1" w:uiPriority="64"/>
-    <w:lsdException w:name="Medium List 1 Accent 1" w:uiPriority="65"/>
-    <w:lsdException w:name="Revision" w:semiHidden="1"/>
-    <w:lsdException w:name="List Paragraph" w:uiPriority="34" w:qFormat="1"/>
-    <w:lsdException w:name="Quote" w:uiPriority="29" w:qFormat="1"/>
-    <w:lsdException w:name="Intense Quote" w:uiPriority="30" w:qFormat="1"/>
-    <w:lsdException w:name="Medium List 2 Accent 1" w:uiPriority="66"/>
-    <w:lsdException w:name="Medium Grid 1 Accent 1" w:uiPriority="67"/>
-    <w:lsdException w:name="Medium Grid 2 Accent 1" w:uiPriority="68"/>
-    <w:lsdException w:name="Medium Grid 3 Accent 1" w:uiPriority="69"/>
-    <w:lsdException w:name="Dark List Accent 1" w:uiPriority="70"/>
-    <w:lsdException w:name="Colorful Shading Accent 1" w:uiPriority="71"/>
-    <w:lsdException w:name="Colorful List Accent 1" w:uiPriority="72"/>
-    <w:lsdException w:name="Colorful Grid Accent 1" w:uiPriority="73"/>
-    <w:lsdException w:name="Light Shading Accent 2" w:uiPriority="60"/>
-    <w:lsdException w:name="Light List Accent 2" w:uiPriority="61"/>
-    <w:lsdException w:name="Light Grid Accent 2" w:uiPriority="62"/>
-    <w:lsdException w:name="Medium Shading 1 Accent 2" w:uiPriority="63"/>
-    <w:lsdException w:name="Medium Shading 2 Accent 2" w:uiPriority="64"/>
-    <w:lsdException w:name="Medium List 1 Accent 2" w:uiPriority="65"/>
-    <w:lsdException w:name="Medium List 2 Accent 2" w:uiPriority="66"/>
-    <w:lsdException w:name="Medium Grid 1 Accent 2" w:uiPriority="67"/>
-    <w:lsdException w:name="Medium Grid 2 Accent 2" w:uiPriority="68"/>
-    <w:lsdException w:name="Medium Grid 3 Accent 2" w:uiPriority="69"/>
-    <w:lsdException w:name="Dark List Accent 2" w:uiPriority="70"/>
-    <w:lsdException w:name="Colorful Shading Accent 2" w:uiPriority="71"/>
-    <w:lsdException w:name="Colorful List Accent 2" w:uiPriority="72"/>
-    <w:lsdException w:name="Colorful Grid Accent 2" w:uiPriority="73"/>
-    <w:lsdException w:name="Light Shading Accent 3" w:uiPriority="60"/>
-    <w:lsdException w:name="Light List Accent 3" w:uiPriority="61"/>
-    <w:lsdException w:name="Light Grid Accent 3" w:uiPriority="62"/>
-    <w:lsdException w:name="Medium Shading 1 Accent 3" w:uiPriority="63"/>
-    <w:lsdException w:name="Medium Shading 2 Accent 3" w:uiPriority="64"/>
-    <w:lsdException w:name="Medium List 1 Accent 3" w:uiPriority="65"/>
-    <w:lsdException w:name="Medium List 2 Accent 3" w:uiPriority="66"/>
-    <w:lsdException w:name="Medium Grid 1 Accent 3" w:uiPriority="67"/>
-    <w:lsdException w:name="Medium Grid 2 Accent 3" w:uiPriority="68"/>
-    <w:lsdException w:name="Medium Grid 3 Accent 3" w:uiPriority="69"/>
-    <w:lsdException w:name="Dark List Accent 3" w:uiPriority="70"/>
-    <w:lsdException w:name="Colorful Shading Accent 3" w:uiPriority="71"/>
-    <w:lsdException w:name="Colorful List Accent 3" w:uiPriority="72"/>
-    <w:lsdException w:name="Colorful Grid Accent 3" w:uiPriority="73"/>
-    <w:lsdException w:name="Light Shading Accent 4" w:uiPriority="60"/>
-    <w:lsdException w:name="Light List Accent 4" w:uiPriority="61"/>
-    <w:lsdException w:name="Light Grid Accent 4" w:uiPriority="62"/>
-    <w:lsdException w:name="Medium Shading 1 Accent 4" w:uiPriority="63"/>
-    <w:lsdException w:name="Medium Shading 2 Accent 4" w:uiPriority="64"/>
-    <w:lsdException w:name="Medium List 1 Accent 4" w:uiPriority="65"/>
-    <w:lsdException w:name="Medium List 2 Accent 4" w:uiPriority="66"/>
-    <w:lsdException w:name="Medium Grid 1 Accent 4" w:uiPriority="67"/>
-    <w:lsdException w:name="Medium Grid 2 Accent 4" w:uiPriority="68"/>
-    <w:lsdException w:name="Medium Grid 3 Accent 4" w:uiPriority="69"/>
-    <w:lsdException w:name="Dark List Accent 4" w:uiPriority="70"/>
-    <w:lsdException w:name="Colorful Shading Accent 4" w:uiPriority="71"/>
-    <w:lsdException w:name="Colorful List Accent 4" w:uiPriority="72"/>
-    <w:lsdException w:name="Colorful Grid Accent 4" w:uiPriority="73"/>
-    <w:lsdException w:name="Light Shading Accent 5" w:uiPriority="60"/>
-    <w:lsdException w:name="Light List Accent 5" w:uiPriority="61"/>
-    <w:lsdException w:name="Light Grid Accent 5" w:uiPriority="62"/>
-    <w:lsdException w:name="Medium Shading 1 Accent 5" w:uiPriority="63"/>
-    <w:lsdException w:name="Medium Shading 2 Accent 5" w:uiPriority="64"/>
-    <w:lsdException w:name="Medium List 1 Accent 5" w:uiPriority="65"/>
-    <w:lsdException w:name="Medium List 2 Accent 5" w:uiPriority="66"/>
-    <w:lsdException w:name="Medium Grid 1 Accent 5" w:uiPriority="67"/>
-    <w:lsdException w:name="Medium Grid 2 Accent 5" w:uiPriority="68"/>
-    <w:lsdException w:name="Medium Grid 3 Accent 5" w:uiPriority="69"/>
-    <w:lsdException w:name="Dark List Accent 5" w:uiPriority="70"/>
-    <w:lsdException w:name="Colorful Shading Accent 5" w:uiPriority="71"/>
-    <w:lsdException w:name="Colorful List Accent 5" w:uiPriority="72"/>
-    <w:lsdException w:name="Colorful Grid Accent 5" w:uiPriority="73"/>
-    <w:lsdException w:name="Light Shading Accent 6" w:uiPriority="60"/>
-    <w:lsdException w:name="Light List Accent 6" w:uiPriority="61"/>
-    <w:lsdException w:name="Light Grid Accent 6" w:uiPriority="62"/>
-    <w:lsdException w:name="Medium Shading 1 Accent 6" w:uiPriority="63"/>
-    <w:lsdException w:name="Medium Shading 2 Accent 6" w:uiPriority="64"/>
-    <w:lsdException w:name="Medium List 1 Accent 6" w:uiPriority="65"/>
-    <w:lsdException w:name="Medium List 2 Accent 6" w:uiPriority="66"/>
-    <w:lsdException w:name="Medium Grid 1 Accent 6" w:uiPriority="67"/>
-    <w:lsdException w:name="Medium Grid 2 Accent 6" w:uiPriority="68"/>
-    <w:lsdException w:name="Medium Grid 3 Accent 6" w:uiPriority="69"/>
-    <w:lsdException w:name="Dark List Accent 6" w:uiPriority="70"/>
-    <w:lsdException w:name="Colorful Shading Accent 6" w:uiPriority="71"/>
-    <w:lsdException w:name="Colorful List Accent 6" w:uiPriority="72"/>
-    <w:lsdException w:name="Colorful Grid Accent 6" w:uiPriority="73"/>
-    <w:lsdException w:name="Subtle Emphasis" w:uiPriority="19" w:qFormat="1"/>
-    <w:lsdException w:name="Intense Emphasis" w:uiPriority="21" w:qFormat="1"/>
-    <w:lsdException w:name="Subtle Reference" w:uiPriority="31" w:qFormat="1"/>
-    <w:lsdException w:name="Intense Reference" w:uiPriority="32" w:qFormat="1"/>
-    <w:lsdException w:name="Book Title" w:uiPriority="33" w:qFormat="1"/>
-    <w:lsdException w:name="Bibliography" w:semiHidden="1" w:uiPriority="37" w:unhideWhenUsed="1"/>
-    <w:lsdException w:name="TOC Heading" w:semiHidden="1" w:uiPriority="39" w:unhideWhenUsed="1" w:qFormat="1"/>
-    <w:lsdException w:name="Plain Table 1" w:uiPriority="41"/>
-    <w:lsdException w:name="Plain Table 2" w:uiPriority="42"/>
-    <w:lsdException w:name="Plain Table 3" w:uiPriority="43"/>
-    <w:lsdException w:name="Plain Table 4" w:uiPriority="44"/>
-    <w:lsdException w:name="Plain Table 5" w:uiPriority="45"/>
-    <w:lsdException w:name="Grid Table Light" w:uiPriority="40"/>
-    <w:lsdException w:name="Grid Table 1 Light" w:uiPriority="46"/>
-    <w:lsdException w:name="Grid Table 2" w:uiPriority="47"/>
-    <w:lsdException w:name="Grid Table 3" w:uiPriority="48"/>
-    <w:lsdException w:name="Grid Table 4" w:uiPriority="49"/>
-    <w:lsdException w:name="Grid Table 5 Dark" w:uiPriority="50"/>
-    <w:lsdException w:name="Grid Table 6 Colorful" w:uiPriority="51"/>
-    <w:lsdException w:name="Grid Table 7 Colorful" w:uiPriority="52"/>
-    <w:lsdException w:name="Grid Table 1 Light Accent 1" w:uiPriority="46"/>
-    <w:lsdException w:name="Grid Table 2 Accent 1" w:uiPriority="47"/>
-    <w:lsdException w:name="Grid Table 3 Accent 1" w:uiPriority="48"/>
-    <w:lsdException w:name="Grid Table 4 Accent 1" w:uiPriority="49"/>
-    <w:lsdException w:name="Grid Table 5 Dark Accent 1" w:uiPriority="50"/>
-    <w:lsdException w:name="Grid Table 6 Colorful Accent 1" w:uiPriority="51"/>
-    <w:lsdException w:name="Grid Table 7 Colorful Accent 1" w:uiPriority="52"/>
-    <w:lsdException w:name="Grid Table 1 Light Accent 2" w:uiPriority="46"/>
-    <w:lsdException w:name="Grid Table 2 Accent 2" w:uiPriority="47"/>
-    <w:lsdException w:name="Grid Table 3 Accent 2" w:uiPriority="48"/>
-    <w:lsdException w:name="Grid Table 4 Accent 2" w:uiPriority="49"/>
-    <w:lsdException w:name="Grid Table 5 Dark Accent 2" w:uiPriority="50"/>
-    <w:lsdException w:name="Grid Table 6 Colorful Accent 2" w:uiPriority="51"/>
-    <w:lsdException w:name="Grid Table 7 Colorful Accent 2" w:uiPriority="52"/>
-    <w:lsdException w:name="Grid Table 1 Light Accent 3" w:uiPriority="46"/>
-    <w:lsdException w:name="Grid Table 2 Accent 3" w:uiPriority="47"/>
-    <w:lsdException w:name="Grid Table 3 Accent 3" w:uiPriority="48"/>
-    <w:lsdException w:name="Grid Table 4 Accent 3" w:uiPriority="49"/>
-    <w:lsdException w:name="Grid Table 5 Dark Accent 3" w:uiPriority="50"/>
-    <w:lsdException w:name="Grid Table 6 Colorful Accent 3" w:uiPriority="51"/>
-    <w:lsdException w:name="Grid Table 7 Colorful Accent 3" w:uiPriority="52"/>
-    <w:lsdException w:name="Grid Table 1 Light Accent 4" w:uiPriority="46"/>
-    <w:lsdException w:name="Grid Table 2 Accent 4" w:uiPriority="47"/>
-    <w:lsdException w:name="Grid Table 3 Accent 4" w:uiPriority="48"/>
-    <w:lsdException w:name="Grid Table 4 Accent 4" w:uiPriority="49"/>
-    <w:lsdException w:name="Grid Table 5 Dark Accent 4" w:uiPriority="50"/>
-    <w:lsdException w:name="Grid Table 6 Colorful Accent 4" w:uiPriority="51"/>
-    <w:lsdException w:name="Grid Table 7 Colorful Accent 4" w:uiPriority="52"/>
-    <w:lsdException w:name="Grid Table 1 Light Accent 5" w:uiPriority="46"/>
-    <w:lsdException w:name="Grid Table 2 Accent 5" w:uiPriority="47"/>
-    <w:lsdException w:name="Grid Table 3 Accent 5" w:uiPriority="48"/>
-    <w:lsdException w:name="Grid Table 4 Accent 5" w:uiPriority="49"/>
-    <w:lsdException w:name="Grid Table 5 Dark Accent 5" w:uiPriority="50"/>
-    <w:lsdException w:name="Grid Table 6 Colorful Accent 5" w:uiPriority="51"/>
-    <w:lsdException w:name="Grid Table 7 Colorful Accent 5" w:uiPriority="52"/>
-    <w:lsdException w:name="Grid Table 1 Light Accent 6" w:uiPriority="46"/>
-    <w:lsdException w:name="Grid Table 2 Accent 6" w:uiPriority="47"/>
-    <w:lsdException w:name="Grid Table 3 Accent 6" w:uiPriority="48"/>
-    <w:lsdException w:name="Grid Table 4 Accent 6" w:uiPriority="49"/>
-    <w:lsdException w:name="Grid Table 5 Dark Accent 6" w:uiPriority="50"/>
-    <w:lsdException w:name="Grid Table 6 Colorful Accent 6" w:uiPriority="51"/>
-    <w:lsdException w:name="Grid Table 7 Colorful Accent 6" w:uiPriority="52"/>
-    <w:lsdException w:name="List Table 1 Light" w:uiPriority="46"/>
-    <w:lsdException w:name="List Table 2" w:uiPriority="47"/>
-    <w:lsdException w:name="List Table 3" w:uiPriority="48"/>
-    <w:lsdException w:name="List Table 4" w:uiPriority="49"/>
-    <w:lsdException w:name="List Table 5 Dark" w:uiPriority="50"/>
-    <w:lsdException w:name="List Table 6 Colorful" w:uiPriority="51"/>
-    <w:lsdException w:name="List Table 7 Colorful" w:uiPriority="52"/>
-    <w:lsdException w:name="List Table 1 Light Accent 1" w:uiPriority="46"/>
-    <w:lsdException w:name="List Table 2 Accent 1" w:uiPriority="47"/>
-    <w:lsdException w:name="List Table 3 Accent 1" w:uiPriority="48"/>
-    <w:lsdException w:name="List Table 4 Accent 1" w:uiPriority="49"/>
-    <w:lsdException w:name="List Table 5 Dark Accent 1" w:uiPriority="50"/>
-    <w:lsdException w:name="List Table 6 Colorful Accent 1" w:uiPriority="51"/>
-    <w:lsdException w:name="List Table 7 Colorful Accent 1" w:uiPriority="52"/>
-    <w:lsdException w:name="List Table 1 Light Accent 2" w:uiPriority="46"/>
-    <w:lsdException w:name="List Table 2 Accent 2" w:uiPriority="47"/>
-    <w:lsdException w:name="List Table 3 Accent 2" w:uiPriority="48"/>
-    <w:lsdException w:name="List Table 4 Accent 2" w:uiPriority="49"/>
-    <w:lsdException w:name="List Table 5 Dark Accent 2" w:uiPriority="50"/>
-    <w:lsdException w:name="List Table 6 Colorful Accent 2" w:uiPriority="51"/>
-    <w:lsdException w:name="List Table 7 Colorful Accent 2" w:uiPriority="52"/>
-    <w:lsdException w:name="List Table 1 Light Accent 3" w:uiPriority="46"/>
-    <w:lsdException w:name="List Table 2 Accent 3" w:uiPriority="47"/>
-    <w:lsdException w:name="List Table 3 Accent 3" w:uiPriority="48"/>
-    <w:lsdException w:name="List Table 4 Accent 3" w:uiPriority="49"/>
-    <w:lsdException w:name="List Table 5 Dark Accent 3" w:uiPriority="50"/>
-    <w:lsdException w:name="List Table 6 Colorful Accent 3" w:uiPriority="51"/>
-    <w:lsdException w:name="List Table 7 Colorful Accent 3" w:uiPriority="52"/>
-    <w:lsdException w:name="List Table 1 Light Accent 4" w:uiPriority="46"/>
-    <w:lsdException w:name="List Table 2 Accent 4" w:uiPriority="47"/>
-    <w:lsdException w:name="List Table 3 Accent 4" w:uiPriority="48"/>
-    <w:lsdException w:name="List Table 4 Accent 4" w:uiPriority="49"/>
-    <w:lsdException w:name="List Table 5 Dark Accent 4" w:uiPriority="50"/>
-    <w:lsdException w:name="List Table 6 Colorful Accent 4" w:uiPriority="51"/>
-    <w:lsdException w:name="List Table 7 Colorful Accent 4" w:uiPriority="52"/>
-    <w:lsdException w:name="List Table 1 Light Accent 5" w:uiPriority="46"/>
-    <w:lsdException w:name="List Table 2 Accent 5" w:uiPriority="47"/>
-    <w:lsdException w:name="List Table 3 Accent 5" w:uiPriority="48"/>
-    <w:lsdException w:name="List Table 4 Accent 5" w:uiPriority="49"/>
-    <w:lsdException w:name="List Table 5 Dark Accent 5" w:uiPriority="50"/>
-    <w:lsdException w:name="List Table 6 Colorful Accent 5" w:uiPriority="51"/>
-    <w:lsdException w:name="List Table 7 Colorful Accent 5" w:uiPriority="52"/>
-    <w:lsdException w:name="List Table 1 Light Accent 6" w:uiPriority="46"/>
-    <w:lsdException w:name="List Table 2 Accent 6" w:uiPriority="47"/>
-    <w:lsdException w:name="List Table 3 Accent 6" w:uiPriority="48"/>
-    <w:lsdException w:name="List Table 4 Accent 6" w:uiPriority="49"/>
-    <w:lsdException w:name="List Table 5 Dark Accent 6" w:uiPriority="50"/>
-    <w:lsdException w:name="List Table 6 Colorful Accent 6" w:uiPriority="51"/>
-    <w:lsdException w:name="List Table 7 Colorful Accent 6" w:uiPriority="52"/>
-    <w:lsdException w:name="Mention" w:semiHidden="1" w:unhideWhenUsed="1"/>
-  </w:latentStyles>
-  <w:style w:type="paragraph" w:default="1" w:styleId="Normal">
-    <w:name w:val="Normal"/>
-    <w:qFormat/>
-  </w:style>
-  <w:style w:type="character" w:default="1" w:styleId="DefaultParagraphFont">
-    <w:name w:val="Default Paragraph Font"/>
-    <w:uiPriority w:val="1"/>
-    <w:semiHidden/>
-    <w:unhideWhenUsed/>
-  </w:style>
-  <w:style w:type="table" w:default="1" w:styleId="TableNormal">
-    <w:name w:val="Normal Table"/>
-    <w:uiPriority w:val="99"/>
-    <w:semiHidden/>
-    <w:unhideWhenUsed/>
-    <w:tblPr>
-      <w:tblInd w:w="0" w:type="dxa"/>
-      <w:tblCellMar>
-        <w:top w:w="0" w:type="dxa"/>
-        <w:left w:w="108" w:type="dxa"/>
-        <w:bottom w:w="0" w:type="dxa"/>
-        <w:right w:w="108" w:type="dxa"/>
-      </w:tblCellMar>
-    </w:tblPr>
-  </w:style>
-  <w:style w:type="numbering" w:default="1" w:styleId="NoList">
-    <w:name w:val="No List"/>
-    <w:uiPriority w:val="99"/>
-    <w:semiHidden/>
-    <w:unhideWhenUsed/>
-  </w:style>
-  <w:style w:type="character" w:styleId="PlaceholderText">
-    <w:name w:val="Placeholder Text"/>
-    <w:basedOn w:val="DefaultParagraphFont"/>
-    <w:uiPriority w:val="99"/>
-    <w:semiHidden/>
-    <w:rsid w:val="0069486B"/>
-    <w:rPr>
-      <w:color w:val="808080"/>
-    </w:rPr>
-  </w:style>
-</w:styles>
-</file>
-
-<file path=word/glossary/webSettings.xml><?xml version="1.0" encoding="utf-8"?>
-<w:webSettings xmlns:mc="http://schemas.openxmlformats.org/markup-compatibility/2006" xmlns:r="http://schemas.openxmlformats.org/officeDocument/2006/relationships" xmlns:w="http://schemas.openxmlformats.org/wordprocessingml/2006/main" xmlns:w14="http://schemas.microsoft.com/office/word/2010/wordml" xmlns:w15="http://schemas.microsoft.com/office/word/2012/wordml" xmlns:w16se="http://schemas.microsoft.com/office/word/2015/wordml/symex" mc:Ignorable="w14 w15 w16se">
-  <w:optimizeForBrowser/>
-  <w:allowPNG/>
-</w:webSettings>
-</file>
-
 <file path=word/theme/theme1.xml><?xml version="1.0" encoding="utf-8"?>
 <a:theme xmlns:a="http://schemas.openxmlformats.org/drawingml/2006/main" name="Office Theme">
   <a:themeElements>
@@ -7602,7 +8596,7 @@
 </file>
 
 <file path=customXml/itemProps1.xml><?xml version="1.0" encoding="utf-8"?>
-<ds:datastoreItem xmlns:ds="http://schemas.openxmlformats.org/officeDocument/2006/customXml" ds:itemID="{BAAA9100-ADCE-4B6F-92BC-845FD90005AF}">
+<ds:datastoreItem xmlns:ds="http://schemas.openxmlformats.org/officeDocument/2006/customXml" ds:itemID="{4CEC0CB7-D29C-4A6A-9DB0-B39A0D1F21B8}">
   <ds:schemaRefs>
     <ds:schemaRef ds:uri="http://schemas.openxmlformats.org/officeDocument/2006/bibliography"/>
   </ds:schemaRefs>

</xml_diff>

<commit_message>
I hope thats all!
</commit_message>
<xml_diff>
--- a/AAkhtarLPathakTGupta.docx
+++ b/AAkhtarLPathakTGupta.docx
@@ -2678,12 +2678,7 @@
         <w:t>This project provides a very brief</w:t>
       </w:r>
       <w:r>
-        <w:t xml:space="preserve"> and scope-li</w:t>
-      </w:r>
-      <w:bookmarkStart w:id="1" w:name="_GoBack"/>
-      <w:bookmarkEnd w:id="1"/>
-      <w:r>
-        <w:t>mited overview of</w:t>
+        <w:t xml:space="preserve"> and scope-limited overview of</w:t>
       </w:r>
       <w:r>
         <w:t xml:space="preserve"> Search Engines. </w:t>
@@ -2883,12 +2878,12 @@
         <w:pStyle w:val="Heading1"/>
         <w:jc w:val="both"/>
       </w:pPr>
-      <w:bookmarkStart w:id="2" w:name="_Toc469019393"/>
+      <w:bookmarkStart w:id="1" w:name="_Toc469019393"/>
       <w:r>
         <w:lastRenderedPageBreak/>
         <w:t>LITERATURE AND RESOURCES</w:t>
       </w:r>
-      <w:bookmarkEnd w:id="2"/>
+      <w:bookmarkEnd w:id="1"/>
     </w:p>
     <w:p>
       <w:pPr>
@@ -3109,39 +3104,39 @@
         <w:pStyle w:val="Heading1"/>
         <w:jc w:val="both"/>
       </w:pPr>
-      <w:bookmarkStart w:id="3" w:name="_Toc469019394"/>
+      <w:bookmarkStart w:id="2" w:name="_Toc469019394"/>
       <w:r>
         <w:lastRenderedPageBreak/>
         <w:t>IMPLEMENTATION AND DISCUSSION</w:t>
       </w:r>
+      <w:bookmarkEnd w:id="2"/>
+    </w:p>
+    <w:p>
+      <w:pPr>
+        <w:jc w:val="both"/>
+      </w:pPr>
+    </w:p>
+    <w:p>
+      <w:pPr>
+        <w:pStyle w:val="Heading2"/>
+        <w:jc w:val="both"/>
+      </w:pPr>
+      <w:bookmarkStart w:id="3" w:name="_Toc469019395"/>
+      <w:r>
+        <w:t>Phase 1: Introduction and Initial Setup</w:t>
+      </w:r>
       <w:bookmarkEnd w:id="3"/>
     </w:p>
     <w:p>
       <w:pPr>
-        <w:jc w:val="both"/>
-      </w:pPr>
-    </w:p>
-    <w:p>
-      <w:pPr>
-        <w:pStyle w:val="Heading2"/>
-        <w:jc w:val="both"/>
-      </w:pPr>
-      <w:bookmarkStart w:id="4" w:name="_Toc469019395"/>
-      <w:r>
-        <w:t>Phase 1: Introduction and Initial Setup</w:t>
+        <w:pStyle w:val="Heading3"/>
+        <w:jc w:val="both"/>
+      </w:pPr>
+      <w:bookmarkStart w:id="4" w:name="_Toc469019396"/>
+      <w:r>
+        <w:t>On Your Marks!</w:t>
       </w:r>
       <w:bookmarkEnd w:id="4"/>
-    </w:p>
-    <w:p>
-      <w:pPr>
-        <w:pStyle w:val="Heading3"/>
-        <w:jc w:val="both"/>
-      </w:pPr>
-      <w:bookmarkStart w:id="5" w:name="_Toc469019396"/>
-      <w:r>
-        <w:t>On Your Marks!</w:t>
-      </w:r>
-      <w:bookmarkEnd w:id="5"/>
     </w:p>
     <w:p>
       <w:pPr>
@@ -3206,11 +3201,11 @@
         <w:pStyle w:val="Heading3"/>
         <w:jc w:val="both"/>
       </w:pPr>
-      <w:bookmarkStart w:id="6" w:name="_Toc469019397"/>
+      <w:bookmarkStart w:id="5" w:name="_Toc469019397"/>
       <w:r>
         <w:t>Get Set Go!</w:t>
       </w:r>
-      <w:bookmarkEnd w:id="6"/>
+      <w:bookmarkEnd w:id="5"/>
     </w:p>
     <w:p>
       <w:pPr>
@@ -3429,7 +3424,7 @@
         <w:pStyle w:val="Heading2"/>
         <w:jc w:val="both"/>
       </w:pPr>
-      <w:bookmarkStart w:id="7" w:name="_Toc469019398"/>
+      <w:bookmarkStart w:id="6" w:name="_Toc469019398"/>
       <w:r>
         <w:lastRenderedPageBreak/>
         <w:t xml:space="preserve">Phase 1: </w:t>
@@ -3440,7 +3435,7 @@
       <w:r>
         <w:t xml:space="preserve"> (Implementation)</w:t>
       </w:r>
-      <w:bookmarkEnd w:id="7"/>
+      <w:bookmarkEnd w:id="6"/>
     </w:p>
     <w:p>
       <w:pPr>
@@ -3513,36 +3508,36 @@
         <w:pStyle w:val="Heading3"/>
         <w:jc w:val="both"/>
       </w:pPr>
-      <w:bookmarkStart w:id="8" w:name="_Toc469019399"/>
+      <w:bookmarkStart w:id="7" w:name="_Toc469019399"/>
       <w:r>
         <w:t>Vector Space-Cosine Similarity Model</w:t>
       </w:r>
+      <w:bookmarkEnd w:id="7"/>
+    </w:p>
+    <w:p>
+      <w:pPr>
+        <w:jc w:val="both"/>
+      </w:pPr>
+      <w:r>
+        <w:t xml:space="preserve">This is principally similar to Task-2 of Homework 4. </w:t>
+      </w:r>
+      <w:r>
+        <w:t>The result of this</w:t>
+      </w:r>
+      <w:r>
+        <w:t xml:space="preserve"> run is published in the next section.</w:t>
+      </w:r>
+    </w:p>
+    <w:p>
+      <w:pPr>
+        <w:pStyle w:val="Heading3"/>
+        <w:jc w:val="both"/>
+      </w:pPr>
+      <w:bookmarkStart w:id="8" w:name="_Toc469019400"/>
+      <w:r>
+        <w:t>TF-IDF Model</w:t>
+      </w:r>
       <w:bookmarkEnd w:id="8"/>
-    </w:p>
-    <w:p>
-      <w:pPr>
-        <w:jc w:val="both"/>
-      </w:pPr>
-      <w:r>
-        <w:t xml:space="preserve">This is principally similar to Task-2 of Homework 4. </w:t>
-      </w:r>
-      <w:r>
-        <w:t>The result of this</w:t>
-      </w:r>
-      <w:r>
-        <w:t xml:space="preserve"> run is published in the next section.</w:t>
-      </w:r>
-    </w:p>
-    <w:p>
-      <w:pPr>
-        <w:pStyle w:val="Heading3"/>
-        <w:jc w:val="both"/>
-      </w:pPr>
-      <w:bookmarkStart w:id="9" w:name="_Toc469019400"/>
-      <w:r>
-        <w:t>TF-IDF Model</w:t>
-      </w:r>
-      <w:bookmarkEnd w:id="9"/>
     </w:p>
     <w:p>
       <w:pPr>
@@ -3620,11 +3615,11 @@
         <w:pStyle w:val="Heading3"/>
         <w:jc w:val="both"/>
       </w:pPr>
-      <w:bookmarkStart w:id="10" w:name="_Toc469019401"/>
+      <w:bookmarkStart w:id="9" w:name="_Toc469019401"/>
       <w:r>
         <w:t>BM25 Model</w:t>
       </w:r>
-      <w:bookmarkEnd w:id="10"/>
+      <w:bookmarkEnd w:id="9"/>
     </w:p>
     <w:p>
       <w:pPr>
@@ -4128,30 +4123,30 @@
       <w:pPr>
         <w:pStyle w:val="Heading3"/>
       </w:pPr>
-      <w:bookmarkStart w:id="11" w:name="_Toc469019402"/>
+      <w:bookmarkStart w:id="10" w:name="_Toc469019402"/>
       <w:r>
         <w:t>Lucene Model</w:t>
       </w:r>
+      <w:bookmarkEnd w:id="10"/>
+    </w:p>
+    <w:p>
+      <w:r>
+        <w:t>Lucene model implements the already built Lucene Search Engine. We re-use the code provided in Task-1 of HW4. The result of this run is</w:t>
+      </w:r>
+      <w:r>
+        <w:t xml:space="preserve"> published in the next section.</w:t>
+      </w:r>
+    </w:p>
+    <w:p>
+      <w:pPr>
+        <w:pStyle w:val="Heading2"/>
+        <w:jc w:val="both"/>
+      </w:pPr>
+      <w:bookmarkStart w:id="11" w:name="_Toc469019403"/>
+      <w:r>
+        <w:t>Phase 1: Task-1 (Analysis)</w:t>
+      </w:r>
       <w:bookmarkEnd w:id="11"/>
-    </w:p>
-    <w:p>
-      <w:r>
-        <w:t>Lucene model implements the already built Lucene Search Engine. We re-use the code provided in Task-1 of HW4. The result of this run is</w:t>
-      </w:r>
-      <w:r>
-        <w:t xml:space="preserve"> published in the next section.</w:t>
-      </w:r>
-    </w:p>
-    <w:p>
-      <w:pPr>
-        <w:pStyle w:val="Heading2"/>
-        <w:jc w:val="both"/>
-      </w:pPr>
-      <w:bookmarkStart w:id="12" w:name="_Toc469019403"/>
-      <w:r>
-        <w:t>Phase 1: Task-1 (Analysis)</w:t>
-      </w:r>
-      <w:bookmarkEnd w:id="12"/>
     </w:p>
     <w:p>
       <w:pPr>
@@ -4241,7 +4236,7 @@
       <w:pPr>
         <w:pStyle w:val="Heading2"/>
       </w:pPr>
-      <w:bookmarkStart w:id="13" w:name="_Toc469019404"/>
+      <w:bookmarkStart w:id="12" w:name="_Toc469019404"/>
       <w:r>
         <w:lastRenderedPageBreak/>
         <w:t>Phase-1: Task-2</w:t>
@@ -4249,108 +4244,108 @@
       <w:r>
         <w:t xml:space="preserve"> (Implementation)</w:t>
       </w:r>
+      <w:bookmarkEnd w:id="12"/>
+    </w:p>
+    <w:p>
+      <w:r>
+        <w:t xml:space="preserve">In this we performed query expansion using </w:t>
+      </w:r>
+      <w:r>
+        <w:rPr>
+          <w:b/>
+        </w:rPr>
+        <w:t xml:space="preserve">Pseudo Relevance Feedback </w:t>
+      </w:r>
+      <w:r>
+        <w:t>technique.</w:t>
+      </w:r>
+      <w:r>
+        <w:t xml:space="preserve"> We have taken </w:t>
+      </w:r>
+      <w:r>
+        <w:rPr>
+          <w:b/>
+        </w:rPr>
+        <w:t>BM25 Model</w:t>
+      </w:r>
+      <w:r>
+        <w:t xml:space="preserve"> as our go-to m</w:t>
+      </w:r>
+      <w:r>
+        <w:t>odel for the rest of the tasks.</w:t>
+      </w:r>
+    </w:p>
+    <w:p>
+      <w:pPr>
+        <w:pStyle w:val="Heading3"/>
+      </w:pPr>
+      <w:bookmarkStart w:id="13" w:name="_Toc469019405"/>
+      <w:r>
+        <w:t>Choice of Algorithm</w:t>
+      </w:r>
       <w:bookmarkEnd w:id="13"/>
     </w:p>
     <w:p>
-      <w:r>
-        <w:t xml:space="preserve">In this we performed query expansion using </w:t>
-      </w:r>
+      <w:pPr>
+        <w:jc w:val="both"/>
+      </w:pPr>
+      <w:r>
+        <w:t>We have implemented</w:t>
+      </w:r>
+      <w:r>
+        <w:t xml:space="preserve"> </w:t>
+      </w:r>
+      <w:proofErr w:type="spellStart"/>
       <w:r>
         <w:rPr>
           <w:b/>
         </w:rPr>
-        <w:t xml:space="preserve">Pseudo Relevance Feedback </w:t>
-      </w:r>
-      <w:r>
-        <w:t>technique.</w:t>
-      </w:r>
-      <w:r>
-        <w:t xml:space="preserve"> We have taken </w:t>
-      </w:r>
+        <w:t>Rocchio’s</w:t>
+      </w:r>
+      <w:proofErr w:type="spellEnd"/>
       <w:r>
         <w:rPr>
           <w:b/>
         </w:rPr>
-        <w:t>BM25 Model</w:t>
-      </w:r>
-      <w:r>
-        <w:t xml:space="preserve"> as our go-to m</w:t>
-      </w:r>
-      <w:r>
-        <w:t>odel for the rest of the tasks.</w:t>
+        <w:t xml:space="preserve"> Algorithm</w:t>
+      </w:r>
+      <w:r>
+        <w:t xml:space="preserve">, which involves re-weighting terms to produce better results. </w:t>
+      </w:r>
+      <w:r>
+        <w:t>Queries are automatically expanded by adding all the terms not in the original query that are in the relevant documents and non</w:t>
+      </w:r>
+      <w:r>
+        <w:t>-</w:t>
+      </w:r>
+      <w:r>
+        <w:t>relevant documents, using both positive a</w:t>
+      </w:r>
+      <w:r>
+        <w:t>nd negative weights based on whe</w:t>
+      </w:r>
+      <w:r>
+        <w:t>ther the terms are coming from relevant or non</w:t>
+      </w:r>
+      <w:r>
+        <w:t>-</w:t>
+      </w:r>
+      <w:r>
+        <w:t>relevant documents</w:t>
+      </w:r>
+      <w:r>
+        <w:t xml:space="preserve">. </w:t>
       </w:r>
     </w:p>
     <w:p>
       <w:pPr>
         <w:pStyle w:val="Heading3"/>
       </w:pPr>
-      <w:bookmarkStart w:id="14" w:name="_Toc469019405"/>
-      <w:r>
-        <w:t>Choice of Algorithm</w:t>
+      <w:bookmarkStart w:id="14" w:name="_Toc469019406"/>
+      <w:r>
+        <w:t>Actual Implementation</w:t>
       </w:r>
       <w:bookmarkEnd w:id="14"/>
-    </w:p>
-    <w:p>
-      <w:pPr>
-        <w:jc w:val="both"/>
-      </w:pPr>
-      <w:r>
-        <w:t>We have implemented</w:t>
-      </w:r>
-      <w:r>
-        <w:t xml:space="preserve"> </w:t>
-      </w:r>
-      <w:proofErr w:type="spellStart"/>
-      <w:r>
-        <w:rPr>
-          <w:b/>
-        </w:rPr>
-        <w:t>Rocchio’s</w:t>
-      </w:r>
-      <w:proofErr w:type="spellEnd"/>
-      <w:r>
-        <w:rPr>
-          <w:b/>
-        </w:rPr>
-        <w:t xml:space="preserve"> Algorithm</w:t>
-      </w:r>
-      <w:r>
-        <w:t xml:space="preserve">, which involves re-weighting terms to produce better results. </w:t>
-      </w:r>
-      <w:r>
-        <w:t>Queries are automatically expanded by adding all the terms not in the original query that are in the relevant documents and non</w:t>
-      </w:r>
-      <w:r>
-        <w:t>-</w:t>
-      </w:r>
-      <w:r>
-        <w:t>relevant documents, using both positive a</w:t>
-      </w:r>
-      <w:r>
-        <w:t>nd negative weights based on whe</w:t>
-      </w:r>
-      <w:r>
-        <w:t>ther the terms are coming from relevant or non</w:t>
-      </w:r>
-      <w:r>
-        <w:t>-</w:t>
-      </w:r>
-      <w:r>
-        <w:t>relevant documents</w:t>
-      </w:r>
-      <w:r>
-        <w:t xml:space="preserve">. </w:t>
-      </w:r>
-    </w:p>
-    <w:p>
-      <w:pPr>
-        <w:pStyle w:val="Heading3"/>
-      </w:pPr>
-      <w:bookmarkStart w:id="15" w:name="_Toc469019406"/>
-      <w:r>
-        <w:t>Actual Implementation</w:t>
-      </w:r>
-      <w:bookmarkEnd w:id="15"/>
     </w:p>
     <w:p>
       <w:pPr>
@@ -5167,11 +5162,11 @@
       <w:pPr>
         <w:pStyle w:val="Heading2"/>
       </w:pPr>
-      <w:bookmarkStart w:id="16" w:name="_Toc469019407"/>
+      <w:bookmarkStart w:id="15" w:name="_Toc469019407"/>
       <w:r>
         <w:t>Phase-1: Task-2 (Analysis)</w:t>
       </w:r>
-      <w:bookmarkEnd w:id="16"/>
+      <w:bookmarkEnd w:id="15"/>
     </w:p>
     <w:p>
       <w:pPr>
@@ -5241,55 +5236,55 @@
       <w:pPr>
         <w:pStyle w:val="Heading2"/>
       </w:pPr>
-      <w:bookmarkStart w:id="17" w:name="_Toc469019408"/>
+      <w:bookmarkStart w:id="16" w:name="_Toc469019408"/>
       <w:r>
         <w:lastRenderedPageBreak/>
         <w:t>Phase-1: Task-3 (Implementation)</w:t>
       </w:r>
+      <w:bookmarkEnd w:id="16"/>
+    </w:p>
+    <w:p>
+      <w:pPr>
+        <w:jc w:val="both"/>
+      </w:pPr>
+      <w:r>
+        <w:t xml:space="preserve"> </w:t>
+      </w:r>
+      <w:r>
+        <w:t xml:space="preserve">In this, we perform </w:t>
+      </w:r>
+      <w:r>
+        <w:rPr>
+          <w:b/>
+        </w:rPr>
+        <w:t xml:space="preserve">Stopping </w:t>
+      </w:r>
+      <w:r>
+        <w:t xml:space="preserve">and </w:t>
+      </w:r>
+      <w:r>
+        <w:rPr>
+          <w:b/>
+        </w:rPr>
+        <w:t xml:space="preserve">Stemmed Corpus Run </w:t>
+      </w:r>
+      <w:r>
+        <w:t>on the BM25 Retrieval Module. Stopping involves removal of common words from our query as well as our index. In Stemmed Corpus Run, we index the given stemmed index</w:t>
+      </w:r>
+      <w:r>
+        <w:t>, and run two queries from the given stemmed query file.</w:t>
+      </w:r>
+    </w:p>
+    <w:p>
+      <w:pPr>
+        <w:pStyle w:val="Heading3"/>
+        <w:jc w:val="both"/>
+      </w:pPr>
+      <w:bookmarkStart w:id="17" w:name="_Toc469019409"/>
+      <w:r>
+        <w:t>Stopping</w:t>
+      </w:r>
       <w:bookmarkEnd w:id="17"/>
-    </w:p>
-    <w:p>
-      <w:pPr>
-        <w:jc w:val="both"/>
-      </w:pPr>
-      <w:r>
-        <w:t xml:space="preserve"> </w:t>
-      </w:r>
-      <w:r>
-        <w:t xml:space="preserve">In this, we perform </w:t>
-      </w:r>
-      <w:r>
-        <w:rPr>
-          <w:b/>
-        </w:rPr>
-        <w:t xml:space="preserve">Stopping </w:t>
-      </w:r>
-      <w:r>
-        <w:t xml:space="preserve">and </w:t>
-      </w:r>
-      <w:r>
-        <w:rPr>
-          <w:b/>
-        </w:rPr>
-        <w:t xml:space="preserve">Stemmed Corpus Run </w:t>
-      </w:r>
-      <w:r>
-        <w:t>on the BM25 Retrieval Module. Stopping involves removal of common words from our query as well as our index. In Stemmed Corpus Run, we index the given stemmed index</w:t>
-      </w:r>
-      <w:r>
-        <w:t>, and run two queries from the given stemmed query file.</w:t>
-      </w:r>
-    </w:p>
-    <w:p>
-      <w:pPr>
-        <w:pStyle w:val="Heading3"/>
-        <w:jc w:val="both"/>
-      </w:pPr>
-      <w:bookmarkStart w:id="18" w:name="_Toc469019409"/>
-      <w:r>
-        <w:t>Stopping</w:t>
-      </w:r>
-      <w:bookmarkEnd w:id="18"/>
     </w:p>
     <w:p>
       <w:pPr>
@@ -5386,11 +5381,11 @@
       <w:pPr>
         <w:pStyle w:val="Heading3"/>
       </w:pPr>
-      <w:bookmarkStart w:id="19" w:name="_Toc469019410"/>
+      <w:bookmarkStart w:id="18" w:name="_Toc469019410"/>
       <w:r>
         <w:t>Stemmed Corpus Run</w:t>
       </w:r>
-      <w:bookmarkEnd w:id="19"/>
+      <w:bookmarkEnd w:id="18"/>
     </w:p>
     <w:p>
       <w:pPr>
@@ -5434,11 +5429,11 @@
         <w:pStyle w:val="Heading2"/>
         <w:jc w:val="both"/>
       </w:pPr>
-      <w:bookmarkStart w:id="20" w:name="_Toc469019411"/>
+      <w:bookmarkStart w:id="19" w:name="_Toc469019411"/>
       <w:r>
         <w:t>Phase-1: Task-3 (Analysis)</w:t>
       </w:r>
-      <w:bookmarkEnd w:id="20"/>
+      <w:bookmarkEnd w:id="19"/>
     </w:p>
     <w:p>
       <w:pPr>
@@ -5684,7 +5679,7 @@
         <w:pStyle w:val="Heading2"/>
         <w:jc w:val="both"/>
       </w:pPr>
-      <w:bookmarkStart w:id="21" w:name="_Toc469019412"/>
+      <w:bookmarkStart w:id="20" w:name="_Toc469019412"/>
       <w:r>
         <w:lastRenderedPageBreak/>
         <w:t xml:space="preserve">Phase-2: </w:t>
@@ -5692,18 +5687,18 @@
       <w:r>
         <w:t>Seventh Run</w:t>
       </w:r>
+      <w:bookmarkEnd w:id="20"/>
+    </w:p>
+    <w:p>
+      <w:pPr>
+        <w:pStyle w:val="Heading3"/>
+        <w:jc w:val="both"/>
+      </w:pPr>
+      <w:bookmarkStart w:id="21" w:name="_Toc469019413"/>
+      <w:r>
+        <w:t>Query Stemming and Stopping Combined</w:t>
+      </w:r>
       <w:bookmarkEnd w:id="21"/>
-    </w:p>
-    <w:p>
-      <w:pPr>
-        <w:pStyle w:val="Heading3"/>
-        <w:jc w:val="both"/>
-      </w:pPr>
-      <w:bookmarkStart w:id="22" w:name="_Toc469019413"/>
-      <w:r>
-        <w:t>Query Stemming and Stopping Combined</w:t>
-      </w:r>
-      <w:bookmarkEnd w:id="22"/>
     </w:p>
     <w:p>
       <w:pPr>
@@ -5761,11 +5756,11 @@
         <w:pStyle w:val="Heading2"/>
         <w:jc w:val="both"/>
       </w:pPr>
-      <w:bookmarkStart w:id="23" w:name="_Toc469019414"/>
+      <w:bookmarkStart w:id="22" w:name="_Toc469019414"/>
       <w:r>
         <w:t>Phase-2: Assessing the Performance</w:t>
       </w:r>
-      <w:bookmarkEnd w:id="23"/>
+      <w:bookmarkEnd w:id="22"/>
     </w:p>
     <w:p>
       <w:pPr>
@@ -5835,10 +5830,32 @@
         <w:pStyle w:val="Heading3"/>
         <w:jc w:val="both"/>
       </w:pPr>
-      <w:bookmarkStart w:id="24" w:name="_Toc469019415"/>
+      <w:bookmarkStart w:id="23" w:name="_Toc469019415"/>
       <w:r>
         <w:t>Mean Average Precision</w:t>
       </w:r>
+      <w:bookmarkEnd w:id="23"/>
+    </w:p>
+    <w:p>
+      <w:pPr>
+        <w:jc w:val="both"/>
+      </w:pPr>
+      <w:r>
+        <w:t xml:space="preserve">MAP is calculated by calculating the mean of average precisions for all 64 queries. </w:t>
+      </w:r>
+      <w:r>
+        <w:t>The result is provided in the next section.</w:t>
+      </w:r>
+    </w:p>
+    <w:p>
+      <w:pPr>
+        <w:pStyle w:val="Heading3"/>
+        <w:jc w:val="both"/>
+      </w:pPr>
+      <w:bookmarkStart w:id="24" w:name="_Toc469019416"/>
+      <w:r>
+        <w:t>Mean Reciprocal Rank</w:t>
+      </w:r>
       <w:bookmarkEnd w:id="24"/>
     </w:p>
     <w:p>
@@ -5846,10 +5863,7 @@
         <w:jc w:val="both"/>
       </w:pPr>
       <w:r>
-        <w:t xml:space="preserve">MAP is calculated by calculating the mean of average precisions for all 64 queries. </w:t>
-      </w:r>
-      <w:r>
-        <w:t>The result is provided in the next section.</w:t>
+        <w:t>MRR is calculated by averaging the reciprocal ranks of all 64 queries. The result is provided in the next section.</w:t>
       </w:r>
     </w:p>
     <w:p>
@@ -5857,9 +5871,9 @@
         <w:pStyle w:val="Heading3"/>
         <w:jc w:val="both"/>
       </w:pPr>
-      <w:bookmarkStart w:id="25" w:name="_Toc469019416"/>
-      <w:r>
-        <w:t>Mean Reciprocal Rank</w:t>
+      <w:bookmarkStart w:id="25" w:name="_Toc469019417"/>
+      <w:r>
+        <w:t>Precision at 5 and 20</w:t>
       </w:r>
       <w:bookmarkEnd w:id="25"/>
     </w:p>
@@ -5868,7 +5882,7 @@
         <w:jc w:val="both"/>
       </w:pPr>
       <w:r>
-        <w:t>MRR is calculated by averaging the reciprocal ranks of all 64 queries. The result is provided in the next section.</w:t>
+        <w:t>It is the precision at a particular rank (5 and 20). The result is provided in the next section.</w:t>
       </w:r>
     </w:p>
     <w:p>
@@ -5876,87 +5890,68 @@
         <w:pStyle w:val="Heading3"/>
         <w:jc w:val="both"/>
       </w:pPr>
-      <w:bookmarkStart w:id="26" w:name="_Toc469019417"/>
-      <w:r>
-        <w:t>Precision at 5 and 20</w:t>
+      <w:bookmarkStart w:id="26" w:name="_Toc469019418"/>
+      <w:r>
+        <w:t>Precision and Recall</w:t>
       </w:r>
       <w:bookmarkEnd w:id="26"/>
     </w:p>
     <w:p>
       <w:pPr>
         <w:jc w:val="both"/>
-      </w:pPr>
-      <w:r>
-        <w:t>It is the precision at a particular rank (5 and 20). The result is provided in the next section.</w:t>
-      </w:r>
-    </w:p>
-    <w:p>
-      <w:pPr>
-        <w:pStyle w:val="Heading3"/>
-        <w:jc w:val="both"/>
-      </w:pPr>
-      <w:bookmarkStart w:id="27" w:name="_Toc469019418"/>
-      <w:r>
-        <w:t>Precision and Recall</w:t>
+        <w:rPr>
+          <w:i/>
+        </w:rPr>
+      </w:pPr>
+      <w:r>
+        <w:t xml:space="preserve">Here we calculate precision and recall as mentioned in the book </w:t>
+      </w:r>
+      <w:r>
+        <w:rPr>
+          <w:i/>
+        </w:rPr>
+        <w:t>Search Engine: Information Retrieval in Practice, Croft et al.</w:t>
+      </w:r>
+    </w:p>
+    <w:p>
+      <w:pPr>
+        <w:pStyle w:val="Heading2"/>
+      </w:pPr>
+      <w:bookmarkStart w:id="27" w:name="_Toc469019419"/>
+      <w:r>
+        <w:t>Extra Credit: Snippet Generation and Query Time Highlighting</w:t>
       </w:r>
       <w:bookmarkEnd w:id="27"/>
     </w:p>
     <w:p>
-      <w:pPr>
-        <w:jc w:val="both"/>
+      <w:r>
+        <w:t>We have performed snippet generation by taking query words, highlighting them in HTML bold tag. For snippet generation the phrase preceding and following the query words was published. The source code can be found in file named bonus.py</w:t>
+      </w:r>
+    </w:p>
+    <w:p>
+      <w:pPr>
         <w:rPr>
           <w:i/>
         </w:rPr>
       </w:pPr>
-      <w:r>
-        <w:t xml:space="preserve">Here we calculate precision and recall as mentioned in the book </w:t>
-      </w:r>
-      <w:r>
+    </w:p>
+    <w:p>
+      <w:pPr>
         <w:rPr>
           <w:i/>
         </w:rPr>
-        <w:t>Search Engine: Information Retrieval in Practice, Croft et al.</w:t>
-      </w:r>
-    </w:p>
-    <w:p>
-      <w:pPr>
-        <w:pStyle w:val="Heading2"/>
-      </w:pPr>
-      <w:bookmarkStart w:id="28" w:name="_Toc469019419"/>
-      <w:r>
-        <w:t>Extra Credit: Snippet Generation and Query Time Highlighting</w:t>
-      </w:r>
-      <w:bookmarkEnd w:id="28"/>
-    </w:p>
-    <w:p>
-      <w:r>
-        <w:t>We have performed snippet generation by taking query words, highlighting them in HTML bold tag. For snippet generation the phrase preceding and following the query words was published. The source code can be found in file named bonus.py</w:t>
-      </w:r>
-    </w:p>
-    <w:p>
-      <w:pPr>
-        <w:rPr>
-          <w:i/>
-        </w:rPr>
-      </w:pPr>
-    </w:p>
-    <w:p>
-      <w:pPr>
-        <w:rPr>
-          <w:i/>
-        </w:rPr>
       </w:pPr>
     </w:p>
     <w:p>
       <w:pPr>
         <w:pStyle w:val="Heading1"/>
       </w:pPr>
-      <w:bookmarkStart w:id="29" w:name="_Toc469019420"/>
+      <w:bookmarkStart w:id="28" w:name="_Toc469019420"/>
       <w:r>
         <w:lastRenderedPageBreak/>
         <w:t>RESULTS</w:t>
       </w:r>
-      <w:bookmarkEnd w:id="29"/>
+      <w:bookmarkEnd w:id="28"/>
     </w:p>
     <w:tbl>
       <w:tblPr>
@@ -6459,13 +6454,16 @@
         <w:rPr>
           <w:color w:val="548DD4" w:themeColor="text2" w:themeTint="99"/>
         </w:rPr>
-        <w:t>task4_result_BM25.csv</w:t>
-      </w:r>
-    </w:p>
-    <w:p>
-      <w:r>
-        <w:t xml:space="preserve"> </w:t>
-      </w:r>
+        <w:t>task4_result_1</w:t>
+      </w:r>
+      <w:r>
+        <w:rPr>
+          <w:color w:val="548DD4" w:themeColor="text2" w:themeTint="99"/>
+        </w:rPr>
+        <w:t>.csv</w:t>
+      </w:r>
+    </w:p>
+    <w:p>
       <w:r>
         <w:t xml:space="preserve">Result for Precision and Recall of tf-idf: </w:t>
       </w:r>
@@ -6473,7 +6471,13 @@
         <w:rPr>
           <w:color w:val="548DD4" w:themeColor="text2" w:themeTint="99"/>
         </w:rPr>
-        <w:t>task4_result_TF-IDF.csv</w:t>
+        <w:t>task4_result_2</w:t>
+      </w:r>
+      <w:r>
+        <w:rPr>
+          <w:color w:val="548DD4" w:themeColor="text2" w:themeTint="99"/>
+        </w:rPr>
+        <w:t>.csv</w:t>
       </w:r>
     </w:p>
     <w:p>
@@ -6484,7 +6488,13 @@
         <w:rPr>
           <w:color w:val="548DD4" w:themeColor="text2" w:themeTint="99"/>
         </w:rPr>
-        <w:t>task4_result_VSCS.csv</w:t>
+        <w:t>task4_result_3</w:t>
+      </w:r>
+      <w:r>
+        <w:rPr>
+          <w:color w:val="548DD4" w:themeColor="text2" w:themeTint="99"/>
+        </w:rPr>
+        <w:t>.csv</w:t>
       </w:r>
     </w:p>
     <w:p>
@@ -6495,7 +6505,13 @@
         <w:rPr>
           <w:color w:val="548DD4" w:themeColor="text2" w:themeTint="99"/>
         </w:rPr>
-        <w:t>task4_result_LUCENE.csv</w:t>
+        <w:t>task4_result_4</w:t>
+      </w:r>
+      <w:r>
+        <w:rPr>
+          <w:color w:val="548DD4" w:themeColor="text2" w:themeTint="99"/>
+        </w:rPr>
+        <w:t>.csv</w:t>
       </w:r>
     </w:p>
     <w:p>
@@ -6506,7 +6522,13 @@
         <w:rPr>
           <w:color w:val="548DD4" w:themeColor="text2" w:themeTint="99"/>
         </w:rPr>
-        <w:t xml:space="preserve">task4_result_queryexpansion.csv </w:t>
+        <w:t>task4_result_5</w:t>
+      </w:r>
+      <w:r>
+        <w:rPr>
+          <w:color w:val="548DD4" w:themeColor="text2" w:themeTint="99"/>
+        </w:rPr>
+        <w:t xml:space="preserve">.csv </w:t>
       </w:r>
     </w:p>
     <w:p>
@@ -6517,14 +6539,20 @@
         <w:rPr>
           <w:color w:val="548DD4" w:themeColor="text2" w:themeTint="99"/>
         </w:rPr>
-        <w:t>task4_result_stopping.csv</w:t>
-      </w:r>
-    </w:p>
-    <w:p>
-      <w:pPr>
+        <w:t>task4_result_6</w:t>
+      </w:r>
+      <w:r>
         <w:rPr>
           <w:color w:val="548DD4" w:themeColor="text2" w:themeTint="99"/>
         </w:rPr>
+        <w:t>.csv</w:t>
+      </w:r>
+    </w:p>
+    <w:p>
+      <w:pPr>
+        <w:rPr>
+          <w:color w:val="548DD4" w:themeColor="text2" w:themeTint="99"/>
+        </w:rPr>
       </w:pPr>
       <w:r>
         <w:t xml:space="preserve">Result for Precision and Recall of Expansion with Stopping: </w:t>
@@ -6533,7 +6561,15 @@
         <w:rPr>
           <w:color w:val="548DD4" w:themeColor="text2" w:themeTint="99"/>
         </w:rPr>
-        <w:t>task4_result_expansionstopping.csv</w:t>
+        <w:t>task4_result_7</w:t>
+      </w:r>
+      <w:bookmarkStart w:id="29" w:name="_GoBack"/>
+      <w:bookmarkEnd w:id="29"/>
+      <w:r>
+        <w:rPr>
+          <w:color w:val="548DD4" w:themeColor="text2" w:themeTint="99"/>
+        </w:rPr>
+        <w:t>.csv</w:t>
       </w:r>
     </w:p>
     <w:p>
@@ -6928,6 +6964,7 @@
         <w:docPartUnique/>
       </w:docPartObj>
     </w:sdtPr>
+    <w:sdtEndPr/>
     <w:sdtContent>
       <w:p>
         <w:pPr>
@@ -10660,6 +10697,7 @@
   <w:style w:type="character" w:default="1" w:styleId="DefaultParagraphFont">
     <w:name w:val="Default Paragraph Font"/>
     <w:uiPriority w:val="1"/>
+    <w:semiHidden/>
     <w:unhideWhenUsed/>
   </w:style>
   <w:style w:type="table" w:default="1" w:styleId="TableNormal">
@@ -12038,7 +12076,7 @@
 </file>
 
 <file path=customXml/itemProps1.xml><?xml version="1.0" encoding="utf-8"?>
-<ds:datastoreItem xmlns:ds="http://schemas.openxmlformats.org/officeDocument/2006/customXml" ds:itemID="{C1BF51E2-AE2D-4B5E-BB7E-12CDB453D213}">
+<ds:datastoreItem xmlns:ds="http://schemas.openxmlformats.org/officeDocument/2006/customXml" ds:itemID="{571BDA3B-AC8F-4425-9491-510D727A5D28}">
   <ds:schemaRefs>
     <ds:schemaRef ds:uri="http://schemas.openxmlformats.org/officeDocument/2006/bibliography"/>
   </ds:schemaRefs>

</xml_diff>